<commit_message>
Versão final - TP2
</commit_message>
<xml_diff>
--- a/Relatorio.docx
+++ b/Relatorio.docx
@@ -108,8 +108,8 @@
         <w:jc w:val="center"/>
         <w:rPr>
           <w:rFonts w:ascii="Times New Roman" w:hAnsi="Times New Roman" w:cs="Times New Roman"/>
-          <w:sz w:val="24"/>
-          <w:szCs w:val="24"/>
+          <w:sz w:val="10"/>
+          <w:szCs w:val="10"/>
           <w:u w:val="single"/>
         </w:rPr>
       </w:pPr>
@@ -465,7 +465,23 @@
           <w:sz w:val="24"/>
           <w:szCs w:val="24"/>
         </w:rPr>
-        <w:t xml:space="preserve"> com o X conflitos de maior duração</w:t>
+        <w:t xml:space="preserve"> com o</w:t>
+      </w:r>
+      <w:r>
+        <w:rPr>
+          <w:rFonts w:ascii="Times New Roman" w:hAnsi="Times New Roman" w:cs="Times New Roman"/>
+          <w:sz w:val="24"/>
+          <w:szCs w:val="24"/>
+        </w:rPr>
+        <w:t>s</w:t>
+      </w:r>
+      <w:r>
+        <w:rPr>
+          <w:rFonts w:ascii="Times New Roman" w:hAnsi="Times New Roman" w:cs="Times New Roman"/>
+          <w:sz w:val="24"/>
+          <w:szCs w:val="24"/>
+        </w:rPr>
+        <w:t xml:space="preserve"> X conflitos de maior duração</w:t>
       </w:r>
       <w:r>
         <w:rPr>
@@ -659,7 +675,7 @@
         </w:rPr>
         <w:t xml:space="preserve">As visualizações estão disponíveis em: </w:t>
       </w:r>
-      <w:hyperlink r:id="rId5" w:history="1">
+      <w:hyperlink r:id="rId6" w:history="1">
         <w:r>
           <w:rPr>
             <w:rStyle w:val="Hyperlink"/>
@@ -686,7 +702,7 @@
         </w:rPr>
         <w:t xml:space="preserve"> o código está disponível em </w:t>
       </w:r>
-      <w:hyperlink r:id="rId6" w:history="1">
+      <w:hyperlink r:id="rId7" w:history="1">
         <w:r>
           <w:rPr>
             <w:rStyle w:val="Hyperlink"/>
@@ -773,11 +789,12 @@
     <w:p>
       <w:pPr>
         <w:spacing w:before="120" w:after="0" w:line="405" w:lineRule="atLeast"/>
+        <w:ind w:firstLine="708"/>
         <w:jc w:val="both"/>
         <w:rPr>
           <w:rFonts w:ascii="Times New Roman" w:hAnsi="Times New Roman" w:cs="Times New Roman"/>
-          <w:sz w:val="24"/>
-          <w:szCs w:val="24"/>
+          <w:sz w:val="10"/>
+          <w:szCs w:val="10"/>
         </w:rPr>
       </w:pPr>
     </w:p>
@@ -893,6 +910,129 @@
           <w:szCs w:val="24"/>
         </w:rPr>
       </w:pPr>
+      <w:r>
+        <w:rPr>
+          <w:rFonts w:ascii="Times New Roman" w:hAnsi="Times New Roman" w:cs="Times New Roman"/>
+          <w:sz w:val="24"/>
+          <w:szCs w:val="24"/>
+        </w:rPr>
+        <w:t xml:space="preserve">A Visualização 1 apresenta um </w:t>
+      </w:r>
+      <w:r>
+        <w:rPr>
+          <w:rFonts w:ascii="Times New Roman" w:hAnsi="Times New Roman" w:cs="Times New Roman"/>
+          <w:i/>
+          <w:sz w:val="24"/>
+          <w:szCs w:val="24"/>
+        </w:rPr>
+        <w:t>ranking</w:t>
+      </w:r>
+      <w:r>
+        <w:rPr>
+          <w:rFonts w:ascii="Times New Roman" w:hAnsi="Times New Roman" w:cs="Times New Roman"/>
+          <w:sz w:val="24"/>
+          <w:szCs w:val="24"/>
+        </w:rPr>
+        <w:t xml:space="preserve"> com os países com maior número de relacionamentos </w:t>
+      </w:r>
+      <w:r>
+        <w:rPr>
+          <w:rFonts w:ascii="Times New Roman" w:hAnsi="Times New Roman" w:cs="Times New Roman"/>
+          <w:sz w:val="24"/>
+          <w:szCs w:val="24"/>
+        </w:rPr>
+        <w:t xml:space="preserve">desde 1501. Esses relacionamentos podem ser de alianças ou inimizades, </w:t>
+      </w:r>
+      <w:r>
+        <w:rPr>
+          <w:rFonts w:ascii="Times New Roman" w:hAnsi="Times New Roman" w:cs="Times New Roman"/>
+          <w:sz w:val="24"/>
+          <w:szCs w:val="24"/>
+        </w:rPr>
+        <w:lastRenderedPageBreak/>
+        <w:t>sendo que cada tipo é exibido de uma cor no gráfico</w:t>
+      </w:r>
+      <w:r>
+        <w:rPr>
+          <w:rFonts w:ascii="Times New Roman" w:hAnsi="Times New Roman" w:cs="Times New Roman"/>
+          <w:sz w:val="24"/>
+          <w:szCs w:val="24"/>
+        </w:rPr>
+        <w:t xml:space="preserve">. Por ser um </w:t>
+      </w:r>
+      <w:r>
+        <w:rPr>
+          <w:rFonts w:ascii="Times New Roman" w:hAnsi="Times New Roman" w:cs="Times New Roman"/>
+          <w:i/>
+          <w:sz w:val="24"/>
+          <w:szCs w:val="24"/>
+        </w:rPr>
+        <w:t>ranking</w:t>
+      </w:r>
+      <w:r>
+        <w:rPr>
+          <w:rFonts w:ascii="Times New Roman" w:hAnsi="Times New Roman" w:cs="Times New Roman"/>
+          <w:sz w:val="24"/>
+          <w:szCs w:val="24"/>
+        </w:rPr>
+        <w:t>, f</w:t>
+      </w:r>
+      <w:r>
+        <w:rPr>
+          <w:rFonts w:ascii="Times New Roman" w:hAnsi="Times New Roman" w:cs="Times New Roman"/>
+          <w:sz w:val="24"/>
+          <w:szCs w:val="24"/>
+        </w:rPr>
+        <w:t xml:space="preserve">oi </w:t>
+      </w:r>
+      <w:r>
+        <w:rPr>
+          <w:rFonts w:ascii="Times New Roman" w:hAnsi="Times New Roman" w:cs="Times New Roman"/>
+          <w:sz w:val="24"/>
+          <w:szCs w:val="24"/>
+        </w:rPr>
+        <w:t>feito um gráfico de barras na horizontal. Esta visuali</w:t>
+      </w:r>
+      <w:r>
+        <w:rPr>
+          <w:rFonts w:ascii="Times New Roman" w:hAnsi="Times New Roman" w:cs="Times New Roman"/>
+          <w:sz w:val="24"/>
+          <w:szCs w:val="24"/>
+        </w:rPr>
+        <w:t xml:space="preserve">zação apresenta a quantidade </w:t>
+      </w:r>
+      <w:r>
+        <w:rPr>
+          <w:rFonts w:ascii="Times New Roman" w:hAnsi="Times New Roman" w:cs="Times New Roman"/>
+          <w:sz w:val="24"/>
+          <w:szCs w:val="24"/>
+        </w:rPr>
+        <w:t xml:space="preserve">(absoluta e percentual) </w:t>
+      </w:r>
+      <w:r>
+        <w:rPr>
+          <w:rFonts w:ascii="Times New Roman" w:hAnsi="Times New Roman" w:cs="Times New Roman"/>
+          <w:sz w:val="24"/>
+          <w:szCs w:val="24"/>
+        </w:rPr>
+        <w:t xml:space="preserve">de </w:t>
+      </w:r>
+      <w:r>
+        <w:rPr>
+          <w:rFonts w:ascii="Times New Roman" w:hAnsi="Times New Roman" w:cs="Times New Roman"/>
+          <w:sz w:val="24"/>
+          <w:szCs w:val="24"/>
+        </w:rPr>
+        <w:t>alianças e inimizades</w:t>
+      </w:r>
+      <w:r>
+        <w:rPr>
+          <w:rFonts w:ascii="Times New Roman" w:hAnsi="Times New Roman" w:cs="Times New Roman"/>
+          <w:sz w:val="24"/>
+          <w:szCs w:val="24"/>
+        </w:rPr>
+        <w:t>, de acordo com a seleção feita pelo usuário.</w:t>
+      </w:r>
     </w:p>
     <w:p>
       <w:pPr>
@@ -911,8 +1051,47 @@
           <w:sz w:val="24"/>
           <w:szCs w:val="24"/>
         </w:rPr>
-        <w:lastRenderedPageBreak/>
-        <w:t xml:space="preserve">A Visualização 1 apresenta um </w:t>
+        <w:t xml:space="preserve"> </w:t>
+      </w:r>
+      <w:r>
+        <w:rPr>
+          <w:rFonts w:ascii="Times New Roman" w:hAnsi="Times New Roman" w:cs="Times New Roman"/>
+          <w:sz w:val="24"/>
+          <w:szCs w:val="24"/>
+        </w:rPr>
+        <w:t>Conforme</w:t>
+      </w:r>
+      <w:r>
+        <w:rPr>
+          <w:rFonts w:ascii="Times New Roman" w:hAnsi="Times New Roman" w:cs="Times New Roman"/>
+          <w:sz w:val="24"/>
+          <w:szCs w:val="24"/>
+        </w:rPr>
+        <w:t xml:space="preserve"> dito anteriormente, o usuário pode selecionar como prefere visualizar </w:t>
+      </w:r>
+      <w:r>
+        <w:rPr>
+          <w:rFonts w:ascii="Times New Roman" w:hAnsi="Times New Roman" w:cs="Times New Roman"/>
+          <w:sz w:val="24"/>
+          <w:szCs w:val="24"/>
+        </w:rPr>
+        <w:t>os valores: valores absolutos ou valores percentuais</w:t>
+      </w:r>
+      <w:r>
+        <w:rPr>
+          <w:rFonts w:ascii="Times New Roman" w:hAnsi="Times New Roman" w:cs="Times New Roman"/>
+          <w:sz w:val="24"/>
+          <w:szCs w:val="24"/>
+        </w:rPr>
+        <w:t xml:space="preserve">. </w:t>
+      </w:r>
+      <w:r>
+        <w:rPr>
+          <w:rFonts w:ascii="Times New Roman" w:hAnsi="Times New Roman" w:cs="Times New Roman"/>
+          <w:sz w:val="24"/>
+          <w:szCs w:val="24"/>
+        </w:rPr>
+        <w:t>Dessa forma, caso o usuário marque a opção “</w:t>
       </w:r>
       <w:r>
         <w:rPr>
@@ -921,112 +1100,71 @@
           <w:sz w:val="24"/>
           <w:szCs w:val="24"/>
         </w:rPr>
-        <w:t>ranking</w:t>
-      </w:r>
-      <w:r>
-        <w:rPr>
-          <w:rFonts w:ascii="Times New Roman" w:hAnsi="Times New Roman" w:cs="Times New Roman"/>
-          <w:sz w:val="24"/>
-          <w:szCs w:val="24"/>
-        </w:rPr>
-        <w:t xml:space="preserve"> com os países com maior número de relacionamentos </w:t>
-      </w:r>
-      <w:r>
-        <w:rPr>
-          <w:rFonts w:ascii="Times New Roman" w:hAnsi="Times New Roman" w:cs="Times New Roman"/>
-          <w:sz w:val="24"/>
-          <w:szCs w:val="24"/>
-        </w:rPr>
-        <w:t xml:space="preserve">desde 1501. Esses relacionamentos podem ser de alianças ou inimizades, </w:t>
-      </w:r>
-      <w:r>
-        <w:rPr>
-          <w:rFonts w:ascii="Times New Roman" w:hAnsi="Times New Roman" w:cs="Times New Roman"/>
-          <w:sz w:val="24"/>
-          <w:szCs w:val="24"/>
-        </w:rPr>
-        <w:t>sendo que cada tipo é exibido de uma cor no gráfico</w:t>
-      </w:r>
-      <w:r>
-        <w:rPr>
-          <w:rFonts w:ascii="Times New Roman" w:hAnsi="Times New Roman" w:cs="Times New Roman"/>
-          <w:sz w:val="24"/>
-          <w:szCs w:val="24"/>
-        </w:rPr>
-        <w:t xml:space="preserve">. Por ser um </w:t>
-      </w:r>
-      <w:r>
-        <w:rPr>
-          <w:rFonts w:ascii="Times New Roman" w:hAnsi="Times New Roman" w:cs="Times New Roman"/>
-          <w:i/>
-          <w:sz w:val="24"/>
-          <w:szCs w:val="24"/>
-        </w:rPr>
-        <w:t>ranking</w:t>
-      </w:r>
-      <w:r>
-        <w:rPr>
-          <w:rFonts w:ascii="Times New Roman" w:hAnsi="Times New Roman" w:cs="Times New Roman"/>
-          <w:sz w:val="24"/>
-          <w:szCs w:val="24"/>
-        </w:rPr>
-        <w:t>, f</w:t>
-      </w:r>
-      <w:r>
-        <w:rPr>
-          <w:rFonts w:ascii="Times New Roman" w:hAnsi="Times New Roman" w:cs="Times New Roman"/>
-          <w:sz w:val="24"/>
-          <w:szCs w:val="24"/>
-        </w:rPr>
-        <w:t xml:space="preserve">oi </w:t>
-      </w:r>
-      <w:r>
-        <w:rPr>
-          <w:rFonts w:ascii="Times New Roman" w:hAnsi="Times New Roman" w:cs="Times New Roman"/>
-          <w:sz w:val="24"/>
-          <w:szCs w:val="24"/>
-        </w:rPr>
-        <w:t>feito um gráfico de barras na horizontal. Esta visuali</w:t>
-      </w:r>
-      <w:r>
-        <w:rPr>
-          <w:rFonts w:ascii="Times New Roman" w:hAnsi="Times New Roman" w:cs="Times New Roman"/>
-          <w:sz w:val="24"/>
-          <w:szCs w:val="24"/>
-        </w:rPr>
-        <w:t xml:space="preserve">zação apresenta a quantidade </w:t>
-      </w:r>
-      <w:r>
-        <w:rPr>
-          <w:rFonts w:ascii="Times New Roman" w:hAnsi="Times New Roman" w:cs="Times New Roman"/>
-          <w:sz w:val="24"/>
-          <w:szCs w:val="24"/>
-        </w:rPr>
-        <w:t xml:space="preserve">(absoluta e percentual) </w:t>
-      </w:r>
-      <w:r>
-        <w:rPr>
-          <w:rFonts w:ascii="Times New Roman" w:hAnsi="Times New Roman" w:cs="Times New Roman"/>
-          <w:sz w:val="24"/>
-          <w:szCs w:val="24"/>
-        </w:rPr>
-        <w:t xml:space="preserve">de </w:t>
-      </w:r>
-      <w:r>
-        <w:rPr>
-          <w:rFonts w:ascii="Times New Roman" w:hAnsi="Times New Roman" w:cs="Times New Roman"/>
-          <w:sz w:val="24"/>
-          <w:szCs w:val="24"/>
-        </w:rPr>
-        <w:t>alianças e inimizades</w:t>
-      </w:r>
-      <w:r>
-        <w:rPr>
-          <w:rFonts w:ascii="Times New Roman" w:hAnsi="Times New Roman" w:cs="Times New Roman"/>
-          <w:sz w:val="24"/>
-          <w:szCs w:val="24"/>
-        </w:rPr>
-        <w:t>, de acordo com a seleção feita pelo usuário.</w:t>
+        <w:t>Normalize data</w:t>
+      </w:r>
+      <w:r>
+        <w:rPr>
+          <w:rFonts w:ascii="Times New Roman" w:hAnsi="Times New Roman" w:cs="Times New Roman"/>
+          <w:sz w:val="24"/>
+          <w:szCs w:val="24"/>
+        </w:rPr>
+        <w:t xml:space="preserve">”, </w:t>
+      </w:r>
+      <w:r>
+        <w:rPr>
+          <w:rFonts w:ascii="Times New Roman" w:hAnsi="Times New Roman" w:cs="Times New Roman"/>
+          <w:sz w:val="24"/>
+          <w:szCs w:val="24"/>
+        </w:rPr>
+        <w:t>a visualização como um todo é alterada para que os valores sejam exibidos em valores percentuais.</w:t>
+      </w:r>
+      <w:r>
+        <w:rPr>
+          <w:rFonts w:ascii="Times New Roman" w:hAnsi="Times New Roman" w:cs="Times New Roman"/>
+          <w:sz w:val="24"/>
+          <w:szCs w:val="24"/>
+        </w:rPr>
+        <w:t xml:space="preserve"> </w:t>
+      </w:r>
+      <w:r>
+        <w:rPr>
+          <w:rFonts w:ascii="Times New Roman" w:hAnsi="Times New Roman" w:cs="Times New Roman"/>
+          <w:sz w:val="24"/>
+          <w:szCs w:val="24"/>
+        </w:rPr>
+        <w:t xml:space="preserve">Inicialmente a visualização é exibida utilizando barras empilhadas e </w:t>
+      </w:r>
+      <w:r>
+        <w:rPr>
+          <w:rFonts w:ascii="Times New Roman" w:hAnsi="Times New Roman" w:cs="Times New Roman"/>
+          <w:sz w:val="24"/>
+          <w:szCs w:val="24"/>
+        </w:rPr>
+        <w:t xml:space="preserve">em valores percentuais, porém, além da normalização, o usuário pode alterar a exibição para barras separadas, o que facilita a comparação dos valores </w:t>
+      </w:r>
+      <w:r>
+        <w:rPr>
+          <w:rFonts w:ascii="Times New Roman" w:hAnsi="Times New Roman" w:cs="Times New Roman"/>
+          <w:sz w:val="24"/>
+          <w:szCs w:val="24"/>
+        </w:rPr>
+        <w:t>absolutos</w:t>
+      </w:r>
+      <w:r>
+        <w:rPr>
+          <w:rFonts w:ascii="Times New Roman" w:hAnsi="Times New Roman" w:cs="Times New Roman"/>
+          <w:sz w:val="24"/>
+          <w:szCs w:val="24"/>
+        </w:rPr>
+        <w:t xml:space="preserve"> de </w:t>
+      </w:r>
+      <w:r>
+        <w:rPr>
+          <w:rFonts w:ascii="Times New Roman" w:hAnsi="Times New Roman" w:cs="Times New Roman"/>
+          <w:sz w:val="24"/>
+          <w:szCs w:val="24"/>
+        </w:rPr>
+        <w:t>alianças e inimizades de cada país.</w:t>
       </w:r>
     </w:p>
     <w:p>
@@ -1046,6 +1184,54 @@
           <w:sz w:val="24"/>
           <w:szCs w:val="24"/>
         </w:rPr>
+        <w:t xml:space="preserve">Outros elementos de interação incluem </w:t>
+      </w:r>
+      <w:r>
+        <w:rPr>
+          <w:rFonts w:ascii="Times New Roman" w:hAnsi="Times New Roman" w:cs="Times New Roman"/>
+          <w:sz w:val="24"/>
+          <w:szCs w:val="24"/>
+        </w:rPr>
+        <w:t xml:space="preserve">pesquisa de </w:t>
+      </w:r>
+      <w:r>
+        <w:rPr>
+          <w:rFonts w:ascii="Times New Roman" w:hAnsi="Times New Roman" w:cs="Times New Roman"/>
+          <w:sz w:val="24"/>
+          <w:szCs w:val="24"/>
+        </w:rPr>
+        <w:t>um país pelo nome</w:t>
+      </w:r>
+      <w:r>
+        <w:rPr>
+          <w:rFonts w:ascii="Times New Roman" w:hAnsi="Times New Roman" w:cs="Times New Roman"/>
+          <w:sz w:val="24"/>
+          <w:szCs w:val="24"/>
+        </w:rPr>
+        <w:t xml:space="preserve">, filtro da informação a ser exibida (somente aliados, somente inimigos ou </w:t>
+      </w:r>
+      <w:r>
+        <w:rPr>
+          <w:rFonts w:ascii="Times New Roman" w:hAnsi="Times New Roman" w:cs="Times New Roman"/>
+          <w:sz w:val="24"/>
+          <w:szCs w:val="24"/>
+        </w:rPr>
+        <w:t>ambos os relacionamentos</w:t>
+      </w:r>
+      <w:r>
+        <w:rPr>
+          <w:rFonts w:ascii="Times New Roman" w:hAnsi="Times New Roman" w:cs="Times New Roman"/>
+          <w:sz w:val="24"/>
+          <w:szCs w:val="24"/>
+        </w:rPr>
+        <w:t>)</w:t>
+      </w:r>
+      <w:r>
+        <w:rPr>
+          <w:rFonts w:ascii="Times New Roman" w:hAnsi="Times New Roman" w:cs="Times New Roman"/>
+          <w:sz w:val="24"/>
+          <w:szCs w:val="24"/>
+        </w:rPr>
         <w:t xml:space="preserve"> </w:t>
       </w:r>
       <w:r>
@@ -1054,31 +1240,47 @@
           <w:sz w:val="24"/>
           <w:szCs w:val="24"/>
         </w:rPr>
-        <w:t xml:space="preserve">Como dito anteriormente, o usuário pode selecionar como prefere visualizar </w:t>
-      </w:r>
-      <w:r>
-        <w:rPr>
-          <w:rFonts w:ascii="Times New Roman" w:hAnsi="Times New Roman" w:cs="Times New Roman"/>
-          <w:sz w:val="24"/>
-          <w:szCs w:val="24"/>
-        </w:rPr>
-        <w:t>os valores: valores absolutos ou valores percentuais</w:t>
-      </w:r>
-      <w:r>
-        <w:rPr>
-          <w:rFonts w:ascii="Times New Roman" w:hAnsi="Times New Roman" w:cs="Times New Roman"/>
-          <w:sz w:val="24"/>
-          <w:szCs w:val="24"/>
-        </w:rPr>
-        <w:t xml:space="preserve">. </w:t>
-      </w:r>
-      <w:r>
-        <w:rPr>
-          <w:rFonts w:ascii="Times New Roman" w:hAnsi="Times New Roman" w:cs="Times New Roman"/>
-          <w:sz w:val="24"/>
-          <w:szCs w:val="24"/>
-        </w:rPr>
-        <w:t>Dessa forma, caso o usuário marque a opção “</w:t>
+        <w:t xml:space="preserve">ao clicar </w:t>
+      </w:r>
+      <w:r>
+        <w:rPr>
+          <w:rFonts w:ascii="Times New Roman" w:hAnsi="Times New Roman" w:cs="Times New Roman"/>
+          <w:sz w:val="24"/>
+          <w:szCs w:val="24"/>
+        </w:rPr>
+        <w:t xml:space="preserve">nos itens da legenda </w:t>
+      </w:r>
+      <w:r>
+        <w:rPr>
+          <w:rFonts w:ascii="Times New Roman" w:hAnsi="Times New Roman" w:cs="Times New Roman"/>
+          <w:sz w:val="24"/>
+          <w:szCs w:val="24"/>
+        </w:rPr>
+        <w:t xml:space="preserve">e </w:t>
+      </w:r>
+      <w:r>
+        <w:rPr>
+          <w:rFonts w:ascii="Times New Roman" w:hAnsi="Times New Roman" w:cs="Times New Roman"/>
+          <w:sz w:val="24"/>
+          <w:szCs w:val="24"/>
+        </w:rPr>
+        <w:t>sele</w:t>
+      </w:r>
+      <w:r>
+        <w:rPr>
+          <w:rFonts w:ascii="Times New Roman" w:hAnsi="Times New Roman" w:cs="Times New Roman"/>
+          <w:sz w:val="24"/>
+          <w:szCs w:val="24"/>
+        </w:rPr>
+        <w:t xml:space="preserve">ção da </w:t>
+      </w:r>
+      <w:r>
+        <w:rPr>
+          <w:rFonts w:ascii="Times New Roman" w:hAnsi="Times New Roman" w:cs="Times New Roman"/>
+          <w:sz w:val="24"/>
+          <w:szCs w:val="24"/>
+        </w:rPr>
+        <w:t xml:space="preserve">quantidade de países que devem ser exibidos no </w:t>
       </w:r>
       <w:r>
         <w:rPr>
@@ -1087,55 +1289,58 @@
           <w:sz w:val="24"/>
           <w:szCs w:val="24"/>
         </w:rPr>
-        <w:t>Normalize data</w:t>
-      </w:r>
-      <w:r>
-        <w:rPr>
-          <w:rFonts w:ascii="Times New Roman" w:hAnsi="Times New Roman" w:cs="Times New Roman"/>
-          <w:sz w:val="24"/>
-          <w:szCs w:val="24"/>
-        </w:rPr>
-        <w:t xml:space="preserve">”, </w:t>
-      </w:r>
-      <w:r>
-        <w:rPr>
-          <w:rFonts w:ascii="Times New Roman" w:hAnsi="Times New Roman" w:cs="Times New Roman"/>
-          <w:sz w:val="24"/>
-          <w:szCs w:val="24"/>
-        </w:rPr>
-        <w:t>a visualização como um todo é alterada para que os valores sejam exibidos em valores percentuais.</w:t>
-      </w:r>
-      <w:r>
-        <w:rPr>
-          <w:rFonts w:ascii="Times New Roman" w:hAnsi="Times New Roman" w:cs="Times New Roman"/>
-          <w:sz w:val="24"/>
-          <w:szCs w:val="24"/>
-        </w:rPr>
-        <w:t xml:space="preserve"> </w:t>
-      </w:r>
-      <w:r>
-        <w:rPr>
-          <w:rFonts w:ascii="Times New Roman" w:hAnsi="Times New Roman" w:cs="Times New Roman"/>
-          <w:sz w:val="24"/>
-          <w:szCs w:val="24"/>
-        </w:rPr>
-        <w:t xml:space="preserve">Inicialmente a visualização é exibida utilizando barras empilhadas e </w:t>
-      </w:r>
-      <w:r>
-        <w:rPr>
-          <w:rFonts w:ascii="Times New Roman" w:hAnsi="Times New Roman" w:cs="Times New Roman"/>
-          <w:sz w:val="24"/>
-          <w:szCs w:val="24"/>
-        </w:rPr>
-        <w:t xml:space="preserve">em valores percentuais, porém, além da normalização, o usuário pode alterar a exibição para barras separadas, o que facilita a comparação dos valores números de </w:t>
-      </w:r>
-      <w:r>
-        <w:rPr>
-          <w:rFonts w:ascii="Times New Roman" w:hAnsi="Times New Roman" w:cs="Times New Roman"/>
-          <w:sz w:val="24"/>
-          <w:szCs w:val="24"/>
-        </w:rPr>
-        <w:t>alianças e inimizades de cada país.</w:t>
+        <w:t>ranking</w:t>
+      </w:r>
+      <w:r>
+        <w:rPr>
+          <w:rFonts w:ascii="Times New Roman" w:hAnsi="Times New Roman" w:cs="Times New Roman"/>
+          <w:sz w:val="24"/>
+          <w:szCs w:val="24"/>
+        </w:rPr>
+        <w:t xml:space="preserve">. Além disso, </w:t>
+      </w:r>
+      <w:r>
+        <w:rPr>
+          <w:rFonts w:ascii="Times New Roman" w:hAnsi="Times New Roman" w:cs="Times New Roman"/>
+          <w:sz w:val="24"/>
+          <w:szCs w:val="24"/>
+        </w:rPr>
+        <w:t>são</w:t>
+      </w:r>
+      <w:r>
+        <w:rPr>
+          <w:rFonts w:ascii="Times New Roman" w:hAnsi="Times New Roman" w:cs="Times New Roman"/>
+          <w:sz w:val="24"/>
+          <w:szCs w:val="24"/>
+        </w:rPr>
+        <w:t xml:space="preserve"> exibidas </w:t>
+      </w:r>
+      <w:proofErr w:type="spellStart"/>
+      <w:r>
+        <w:rPr>
+          <w:rFonts w:ascii="Times New Roman" w:hAnsi="Times New Roman" w:cs="Times New Roman"/>
+          <w:i/>
+          <w:sz w:val="24"/>
+          <w:szCs w:val="24"/>
+        </w:rPr>
+        <w:t>tooltips</w:t>
+      </w:r>
+      <w:proofErr w:type="spellEnd"/>
+      <w:r>
+        <w:rPr>
+          <w:rFonts w:ascii="Times New Roman" w:hAnsi="Times New Roman" w:cs="Times New Roman"/>
+          <w:sz w:val="24"/>
+          <w:szCs w:val="24"/>
+        </w:rPr>
+        <w:t xml:space="preserve"> quando o usuário passa o cursor sobre as barras</w:t>
+      </w:r>
+      <w:r>
+        <w:rPr>
+          <w:rFonts w:ascii="Times New Roman" w:hAnsi="Times New Roman" w:cs="Times New Roman"/>
+          <w:sz w:val="24"/>
+          <w:szCs w:val="24"/>
+        </w:rPr>
+        <w:t>.</w:t>
       </w:r>
     </w:p>
     <w:p>
@@ -1155,123 +1360,31 @@
           <w:sz w:val="24"/>
           <w:szCs w:val="24"/>
         </w:rPr>
-        <w:t xml:space="preserve">Outros elementos de interação incluem possibilitar que </w:t>
-      </w:r>
-      <w:r>
-        <w:rPr>
-          <w:rFonts w:ascii="Times New Roman" w:hAnsi="Times New Roman" w:cs="Times New Roman"/>
-          <w:sz w:val="24"/>
-          <w:szCs w:val="24"/>
-        </w:rPr>
-        <w:t xml:space="preserve">pesquise </w:t>
-      </w:r>
-      <w:r>
-        <w:rPr>
-          <w:rFonts w:ascii="Times New Roman" w:hAnsi="Times New Roman" w:cs="Times New Roman"/>
-          <w:sz w:val="24"/>
-          <w:szCs w:val="24"/>
-        </w:rPr>
-        <w:t>um país pelo nome</w:t>
-      </w:r>
-      <w:r>
-        <w:rPr>
-          <w:rFonts w:ascii="Times New Roman" w:hAnsi="Times New Roman" w:cs="Times New Roman"/>
-          <w:sz w:val="24"/>
-          <w:szCs w:val="24"/>
-        </w:rPr>
-        <w:t xml:space="preserve">, filtro da informação a ser exibida (somente aliados, somente inimigos ou </w:t>
-      </w:r>
-      <w:r>
-        <w:rPr>
-          <w:rFonts w:ascii="Times New Roman" w:hAnsi="Times New Roman" w:cs="Times New Roman"/>
-          <w:sz w:val="24"/>
-          <w:szCs w:val="24"/>
-        </w:rPr>
-        <w:t>ambos os relacionamentos</w:t>
-      </w:r>
-      <w:r>
-        <w:rPr>
-          <w:rFonts w:ascii="Times New Roman" w:hAnsi="Times New Roman" w:cs="Times New Roman"/>
-          <w:sz w:val="24"/>
-          <w:szCs w:val="24"/>
-        </w:rPr>
-        <w:t>)</w:t>
-      </w:r>
-      <w:r>
-        <w:rPr>
-          <w:rFonts w:ascii="Times New Roman" w:hAnsi="Times New Roman" w:cs="Times New Roman"/>
-          <w:sz w:val="24"/>
-          <w:szCs w:val="24"/>
-        </w:rPr>
-        <w:t xml:space="preserve"> e </w:t>
-      </w:r>
-      <w:r>
-        <w:rPr>
-          <w:rFonts w:ascii="Times New Roman" w:hAnsi="Times New Roman" w:cs="Times New Roman"/>
-          <w:sz w:val="24"/>
-          <w:szCs w:val="24"/>
-        </w:rPr>
-        <w:t xml:space="preserve">selecione a quantidade de países que devem ser exibidos no </w:t>
-      </w:r>
-      <w:r>
-        <w:rPr>
-          <w:rFonts w:ascii="Times New Roman" w:hAnsi="Times New Roman" w:cs="Times New Roman"/>
-          <w:i/>
-          <w:sz w:val="24"/>
-          <w:szCs w:val="24"/>
-        </w:rPr>
-        <w:t>ranking</w:t>
-      </w:r>
-      <w:r>
-        <w:rPr>
-          <w:rFonts w:ascii="Times New Roman" w:hAnsi="Times New Roman" w:cs="Times New Roman"/>
-          <w:sz w:val="24"/>
-          <w:szCs w:val="24"/>
-        </w:rPr>
-        <w:t xml:space="preserve">. Além disso, </w:t>
-      </w:r>
-      <w:r>
-        <w:rPr>
-          <w:rFonts w:ascii="Times New Roman" w:hAnsi="Times New Roman" w:cs="Times New Roman"/>
-          <w:sz w:val="24"/>
-          <w:szCs w:val="24"/>
-        </w:rPr>
-        <w:t>são</w:t>
-      </w:r>
-      <w:r>
-        <w:rPr>
-          <w:rFonts w:ascii="Times New Roman" w:hAnsi="Times New Roman" w:cs="Times New Roman"/>
-          <w:sz w:val="24"/>
-          <w:szCs w:val="24"/>
-        </w:rPr>
-        <w:t xml:space="preserve"> exibidas </w:t>
-      </w:r>
-      <w:proofErr w:type="spellStart"/>
-      <w:r>
-        <w:rPr>
-          <w:rFonts w:ascii="Times New Roman" w:hAnsi="Times New Roman" w:cs="Times New Roman"/>
-          <w:i/>
-          <w:sz w:val="24"/>
-          <w:szCs w:val="24"/>
-        </w:rPr>
-        <w:t>tooltips</w:t>
-      </w:r>
-      <w:proofErr w:type="spellEnd"/>
-      <w:r>
-        <w:rPr>
-          <w:rFonts w:ascii="Times New Roman" w:hAnsi="Times New Roman" w:cs="Times New Roman"/>
-          <w:sz w:val="24"/>
-          <w:szCs w:val="24"/>
-        </w:rPr>
-        <w:t xml:space="preserve"> quando o usuário passa o cursor sobre as barras</w:t>
-      </w:r>
-      <w:r>
-        <w:rPr>
-          <w:rFonts w:ascii="Times New Roman" w:hAnsi="Times New Roman" w:cs="Times New Roman"/>
-          <w:sz w:val="24"/>
-          <w:szCs w:val="24"/>
-        </w:rPr>
-        <w:t>.</w:t>
+        <w:t>Em relação às decisões</w:t>
+      </w:r>
+      <w:r>
+        <w:rPr>
+          <w:rFonts w:ascii="Times New Roman" w:hAnsi="Times New Roman" w:cs="Times New Roman"/>
+          <w:sz w:val="24"/>
+          <w:szCs w:val="24"/>
+        </w:rPr>
+        <w:t xml:space="preserve"> tomadas durante a implementação, foram utilizadas barras empilhadas como configuração inicial</w:t>
+      </w:r>
+      <w:r>
+        <w:rPr>
+          <w:rFonts w:ascii="Times New Roman" w:hAnsi="Times New Roman" w:cs="Times New Roman"/>
+          <w:sz w:val="24"/>
+          <w:szCs w:val="24"/>
+        </w:rPr>
+        <w:t xml:space="preserve"> para indicar o todo,</w:t>
+      </w:r>
+      <w:r>
+        <w:rPr>
+          <w:rFonts w:ascii="Times New Roman" w:hAnsi="Times New Roman" w:cs="Times New Roman"/>
+          <w:sz w:val="24"/>
+          <w:szCs w:val="24"/>
+        </w:rPr>
+        <w:t xml:space="preserve"> já que a visualização começa com a exibição dos valores percentuais.</w:t>
       </w:r>
     </w:p>
     <w:p>
@@ -1291,31 +1404,267 @@
           <w:sz w:val="24"/>
           <w:szCs w:val="24"/>
         </w:rPr>
-        <w:t>Em relação às decisões</w:t>
-      </w:r>
-      <w:r>
-        <w:rPr>
-          <w:rFonts w:ascii="Times New Roman" w:hAnsi="Times New Roman" w:cs="Times New Roman"/>
-          <w:sz w:val="24"/>
-          <w:szCs w:val="24"/>
-        </w:rPr>
-        <w:t xml:space="preserve"> tomadas durante a implementação, foram utilizadas barras empilhadas como configuração inicial</w:t>
-      </w:r>
-      <w:r>
-        <w:rPr>
-          <w:rFonts w:ascii="Times New Roman" w:hAnsi="Times New Roman" w:cs="Times New Roman"/>
-          <w:sz w:val="24"/>
-          <w:szCs w:val="24"/>
-        </w:rPr>
-        <w:t xml:space="preserve"> para indicar o todo,</w:t>
-      </w:r>
-      <w:r>
-        <w:rPr>
-          <w:rFonts w:ascii="Times New Roman" w:hAnsi="Times New Roman" w:cs="Times New Roman"/>
-          <w:sz w:val="24"/>
-          <w:szCs w:val="24"/>
-        </w:rPr>
-        <w:t xml:space="preserve"> já que a visualização começa com a exibição dos valores percentuais.</w:t>
+        <w:t xml:space="preserve">Em relação às cores utilizadas, apesar de uma cor ser mais </w:t>
+      </w:r>
+      <w:r>
+        <w:rPr>
+          <w:rFonts w:ascii="Times New Roman" w:hAnsi="Times New Roman" w:cs="Times New Roman"/>
+          <w:sz w:val="24"/>
+          <w:szCs w:val="24"/>
+        </w:rPr>
+        <w:t xml:space="preserve">forte que a outra, elas foram escolhidas utilizando o Color </w:t>
+      </w:r>
+      <w:proofErr w:type="spellStart"/>
+      <w:r>
+        <w:rPr>
+          <w:rFonts w:ascii="Times New Roman" w:hAnsi="Times New Roman" w:cs="Times New Roman"/>
+          <w:sz w:val="24"/>
+          <w:szCs w:val="24"/>
+        </w:rPr>
+        <w:t>Brewer</w:t>
+      </w:r>
+      <w:proofErr w:type="spellEnd"/>
+      <w:r>
+        <w:rPr>
+          <w:rFonts w:ascii="Times New Roman" w:hAnsi="Times New Roman" w:cs="Times New Roman"/>
+          <w:sz w:val="24"/>
+          <w:szCs w:val="24"/>
+        </w:rPr>
+        <w:t xml:space="preserve"> </w:t>
+      </w:r>
+      <w:sdt>
+        <w:sdtPr>
+          <w:rPr>
+            <w:rFonts w:ascii="Times New Roman" w:hAnsi="Times New Roman" w:cs="Times New Roman"/>
+            <w:sz w:val="24"/>
+            <w:szCs w:val="24"/>
+          </w:rPr>
+          <w:id w:val="793873941"/>
+          <w:citation/>
+        </w:sdtPr>
+        <w:sdtContent>
+          <w:r>
+            <w:rPr>
+              <w:rFonts w:ascii="Times New Roman" w:hAnsi="Times New Roman" w:cs="Times New Roman"/>
+              <w:sz w:val="24"/>
+              <w:szCs w:val="24"/>
+            </w:rPr>
+            <w:fldChar w:fldCharType="begin"/>
+          </w:r>
+          <w:r>
+            <w:rPr>
+              <w:rFonts w:ascii="Times New Roman" w:hAnsi="Times New Roman" w:cs="Times New Roman"/>
+              <w:sz w:val="24"/>
+              <w:szCs w:val="24"/>
+            </w:rPr>
+            <w:instrText xml:space="preserve"> CITATION Bre06 \l 1046 </w:instrText>
+          </w:r>
+          <w:r>
+            <w:rPr>
+              <w:rFonts w:ascii="Times New Roman" w:hAnsi="Times New Roman" w:cs="Times New Roman"/>
+              <w:sz w:val="24"/>
+              <w:szCs w:val="24"/>
+            </w:rPr>
+            <w:fldChar w:fldCharType="separate"/>
+          </w:r>
+          <w:r>
+            <w:rPr>
+              <w:rFonts w:ascii="Times New Roman" w:hAnsi="Times New Roman" w:cs="Times New Roman"/>
+              <w:noProof/>
+              <w:sz w:val="24"/>
+              <w:szCs w:val="24"/>
+            </w:rPr>
+            <w:t>(Brewer, et al., 2006)</w:t>
+          </w:r>
+          <w:r>
+            <w:rPr>
+              <w:rFonts w:ascii="Times New Roman" w:hAnsi="Times New Roman" w:cs="Times New Roman"/>
+              <w:sz w:val="24"/>
+              <w:szCs w:val="24"/>
+            </w:rPr>
+            <w:fldChar w:fldCharType="end"/>
+          </w:r>
+        </w:sdtContent>
+      </w:sdt>
+      <w:r>
+        <w:rPr>
+          <w:rFonts w:ascii="Times New Roman" w:hAnsi="Times New Roman" w:cs="Times New Roman"/>
+          <w:sz w:val="24"/>
+          <w:szCs w:val="24"/>
+        </w:rPr>
+        <w:t xml:space="preserve"> </w:t>
+      </w:r>
+      <w:r>
+        <w:rPr>
+          <w:rFonts w:ascii="Times New Roman" w:hAnsi="Times New Roman" w:cs="Times New Roman"/>
+          <w:sz w:val="24"/>
+          <w:szCs w:val="24"/>
+        </w:rPr>
+        <w:t>combinado com o Color Oracle</w:t>
+      </w:r>
+      <w:r>
+        <w:rPr>
+          <w:rFonts w:ascii="Times New Roman" w:hAnsi="Times New Roman" w:cs="Times New Roman"/>
+          <w:sz w:val="24"/>
+          <w:szCs w:val="24"/>
+        </w:rPr>
+        <w:t xml:space="preserve"> </w:t>
+      </w:r>
+      <w:sdt>
+        <w:sdtPr>
+          <w:rPr>
+            <w:rFonts w:ascii="Times New Roman" w:hAnsi="Times New Roman" w:cs="Times New Roman"/>
+            <w:sz w:val="24"/>
+            <w:szCs w:val="24"/>
+          </w:rPr>
+          <w:id w:val="-686450941"/>
+          <w:citation/>
+        </w:sdtPr>
+        <w:sdtContent>
+          <w:r>
+            <w:rPr>
+              <w:rFonts w:ascii="Times New Roman" w:hAnsi="Times New Roman" w:cs="Times New Roman"/>
+              <w:sz w:val="24"/>
+              <w:szCs w:val="24"/>
+            </w:rPr>
+            <w:fldChar w:fldCharType="begin"/>
+          </w:r>
+          <w:r>
+            <w:rPr>
+              <w:rFonts w:ascii="Times New Roman" w:hAnsi="Times New Roman" w:cs="Times New Roman"/>
+              <w:sz w:val="24"/>
+              <w:szCs w:val="24"/>
+            </w:rPr>
+            <w:instrText xml:space="preserve"> CITATION Jen18 \l 1046 </w:instrText>
+          </w:r>
+          <w:r>
+            <w:rPr>
+              <w:rFonts w:ascii="Times New Roman" w:hAnsi="Times New Roman" w:cs="Times New Roman"/>
+              <w:sz w:val="24"/>
+              <w:szCs w:val="24"/>
+            </w:rPr>
+            <w:fldChar w:fldCharType="separate"/>
+          </w:r>
+          <w:r>
+            <w:rPr>
+              <w:rFonts w:ascii="Times New Roman" w:hAnsi="Times New Roman" w:cs="Times New Roman"/>
+              <w:noProof/>
+              <w:sz w:val="24"/>
+              <w:szCs w:val="24"/>
+            </w:rPr>
+            <w:t>(Jenny, 2018)</w:t>
+          </w:r>
+          <w:r>
+            <w:rPr>
+              <w:rFonts w:ascii="Times New Roman" w:hAnsi="Times New Roman" w:cs="Times New Roman"/>
+              <w:sz w:val="24"/>
+              <w:szCs w:val="24"/>
+            </w:rPr>
+            <w:fldChar w:fldCharType="end"/>
+          </w:r>
+        </w:sdtContent>
+      </w:sdt>
+      <w:r>
+        <w:rPr>
+          <w:rFonts w:ascii="Times New Roman" w:hAnsi="Times New Roman" w:cs="Times New Roman"/>
+          <w:sz w:val="24"/>
+          <w:szCs w:val="24"/>
+        </w:rPr>
+        <w:t xml:space="preserve">, a fim de possibilitar que </w:t>
+      </w:r>
+      <w:r>
+        <w:rPr>
+          <w:rFonts w:ascii="Times New Roman" w:hAnsi="Times New Roman" w:cs="Times New Roman"/>
+          <w:sz w:val="24"/>
+          <w:szCs w:val="24"/>
+        </w:rPr>
+        <w:t>pessoas com diferentes tipos de daltonismo (</w:t>
+      </w:r>
+      <w:proofErr w:type="spellStart"/>
+      <w:r>
+        <w:rPr>
+          <w:rFonts w:ascii="Times New Roman" w:hAnsi="Times New Roman" w:cs="Times New Roman"/>
+          <w:sz w:val="24"/>
+          <w:szCs w:val="24"/>
+        </w:rPr>
+        <w:t>deuteranopia</w:t>
+      </w:r>
+      <w:proofErr w:type="spellEnd"/>
+      <w:r>
+        <w:rPr>
+          <w:rFonts w:ascii="Times New Roman" w:hAnsi="Times New Roman" w:cs="Times New Roman"/>
+          <w:sz w:val="24"/>
+          <w:szCs w:val="24"/>
+        </w:rPr>
+        <w:t xml:space="preserve">, </w:t>
+      </w:r>
+      <w:proofErr w:type="spellStart"/>
+      <w:r>
+        <w:rPr>
+          <w:rFonts w:ascii="Times New Roman" w:hAnsi="Times New Roman" w:cs="Times New Roman"/>
+          <w:sz w:val="24"/>
+          <w:szCs w:val="24"/>
+        </w:rPr>
+        <w:t>protanopia</w:t>
+      </w:r>
+      <w:proofErr w:type="spellEnd"/>
+      <w:r>
+        <w:rPr>
+          <w:rFonts w:ascii="Times New Roman" w:hAnsi="Times New Roman" w:cs="Times New Roman"/>
+          <w:sz w:val="24"/>
+          <w:szCs w:val="24"/>
+        </w:rPr>
+        <w:t xml:space="preserve"> e </w:t>
+      </w:r>
+      <w:proofErr w:type="spellStart"/>
+      <w:r>
+        <w:rPr>
+          <w:rFonts w:ascii="Times New Roman" w:hAnsi="Times New Roman" w:cs="Times New Roman"/>
+          <w:sz w:val="24"/>
+          <w:szCs w:val="24"/>
+        </w:rPr>
+        <w:t>tritanopia</w:t>
+      </w:r>
+      <w:proofErr w:type="spellEnd"/>
+      <w:r>
+        <w:rPr>
+          <w:rFonts w:ascii="Times New Roman" w:hAnsi="Times New Roman" w:cs="Times New Roman"/>
+          <w:sz w:val="24"/>
+          <w:szCs w:val="24"/>
+        </w:rPr>
+        <w:t>)</w:t>
+      </w:r>
+      <w:r>
+        <w:rPr>
+          <w:rFonts w:ascii="Times New Roman" w:hAnsi="Times New Roman" w:cs="Times New Roman"/>
+          <w:sz w:val="24"/>
+          <w:szCs w:val="24"/>
+        </w:rPr>
+        <w:t xml:space="preserve"> </w:t>
+      </w:r>
+      <w:r>
+        <w:rPr>
+          <w:rFonts w:ascii="Times New Roman" w:hAnsi="Times New Roman" w:cs="Times New Roman"/>
+          <w:sz w:val="24"/>
+          <w:szCs w:val="24"/>
+        </w:rPr>
+        <w:t xml:space="preserve">consigam diferenciá-las, além de possibilitar a </w:t>
+      </w:r>
+      <w:r>
+        <w:rPr>
+          <w:rFonts w:ascii="Times New Roman" w:hAnsi="Times New Roman" w:cs="Times New Roman"/>
+          <w:sz w:val="24"/>
+          <w:szCs w:val="24"/>
+        </w:rPr>
+        <w:t xml:space="preserve">correta leitura da informação </w:t>
+      </w:r>
+      <w:r>
+        <w:rPr>
+          <w:rFonts w:ascii="Times New Roman" w:hAnsi="Times New Roman" w:cs="Times New Roman"/>
+          <w:sz w:val="24"/>
+          <w:szCs w:val="24"/>
+        </w:rPr>
+        <w:t>também em escala de cinza.</w:t>
       </w:r>
     </w:p>
     <w:p>
@@ -1335,26 +1684,65 @@
           <w:sz w:val="24"/>
           <w:szCs w:val="24"/>
         </w:rPr>
-        <w:t xml:space="preserve">Em relação às cores utilizadas, apesar de uma cor ser mais </w:t>
-      </w:r>
-      <w:r>
-        <w:rPr>
-          <w:rFonts w:ascii="Times New Roman" w:hAnsi="Times New Roman" w:cs="Times New Roman"/>
-          <w:sz w:val="24"/>
-          <w:szCs w:val="24"/>
-        </w:rPr>
-        <w:t xml:space="preserve">forte que a outra, elas foram escolhidas utilizando o Color </w:t>
-      </w:r>
-      <w:proofErr w:type="spellStart"/>
-      <w:r>
-        <w:rPr>
-          <w:rFonts w:ascii="Times New Roman" w:hAnsi="Times New Roman" w:cs="Times New Roman"/>
-          <w:sz w:val="24"/>
-          <w:szCs w:val="24"/>
-        </w:rPr>
-        <w:t>Brewer</w:t>
-      </w:r>
-      <w:proofErr w:type="spellEnd"/>
+        <w:t>A Figura 1 mostra um print da visualização desenvolvida</w:t>
+      </w:r>
+      <w:r>
+        <w:rPr>
+          <w:rFonts w:ascii="Times New Roman" w:hAnsi="Times New Roman" w:cs="Times New Roman"/>
+          <w:sz w:val="24"/>
+          <w:szCs w:val="24"/>
+        </w:rPr>
+        <w:t>. Ela apresenta a configuração inicial da visualização.</w:t>
+      </w:r>
+      <w:r>
+        <w:rPr>
+          <w:rFonts w:ascii="Times New Roman" w:hAnsi="Times New Roman" w:cs="Times New Roman"/>
+          <w:sz w:val="24"/>
+          <w:szCs w:val="24"/>
+        </w:rPr>
+        <w:t xml:space="preserve"> Nessa configuração </w:t>
+      </w:r>
+      <w:r>
+        <w:rPr>
+          <w:rFonts w:ascii="Times New Roman" w:hAnsi="Times New Roman" w:cs="Times New Roman"/>
+          <w:sz w:val="24"/>
+          <w:szCs w:val="24"/>
+        </w:rPr>
+        <w:t>padrão</w:t>
+      </w:r>
+      <w:r>
+        <w:rPr>
+          <w:rFonts w:ascii="Times New Roman" w:hAnsi="Times New Roman" w:cs="Times New Roman"/>
+          <w:sz w:val="24"/>
+          <w:szCs w:val="24"/>
+        </w:rPr>
+        <w:t xml:space="preserve"> não é possível identificar que se trata de um </w:t>
+      </w:r>
+      <w:r>
+        <w:rPr>
+          <w:rFonts w:ascii="Times New Roman" w:hAnsi="Times New Roman" w:cs="Times New Roman"/>
+          <w:i/>
+          <w:sz w:val="24"/>
+          <w:szCs w:val="24"/>
+        </w:rPr>
+        <w:t>ranking</w:t>
+      </w:r>
+      <w:r>
+        <w:rPr>
+          <w:rFonts w:ascii="Times New Roman" w:hAnsi="Times New Roman" w:cs="Times New Roman"/>
+          <w:sz w:val="24"/>
+          <w:szCs w:val="24"/>
+        </w:rPr>
+        <w:t xml:space="preserve"> e, portanto, o título da visualização foi escolhido de forma a </w:t>
+      </w:r>
+      <w:r>
+        <w:rPr>
+          <w:rFonts w:ascii="Times New Roman" w:hAnsi="Times New Roman" w:cs="Times New Roman"/>
+          <w:sz w:val="24"/>
+          <w:szCs w:val="24"/>
+        </w:rPr>
+        <w:t>representar melhor o que é exibido nesse primeiro momento.</w:t>
+      </w:r>
       <w:r>
         <w:rPr>
           <w:rFonts w:ascii="Times New Roman" w:hAnsi="Times New Roman" w:cs="Times New Roman"/>
@@ -1362,304 +1750,6 @@
           <w:szCs w:val="24"/>
         </w:rPr>
         <w:t xml:space="preserve"> </w:t>
-      </w:r>
-      <w:r>
-        <w:rPr>
-          <w:rFonts w:ascii="Times New Roman" w:hAnsi="Times New Roman" w:cs="Times New Roman"/>
-          <w:sz w:val="24"/>
-          <w:szCs w:val="24"/>
-        </w:rPr>
-        <w:t>combinado com o Color Oracle</w:t>
-      </w:r>
-      <w:r>
-        <w:rPr>
-          <w:rFonts w:ascii="Times New Roman" w:hAnsi="Times New Roman" w:cs="Times New Roman"/>
-          <w:sz w:val="24"/>
-          <w:szCs w:val="24"/>
-        </w:rPr>
-        <w:t xml:space="preserve">, a fim de possibilitar que </w:t>
-      </w:r>
-      <w:r>
-        <w:rPr>
-          <w:rFonts w:ascii="Times New Roman" w:hAnsi="Times New Roman" w:cs="Times New Roman"/>
-          <w:sz w:val="24"/>
-          <w:szCs w:val="24"/>
-        </w:rPr>
-        <w:t>pessoas com diferentes tipos de daltonismo (</w:t>
-      </w:r>
-      <w:proofErr w:type="spellStart"/>
-      <w:r>
-        <w:rPr>
-          <w:rFonts w:ascii="Times New Roman" w:hAnsi="Times New Roman" w:cs="Times New Roman"/>
-          <w:sz w:val="24"/>
-          <w:szCs w:val="24"/>
-        </w:rPr>
-        <w:t>deuteranopia</w:t>
-      </w:r>
-      <w:proofErr w:type="spellEnd"/>
-      <w:r>
-        <w:rPr>
-          <w:rFonts w:ascii="Times New Roman" w:hAnsi="Times New Roman" w:cs="Times New Roman"/>
-          <w:sz w:val="24"/>
-          <w:szCs w:val="24"/>
-        </w:rPr>
-        <w:t xml:space="preserve">, </w:t>
-      </w:r>
-      <w:proofErr w:type="spellStart"/>
-      <w:r>
-        <w:rPr>
-          <w:rFonts w:ascii="Times New Roman" w:hAnsi="Times New Roman" w:cs="Times New Roman"/>
-          <w:sz w:val="24"/>
-          <w:szCs w:val="24"/>
-        </w:rPr>
-        <w:t>protanopia</w:t>
-      </w:r>
-      <w:proofErr w:type="spellEnd"/>
-      <w:r>
-        <w:rPr>
-          <w:rFonts w:ascii="Times New Roman" w:hAnsi="Times New Roman" w:cs="Times New Roman"/>
-          <w:sz w:val="24"/>
-          <w:szCs w:val="24"/>
-        </w:rPr>
-        <w:t xml:space="preserve"> e </w:t>
-      </w:r>
-      <w:proofErr w:type="spellStart"/>
-      <w:r>
-        <w:rPr>
-          <w:rFonts w:ascii="Times New Roman" w:hAnsi="Times New Roman" w:cs="Times New Roman"/>
-          <w:sz w:val="24"/>
-          <w:szCs w:val="24"/>
-        </w:rPr>
-        <w:t>tritanopia</w:t>
-      </w:r>
-      <w:proofErr w:type="spellEnd"/>
-      <w:r>
-        <w:rPr>
-          <w:rFonts w:ascii="Times New Roman" w:hAnsi="Times New Roman" w:cs="Times New Roman"/>
-          <w:sz w:val="24"/>
-          <w:szCs w:val="24"/>
-        </w:rPr>
-        <w:t>)</w:t>
-      </w:r>
-      <w:r>
-        <w:rPr>
-          <w:rFonts w:ascii="Times New Roman" w:hAnsi="Times New Roman" w:cs="Times New Roman"/>
-          <w:sz w:val="24"/>
-          <w:szCs w:val="24"/>
-        </w:rPr>
-        <w:t xml:space="preserve"> </w:t>
-      </w:r>
-      <w:r>
-        <w:rPr>
-          <w:rFonts w:ascii="Times New Roman" w:hAnsi="Times New Roman" w:cs="Times New Roman"/>
-          <w:sz w:val="24"/>
-          <w:szCs w:val="24"/>
-        </w:rPr>
-        <w:t xml:space="preserve">consigam diferenciá-las, além de possibilitar a </w:t>
-      </w:r>
-      <w:r>
-        <w:rPr>
-          <w:rFonts w:ascii="Times New Roman" w:hAnsi="Times New Roman" w:cs="Times New Roman"/>
-          <w:sz w:val="24"/>
-          <w:szCs w:val="24"/>
-        </w:rPr>
-        <w:t xml:space="preserve">correta leitura da informação </w:t>
-      </w:r>
-      <w:r>
-        <w:rPr>
-          <w:rFonts w:ascii="Times New Roman" w:hAnsi="Times New Roman" w:cs="Times New Roman"/>
-          <w:sz w:val="24"/>
-          <w:szCs w:val="24"/>
-        </w:rPr>
-        <w:t>também em escala de cinza.</w:t>
-      </w:r>
-    </w:p>
-    <w:p>
-      <w:pPr>
-        <w:spacing w:before="120" w:after="0" w:line="405" w:lineRule="atLeast"/>
-        <w:ind w:firstLine="360"/>
-        <w:jc w:val="both"/>
-        <w:rPr>
-          <w:rFonts w:ascii="Times New Roman" w:hAnsi="Times New Roman" w:cs="Times New Roman"/>
-          <w:sz w:val="24"/>
-          <w:szCs w:val="24"/>
-        </w:rPr>
-      </w:pPr>
-      <w:r>
-        <w:rPr>
-          <w:rFonts w:ascii="Times New Roman" w:hAnsi="Times New Roman" w:cs="Times New Roman"/>
-          <w:sz w:val="24"/>
-          <w:szCs w:val="24"/>
-        </w:rPr>
-        <w:t>A Figura 1 mostra um print da visualização desenvolvida</w:t>
-      </w:r>
-      <w:r>
-        <w:rPr>
-          <w:rFonts w:ascii="Times New Roman" w:hAnsi="Times New Roman" w:cs="Times New Roman"/>
-          <w:sz w:val="24"/>
-          <w:szCs w:val="24"/>
-        </w:rPr>
-        <w:t>. Ela apresenta a configuração inicial da visualização.</w:t>
-      </w:r>
-      <w:r>
-        <w:rPr>
-          <w:rFonts w:ascii="Times New Roman" w:hAnsi="Times New Roman" w:cs="Times New Roman"/>
-          <w:sz w:val="24"/>
-          <w:szCs w:val="24"/>
-        </w:rPr>
-        <w:t xml:space="preserve"> Nessa configuração </w:t>
-      </w:r>
-      <w:r>
-        <w:rPr>
-          <w:rFonts w:ascii="Times New Roman" w:hAnsi="Times New Roman" w:cs="Times New Roman"/>
-          <w:sz w:val="24"/>
-          <w:szCs w:val="24"/>
-        </w:rPr>
-        <w:t>padrão</w:t>
-      </w:r>
-      <w:r>
-        <w:rPr>
-          <w:rFonts w:ascii="Times New Roman" w:hAnsi="Times New Roman" w:cs="Times New Roman"/>
-          <w:sz w:val="24"/>
-          <w:szCs w:val="24"/>
-        </w:rPr>
-        <w:t xml:space="preserve"> não é possível identificar que se trata de um </w:t>
-      </w:r>
-      <w:r>
-        <w:rPr>
-          <w:rFonts w:ascii="Times New Roman" w:hAnsi="Times New Roman" w:cs="Times New Roman"/>
-          <w:i/>
-          <w:sz w:val="24"/>
-          <w:szCs w:val="24"/>
-        </w:rPr>
-        <w:t>ranking</w:t>
-      </w:r>
-      <w:r>
-        <w:rPr>
-          <w:rFonts w:ascii="Times New Roman" w:hAnsi="Times New Roman" w:cs="Times New Roman"/>
-          <w:sz w:val="24"/>
-          <w:szCs w:val="24"/>
-        </w:rPr>
-        <w:t xml:space="preserve"> e, portanto, o título da visualização foi escolhido de forma a </w:t>
-      </w:r>
-      <w:r>
-        <w:rPr>
-          <w:rFonts w:ascii="Times New Roman" w:hAnsi="Times New Roman" w:cs="Times New Roman"/>
-          <w:sz w:val="24"/>
-          <w:szCs w:val="24"/>
-        </w:rPr>
-        <w:t>representar melhor o que é exibido nesse primeiro momento.</w:t>
-      </w:r>
-      <w:r>
-        <w:rPr>
-          <w:rFonts w:ascii="Times New Roman" w:hAnsi="Times New Roman" w:cs="Times New Roman"/>
-          <w:sz w:val="24"/>
-          <w:szCs w:val="24"/>
-        </w:rPr>
-        <w:t xml:space="preserve"> </w:t>
-      </w:r>
-    </w:p>
-    <w:p>
-      <w:pPr>
-        <w:keepNext/>
-        <w:spacing w:before="120" w:after="0" w:line="405" w:lineRule="atLeast"/>
-        <w:jc w:val="center"/>
-      </w:pPr>
-      <w:r>
-        <w:rPr>
-          <w:noProof/>
-        </w:rPr>
-        <w:lastRenderedPageBreak/>
-        <w:drawing>
-          <wp:inline distT="0" distB="0" distL="0" distR="0" wp14:anchorId="17ED8A2D" wp14:editId="7DDCD4C4">
-            <wp:extent cx="5400040" cy="2605405"/>
-            <wp:effectExtent l="0" t="0" r="0" b="4445"/>
-            <wp:docPr id="4" name="Imagem 4"/>
-            <wp:cNvGraphicFramePr>
-              <a:graphicFrameLocks xmlns:a="http://schemas.openxmlformats.org/drawingml/2006/main" noChangeAspect="1"/>
-            </wp:cNvGraphicFramePr>
-            <a:graphic xmlns:a="http://schemas.openxmlformats.org/drawingml/2006/main">
-              <a:graphicData uri="http://schemas.openxmlformats.org/drawingml/2006/picture">
-                <pic:pic xmlns:pic="http://schemas.openxmlformats.org/drawingml/2006/picture">
-                  <pic:nvPicPr>
-                    <pic:cNvPr id="1" name=""/>
-                    <pic:cNvPicPr/>
-                  </pic:nvPicPr>
-                  <pic:blipFill>
-                    <a:blip r:embed="rId7"/>
-                    <a:stretch>
-                      <a:fillRect/>
-                    </a:stretch>
-                  </pic:blipFill>
-                  <pic:spPr>
-                    <a:xfrm>
-                      <a:off x="0" y="0"/>
-                      <a:ext cx="5400040" cy="2605405"/>
-                    </a:xfrm>
-                    <a:prstGeom prst="rect">
-                      <a:avLst/>
-                    </a:prstGeom>
-                  </pic:spPr>
-                </pic:pic>
-              </a:graphicData>
-            </a:graphic>
-          </wp:inline>
-        </w:drawing>
-      </w:r>
-    </w:p>
-    <w:p>
-      <w:pPr>
-        <w:pStyle w:val="Legenda"/>
-        <w:jc w:val="center"/>
-        <w:rPr>
-          <w:rFonts w:ascii="Times New Roman" w:hAnsi="Times New Roman" w:cs="Times New Roman"/>
-          <w:sz w:val="24"/>
-          <w:szCs w:val="24"/>
-        </w:rPr>
-      </w:pPr>
-      <w:r>
-        <w:t xml:space="preserve">Figura </w:t>
-      </w:r>
-      <w:r>
-        <w:rPr>
-          <w:noProof/>
-        </w:rPr>
-        <w:fldChar w:fldCharType="begin"/>
-      </w:r>
-      <w:r>
-        <w:rPr>
-          <w:noProof/>
-        </w:rPr>
-        <w:instrText xml:space="preserve"> SEQ Figura \* ARABIC </w:instrText>
-      </w:r>
-      <w:r>
-        <w:rPr>
-          <w:noProof/>
-        </w:rPr>
-        <w:fldChar w:fldCharType="separate"/>
-      </w:r>
-      <w:r>
-        <w:rPr>
-          <w:noProof/>
-        </w:rPr>
-        <w:t>1</w:t>
-      </w:r>
-      <w:r>
-        <w:rPr>
-          <w:noProof/>
-        </w:rPr>
-        <w:fldChar w:fldCharType="end"/>
-      </w:r>
-      <w:r>
-        <w:t xml:space="preserve"> – </w:t>
-      </w:r>
-      <w:proofErr w:type="spellStart"/>
-      <w:r>
-        <w:t>Pocentagem</w:t>
-      </w:r>
-      <w:proofErr w:type="spellEnd"/>
-      <w:r>
-        <w:t xml:space="preserve"> de aliados e inimigos</w:t>
       </w:r>
     </w:p>
     <w:p>
@@ -1784,7 +1874,24 @@
           <w:sz w:val="24"/>
           <w:szCs w:val="24"/>
         </w:rPr>
-        <w:t xml:space="preserve">A Visualização 2 apresenta um ranking dos conflitos mais duradouros desde 1501. </w:t>
+        <w:t xml:space="preserve">A Visualização 2 apresenta um </w:t>
+      </w:r>
+      <w:r>
+        <w:rPr>
+          <w:rFonts w:ascii="Times New Roman" w:hAnsi="Times New Roman" w:cs="Times New Roman"/>
+          <w:i/>
+          <w:sz w:val="24"/>
+          <w:szCs w:val="24"/>
+        </w:rPr>
+        <w:t>ranking</w:t>
+      </w:r>
+      <w:r>
+        <w:rPr>
+          <w:rFonts w:ascii="Times New Roman" w:hAnsi="Times New Roman" w:cs="Times New Roman"/>
+          <w:sz w:val="24"/>
+          <w:szCs w:val="24"/>
+        </w:rPr>
+        <w:t xml:space="preserve"> dos conflitos mais duradouro. </w:t>
       </w:r>
       <w:r>
         <w:rPr>
@@ -1817,6 +1924,14 @@
           <w:sz w:val="24"/>
           <w:szCs w:val="24"/>
         </w:rPr>
+        <w:t xml:space="preserve">novamente </w:t>
+      </w:r>
+      <w:r>
+        <w:rPr>
+          <w:rFonts w:ascii="Times New Roman" w:hAnsi="Times New Roman" w:cs="Times New Roman"/>
+          <w:sz w:val="24"/>
+          <w:szCs w:val="24"/>
+        </w:rPr>
         <w:t xml:space="preserve">foi escolhido um gráfico de barras horizontais. </w:t>
       </w:r>
       <w:r>
@@ -1882,7 +1997,16 @@
           <w:sz w:val="24"/>
           <w:szCs w:val="24"/>
         </w:rPr>
-        <w:t xml:space="preserve"> para uma análise qualitativa e, caso o usuário queira saber mais precisamente quais os valores, </w:t>
+        <w:t xml:space="preserve"> para uma análise qualitativa e, caso o </w:t>
+      </w:r>
+      <w:r>
+        <w:rPr>
+          <w:rFonts w:ascii="Times New Roman" w:hAnsi="Times New Roman" w:cs="Times New Roman"/>
+          <w:sz w:val="24"/>
+          <w:szCs w:val="24"/>
+        </w:rPr>
+        <w:lastRenderedPageBreak/>
+        <w:t xml:space="preserve">usuário queira saber mais precisamente quais os valores, </w:t>
       </w:r>
       <w:r>
         <w:rPr>
@@ -1917,7 +2041,47 @@
           <w:sz w:val="24"/>
           <w:szCs w:val="24"/>
         </w:rPr>
-        <w:t xml:space="preserve"> com os valores absolutos das barras.</w:t>
+        <w:t xml:space="preserve"> com os valores absolutos das barras</w:t>
+      </w:r>
+      <w:r>
+        <w:rPr>
+          <w:rFonts w:ascii="Times New Roman" w:hAnsi="Times New Roman" w:cs="Times New Roman"/>
+          <w:sz w:val="24"/>
+          <w:szCs w:val="24"/>
+        </w:rPr>
+        <w:t xml:space="preserve"> (que indicam </w:t>
+      </w:r>
+      <w:r>
+        <w:rPr>
+          <w:rFonts w:ascii="Times New Roman" w:hAnsi="Times New Roman" w:cs="Times New Roman"/>
+          <w:sz w:val="24"/>
+          <w:szCs w:val="24"/>
+        </w:rPr>
+        <w:t>a duração dos conflitos em anos</w:t>
+      </w:r>
+      <w:r>
+        <w:rPr>
+          <w:rFonts w:ascii="Times New Roman" w:hAnsi="Times New Roman" w:cs="Times New Roman"/>
+          <w:sz w:val="24"/>
+          <w:szCs w:val="24"/>
+        </w:rPr>
+        <w:t>)</w:t>
+      </w:r>
+      <w:r>
+        <w:rPr>
+          <w:rFonts w:ascii="Times New Roman" w:hAnsi="Times New Roman" w:cs="Times New Roman"/>
+          <w:sz w:val="24"/>
+          <w:szCs w:val="24"/>
+        </w:rPr>
+        <w:t>.</w:t>
+      </w:r>
+      <w:r>
+        <w:rPr>
+          <w:rFonts w:ascii="Times New Roman" w:hAnsi="Times New Roman" w:cs="Times New Roman"/>
+          <w:sz w:val="24"/>
+          <w:szCs w:val="24"/>
+        </w:rPr>
+        <w:t xml:space="preserve"> </w:t>
       </w:r>
     </w:p>
     <w:p>
@@ -1939,102 +2103,29 @@
         </w:rPr>
         <w:t>Outra possível interação nessa visualização é a alteração da quantidade de conflitos</w:t>
       </w:r>
-      <w:bookmarkStart w:id="0" w:name="_GoBack"/>
-      <w:bookmarkEnd w:id="0"/>
-    </w:p>
-    <w:p>
-      <w:pPr>
-        <w:keepNext/>
-        <w:spacing w:before="120" w:after="0" w:line="405" w:lineRule="atLeast"/>
-        <w:ind w:firstLine="360"/>
-        <w:jc w:val="center"/>
-      </w:pPr>
-      <w:r>
-        <w:rPr>
-          <w:noProof/>
-        </w:rPr>
-        <w:drawing>
-          <wp:inline distT="0" distB="0" distL="0" distR="0" wp14:anchorId="3B79E65F" wp14:editId="313E7D3B">
-            <wp:extent cx="5400040" cy="2585085"/>
-            <wp:effectExtent l="0" t="0" r="0" b="5715"/>
-            <wp:docPr id="1" name="Imagem 1"/>
-            <wp:cNvGraphicFramePr>
-              <a:graphicFrameLocks xmlns:a="http://schemas.openxmlformats.org/drawingml/2006/main" noChangeAspect="1"/>
-            </wp:cNvGraphicFramePr>
-            <a:graphic xmlns:a="http://schemas.openxmlformats.org/drawingml/2006/main">
-              <a:graphicData uri="http://schemas.openxmlformats.org/drawingml/2006/picture">
-                <pic:pic xmlns:pic="http://schemas.openxmlformats.org/drawingml/2006/picture">
-                  <pic:nvPicPr>
-                    <pic:cNvPr id="1" name=""/>
-                    <pic:cNvPicPr/>
-                  </pic:nvPicPr>
-                  <pic:blipFill>
-                    <a:blip r:embed="rId8"/>
-                    <a:stretch>
-                      <a:fillRect/>
-                    </a:stretch>
-                  </pic:blipFill>
-                  <pic:spPr>
-                    <a:xfrm>
-                      <a:off x="0" y="0"/>
-                      <a:ext cx="5400040" cy="2585085"/>
-                    </a:xfrm>
-                    <a:prstGeom prst="rect">
-                      <a:avLst/>
-                    </a:prstGeom>
-                  </pic:spPr>
-                </pic:pic>
-              </a:graphicData>
-            </a:graphic>
-          </wp:inline>
-        </w:drawing>
-      </w:r>
-    </w:p>
-    <w:p>
-      <w:pPr>
-        <w:pStyle w:val="Legenda"/>
-        <w:jc w:val="center"/>
-        <w:rPr>
-          <w:rFonts w:ascii="Times New Roman" w:hAnsi="Times New Roman" w:cs="Times New Roman"/>
-          <w:sz w:val="24"/>
-          <w:szCs w:val="24"/>
-        </w:rPr>
-      </w:pPr>
-      <w:r>
-        <w:t xml:space="preserve">Figura </w:t>
-      </w:r>
-      <w:r>
-        <w:rPr>
-          <w:noProof/>
-        </w:rPr>
-        <w:fldChar w:fldCharType="begin"/>
-      </w:r>
-      <w:r>
-        <w:rPr>
-          <w:noProof/>
-        </w:rPr>
-        <w:instrText xml:space="preserve"> SEQ Figura \* ARABIC </w:instrText>
-      </w:r>
-      <w:r>
-        <w:rPr>
-          <w:noProof/>
-        </w:rPr>
-        <w:fldChar w:fldCharType="separate"/>
-      </w:r>
-      <w:r>
-        <w:rPr>
-          <w:noProof/>
-        </w:rPr>
-        <w:t>2</w:t>
-      </w:r>
-      <w:r>
-        <w:rPr>
-          <w:noProof/>
-        </w:rPr>
-        <w:fldChar w:fldCharType="end"/>
-      </w:r>
-      <w:r>
-        <w:t xml:space="preserve"> – Diferença de votos dos candidatos entre os dois turnos</w:t>
+      <w:r>
+        <w:rPr>
+          <w:rFonts w:ascii="Times New Roman" w:hAnsi="Times New Roman" w:cs="Times New Roman"/>
+          <w:sz w:val="24"/>
+          <w:szCs w:val="24"/>
+        </w:rPr>
+        <w:t xml:space="preserve"> por meio da seleção de opções disponíveis no canto superior esquerdo.</w:t>
+      </w:r>
+      <w:r>
+        <w:rPr>
+          <w:rFonts w:ascii="Times New Roman" w:hAnsi="Times New Roman" w:cs="Times New Roman"/>
+          <w:sz w:val="24"/>
+          <w:szCs w:val="24"/>
+        </w:rPr>
+        <w:t xml:space="preserve"> </w:t>
+      </w:r>
+      <w:r>
+        <w:rPr>
+          <w:rFonts w:ascii="Times New Roman" w:hAnsi="Times New Roman" w:cs="Times New Roman"/>
+          <w:sz w:val="24"/>
+          <w:szCs w:val="24"/>
+        </w:rPr>
+        <w:t>A configuração inicial da visualização é a de exibir os 5 conflitos mais longos.</w:t>
       </w:r>
     </w:p>
     <w:p>
@@ -2068,7 +2159,7 @@
           <w:szCs w:val="24"/>
           <w:u w:val="single"/>
         </w:rPr>
-        <w:t>2</w:t>
+        <w:t>3</w:t>
       </w:r>
       <w:r>
         <w:rPr>
@@ -2090,19 +2181,10 @@
       <w:r>
         <w:rPr>
           <w:rFonts w:ascii="Times New Roman" w:hAnsi="Times New Roman" w:cs="Times New Roman"/>
-          <w:i/>
-          <w:sz w:val="24"/>
-          <w:szCs w:val="24"/>
-        </w:rPr>
-        <w:t>Ranking</w:t>
-      </w:r>
-      <w:r>
-        <w:rPr>
-          <w:rFonts w:ascii="Times New Roman" w:hAnsi="Times New Roman" w:cs="Times New Roman"/>
-          <w:sz w:val="24"/>
-          <w:szCs w:val="24"/>
-        </w:rPr>
-        <w:t xml:space="preserve"> dos conflitos mais longos</w:t>
+          <w:sz w:val="24"/>
+          <w:szCs w:val="24"/>
+        </w:rPr>
+        <w:t>Comparação entre o Brasil e o mundo ao longo dos anos</w:t>
       </w:r>
     </w:p>
     <w:p>
@@ -2131,7 +2213,16 @@
           <w:sz w:val="24"/>
           <w:szCs w:val="24"/>
         </w:rPr>
-        <w:t>https://dataviz-tp2.herokuapp.com/visualizacao2</w:t>
+        <w:t>https://dataviz-tp2.herokuapp.com/visualizacao</w:t>
+      </w:r>
+      <w:r>
+        <w:rPr>
+          <w:rStyle w:val="Hyperlink"/>
+          <w:rFonts w:ascii="Times New Roman" w:hAnsi="Times New Roman" w:cs="Times New Roman"/>
+          <w:sz w:val="24"/>
+          <w:szCs w:val="24"/>
+        </w:rPr>
+        <w:t>3</w:t>
       </w:r>
       <w:r>
         <w:rPr>
@@ -2159,8 +2250,267 @@
           <w:sz w:val="24"/>
           <w:szCs w:val="24"/>
         </w:rPr>
-        <w:lastRenderedPageBreak/>
-        <w:t>Nessa visualização foram combinadas as visualizações com barras e com pontos (conforme pode ser visto na Figura 2). As barras indicam a diferença de votos de cada candidato entre os turnos e, os pontos indicam a quantidade de votos de cada candidato em cada turno. A opção de mesclar os tipos foi devido à vontade da autora desse trabalho em mostrar, além da diferença, o quanto essa diferença significa no total de votos dos candidatos.</w:t>
+        <w:t>Como a ideia dessa visualização é apresentar uma linha do tempo dos conflitos e das relações do Brasil com outros países ao longo dos anos de forma a compará-los com o restante do mundo, foi escolhido um gráfico de linhas. São exibidas duas linhas: uma para o Brasil e outra para o mundo</w:t>
+      </w:r>
+      <w:r>
+        <w:rPr>
+          <w:rFonts w:ascii="Times New Roman" w:hAnsi="Times New Roman" w:cs="Times New Roman"/>
+          <w:sz w:val="24"/>
+          <w:szCs w:val="24"/>
+        </w:rPr>
+        <w:t xml:space="preserve"> e as cores foram escolhidas com o uso combinado do Color </w:t>
+      </w:r>
+      <w:proofErr w:type="spellStart"/>
+      <w:r>
+        <w:rPr>
+          <w:rFonts w:ascii="Times New Roman" w:hAnsi="Times New Roman" w:cs="Times New Roman"/>
+          <w:sz w:val="24"/>
+          <w:szCs w:val="24"/>
+        </w:rPr>
+        <w:t>Brewer</w:t>
+      </w:r>
+      <w:proofErr w:type="spellEnd"/>
+      <w:r>
+        <w:rPr>
+          <w:rFonts w:ascii="Times New Roman" w:hAnsi="Times New Roman" w:cs="Times New Roman"/>
+          <w:sz w:val="24"/>
+          <w:szCs w:val="24"/>
+        </w:rPr>
+        <w:t xml:space="preserve"> </w:t>
+      </w:r>
+      <w:sdt>
+        <w:sdtPr>
+          <w:rPr>
+            <w:rFonts w:ascii="Times New Roman" w:hAnsi="Times New Roman" w:cs="Times New Roman"/>
+            <w:sz w:val="24"/>
+            <w:szCs w:val="24"/>
+          </w:rPr>
+          <w:id w:val="858553256"/>
+          <w:citation/>
+        </w:sdtPr>
+        <w:sdtContent>
+          <w:r>
+            <w:rPr>
+              <w:rFonts w:ascii="Times New Roman" w:hAnsi="Times New Roman" w:cs="Times New Roman"/>
+              <w:sz w:val="24"/>
+              <w:szCs w:val="24"/>
+            </w:rPr>
+            <w:fldChar w:fldCharType="begin"/>
+          </w:r>
+          <w:r>
+            <w:rPr>
+              <w:rFonts w:ascii="Times New Roman" w:hAnsi="Times New Roman" w:cs="Times New Roman"/>
+              <w:sz w:val="24"/>
+              <w:szCs w:val="24"/>
+            </w:rPr>
+            <w:instrText xml:space="preserve"> CITATION Bre06 \l 1046 </w:instrText>
+          </w:r>
+          <w:r>
+            <w:rPr>
+              <w:rFonts w:ascii="Times New Roman" w:hAnsi="Times New Roman" w:cs="Times New Roman"/>
+              <w:sz w:val="24"/>
+              <w:szCs w:val="24"/>
+            </w:rPr>
+            <w:fldChar w:fldCharType="separate"/>
+          </w:r>
+          <w:r>
+            <w:rPr>
+              <w:rFonts w:ascii="Times New Roman" w:hAnsi="Times New Roman" w:cs="Times New Roman"/>
+              <w:noProof/>
+              <w:sz w:val="24"/>
+              <w:szCs w:val="24"/>
+            </w:rPr>
+            <w:t>(Brewer, et al., 2006)</w:t>
+          </w:r>
+          <w:r>
+            <w:rPr>
+              <w:rFonts w:ascii="Times New Roman" w:hAnsi="Times New Roman" w:cs="Times New Roman"/>
+              <w:sz w:val="24"/>
+              <w:szCs w:val="24"/>
+            </w:rPr>
+            <w:fldChar w:fldCharType="end"/>
+          </w:r>
+        </w:sdtContent>
+      </w:sdt>
+      <w:r>
+        <w:rPr>
+          <w:rFonts w:ascii="Times New Roman" w:hAnsi="Times New Roman" w:cs="Times New Roman"/>
+          <w:sz w:val="24"/>
+          <w:szCs w:val="24"/>
+        </w:rPr>
+        <w:t xml:space="preserve"> </w:t>
+      </w:r>
+      <w:r>
+        <w:rPr>
+          <w:rFonts w:ascii="Times New Roman" w:hAnsi="Times New Roman" w:cs="Times New Roman"/>
+          <w:sz w:val="24"/>
+          <w:szCs w:val="24"/>
+        </w:rPr>
+        <w:t>e do Color Oracle</w:t>
+      </w:r>
+      <w:r>
+        <w:rPr>
+          <w:rFonts w:ascii="Times New Roman" w:hAnsi="Times New Roman" w:cs="Times New Roman"/>
+          <w:sz w:val="24"/>
+          <w:szCs w:val="24"/>
+        </w:rPr>
+        <w:t xml:space="preserve"> </w:t>
+      </w:r>
+      <w:sdt>
+        <w:sdtPr>
+          <w:rPr>
+            <w:rFonts w:ascii="Times New Roman" w:hAnsi="Times New Roman" w:cs="Times New Roman"/>
+            <w:sz w:val="24"/>
+            <w:szCs w:val="24"/>
+          </w:rPr>
+          <w:id w:val="556753649"/>
+          <w:citation/>
+        </w:sdtPr>
+        <w:sdtContent>
+          <w:r>
+            <w:rPr>
+              <w:rFonts w:ascii="Times New Roman" w:hAnsi="Times New Roman" w:cs="Times New Roman"/>
+              <w:sz w:val="24"/>
+              <w:szCs w:val="24"/>
+            </w:rPr>
+            <w:fldChar w:fldCharType="begin"/>
+          </w:r>
+          <w:r>
+            <w:rPr>
+              <w:rFonts w:ascii="Times New Roman" w:hAnsi="Times New Roman" w:cs="Times New Roman"/>
+              <w:sz w:val="24"/>
+              <w:szCs w:val="24"/>
+            </w:rPr>
+            <w:instrText xml:space="preserve"> CITATION Jen18 \l 1046 </w:instrText>
+          </w:r>
+          <w:r>
+            <w:rPr>
+              <w:rFonts w:ascii="Times New Roman" w:hAnsi="Times New Roman" w:cs="Times New Roman"/>
+              <w:sz w:val="24"/>
+              <w:szCs w:val="24"/>
+            </w:rPr>
+            <w:fldChar w:fldCharType="separate"/>
+          </w:r>
+          <w:r>
+            <w:rPr>
+              <w:rFonts w:ascii="Times New Roman" w:hAnsi="Times New Roman" w:cs="Times New Roman"/>
+              <w:noProof/>
+              <w:sz w:val="24"/>
+              <w:szCs w:val="24"/>
+            </w:rPr>
+            <w:t>(Jenny, 2018)</w:t>
+          </w:r>
+          <w:r>
+            <w:rPr>
+              <w:rFonts w:ascii="Times New Roman" w:hAnsi="Times New Roman" w:cs="Times New Roman"/>
+              <w:sz w:val="24"/>
+              <w:szCs w:val="24"/>
+            </w:rPr>
+            <w:fldChar w:fldCharType="end"/>
+          </w:r>
+        </w:sdtContent>
+      </w:sdt>
+      <w:r>
+        <w:rPr>
+          <w:rFonts w:ascii="Times New Roman" w:hAnsi="Times New Roman" w:cs="Times New Roman"/>
+          <w:sz w:val="24"/>
+          <w:szCs w:val="24"/>
+        </w:rPr>
+        <w:t xml:space="preserve">, </w:t>
+      </w:r>
+      <w:r>
+        <w:rPr>
+          <w:rFonts w:ascii="Times New Roman" w:hAnsi="Times New Roman" w:cs="Times New Roman"/>
+          <w:sz w:val="24"/>
+          <w:szCs w:val="24"/>
+        </w:rPr>
+        <w:t>possibilitando assim,</w:t>
+      </w:r>
+      <w:r>
+        <w:rPr>
+          <w:rFonts w:ascii="Times New Roman" w:hAnsi="Times New Roman" w:cs="Times New Roman"/>
+          <w:sz w:val="24"/>
+          <w:szCs w:val="24"/>
+        </w:rPr>
+        <w:t xml:space="preserve"> que </w:t>
+      </w:r>
+      <w:r>
+        <w:rPr>
+          <w:rFonts w:ascii="Times New Roman" w:hAnsi="Times New Roman" w:cs="Times New Roman"/>
+          <w:sz w:val="24"/>
+          <w:szCs w:val="24"/>
+        </w:rPr>
+        <w:t xml:space="preserve">as cores escolhidas não sejam um obstáculo para que </w:t>
+      </w:r>
+      <w:r>
+        <w:rPr>
+          <w:rFonts w:ascii="Times New Roman" w:hAnsi="Times New Roman" w:cs="Times New Roman"/>
+          <w:sz w:val="24"/>
+          <w:szCs w:val="24"/>
+        </w:rPr>
+        <w:t>a visualização seja lida em escala de cinza e por pessoas com diferentes tipos de daltonismo (</w:t>
+      </w:r>
+      <w:proofErr w:type="spellStart"/>
+      <w:r>
+        <w:rPr>
+          <w:rFonts w:ascii="Times New Roman" w:hAnsi="Times New Roman" w:cs="Times New Roman"/>
+          <w:sz w:val="24"/>
+          <w:szCs w:val="24"/>
+        </w:rPr>
+        <w:t>deuteranopia</w:t>
+      </w:r>
+      <w:proofErr w:type="spellEnd"/>
+      <w:r>
+        <w:rPr>
+          <w:rFonts w:ascii="Times New Roman" w:hAnsi="Times New Roman" w:cs="Times New Roman"/>
+          <w:sz w:val="24"/>
+          <w:szCs w:val="24"/>
+        </w:rPr>
+        <w:t xml:space="preserve">, </w:t>
+      </w:r>
+      <w:proofErr w:type="spellStart"/>
+      <w:r>
+        <w:rPr>
+          <w:rFonts w:ascii="Times New Roman" w:hAnsi="Times New Roman" w:cs="Times New Roman"/>
+          <w:sz w:val="24"/>
+          <w:szCs w:val="24"/>
+        </w:rPr>
+        <w:t>protanopia</w:t>
+      </w:r>
+      <w:proofErr w:type="spellEnd"/>
+      <w:r>
+        <w:rPr>
+          <w:rFonts w:ascii="Times New Roman" w:hAnsi="Times New Roman" w:cs="Times New Roman"/>
+          <w:sz w:val="24"/>
+          <w:szCs w:val="24"/>
+        </w:rPr>
+        <w:t xml:space="preserve"> e </w:t>
+      </w:r>
+      <w:proofErr w:type="spellStart"/>
+      <w:r>
+        <w:rPr>
+          <w:rFonts w:ascii="Times New Roman" w:hAnsi="Times New Roman" w:cs="Times New Roman"/>
+          <w:sz w:val="24"/>
+          <w:szCs w:val="24"/>
+        </w:rPr>
+        <w:t>tritanopia</w:t>
+      </w:r>
+      <w:proofErr w:type="spellEnd"/>
+      <w:r>
+        <w:rPr>
+          <w:rFonts w:ascii="Times New Roman" w:hAnsi="Times New Roman" w:cs="Times New Roman"/>
+          <w:sz w:val="24"/>
+          <w:szCs w:val="24"/>
+        </w:rPr>
+        <w:t>)</w:t>
+      </w:r>
+      <w:r>
+        <w:rPr>
+          <w:rFonts w:ascii="Times New Roman" w:hAnsi="Times New Roman" w:cs="Times New Roman"/>
+          <w:sz w:val="24"/>
+          <w:szCs w:val="24"/>
+        </w:rPr>
+        <w:t>.</w:t>
       </w:r>
     </w:p>
     <w:p>
@@ -2180,8 +2530,17 @@
           <w:sz w:val="24"/>
           <w:szCs w:val="24"/>
         </w:rPr>
-        <w:t xml:space="preserve">Não foram usados </w:t>
-      </w:r>
+        <w:t>As interações disponíveis nessa visuali</w:t>
+      </w:r>
+      <w:r>
+        <w:rPr>
+          <w:rFonts w:ascii="Times New Roman" w:hAnsi="Times New Roman" w:cs="Times New Roman"/>
+          <w:sz w:val="24"/>
+          <w:szCs w:val="24"/>
+        </w:rPr>
+        <w:t xml:space="preserve">zação são: (a) exibição de </w:t>
+      </w:r>
+      <w:proofErr w:type="spellStart"/>
       <w:r>
         <w:rPr>
           <w:rFonts w:ascii="Times New Roman" w:hAnsi="Times New Roman" w:cs="Times New Roman"/>
@@ -2189,115 +2548,168 @@
           <w:sz w:val="24"/>
           <w:szCs w:val="24"/>
         </w:rPr>
-        <w:t>grids</w:t>
-      </w:r>
-      <w:r>
-        <w:rPr>
-          <w:rFonts w:ascii="Times New Roman" w:hAnsi="Times New Roman" w:cs="Times New Roman"/>
-          <w:sz w:val="24"/>
-          <w:szCs w:val="24"/>
-        </w:rPr>
-        <w:t xml:space="preserve"> para não provocar distração com conteúdo que não agrega informação. Então, para saber valores exatos, como a visualização é interativa, o usuário deve passar o mouse sobre as barras ou sobre os pontos para que sejam exibidas a quantidade de votos e/ou a diferença de votos. </w:t>
+        <w:t>tooltips</w:t>
+      </w:r>
+      <w:proofErr w:type="spellEnd"/>
+      <w:r>
+        <w:rPr>
+          <w:rFonts w:ascii="Times New Roman" w:hAnsi="Times New Roman" w:cs="Times New Roman"/>
+          <w:sz w:val="24"/>
+          <w:szCs w:val="24"/>
+        </w:rPr>
+        <w:t xml:space="preserve"> </w:t>
+      </w:r>
+      <w:r>
+        <w:rPr>
+          <w:rFonts w:ascii="Times New Roman" w:hAnsi="Times New Roman" w:cs="Times New Roman"/>
+          <w:sz w:val="24"/>
+          <w:szCs w:val="24"/>
+        </w:rPr>
+        <w:t>que mostram os valores absolutos a</w:t>
+      </w:r>
+      <w:r>
+        <w:rPr>
+          <w:rFonts w:ascii="Times New Roman" w:hAnsi="Times New Roman" w:cs="Times New Roman"/>
+          <w:sz w:val="24"/>
+          <w:szCs w:val="24"/>
+        </w:rPr>
+        <w:t xml:space="preserve">o passar o cursor sobre </w:t>
+      </w:r>
+      <w:r>
+        <w:rPr>
+          <w:rFonts w:ascii="Times New Roman" w:hAnsi="Times New Roman" w:cs="Times New Roman"/>
+          <w:sz w:val="24"/>
+          <w:szCs w:val="24"/>
+        </w:rPr>
+        <w:t xml:space="preserve">o gráfico; (b) filtro </w:t>
+      </w:r>
+      <w:r>
+        <w:rPr>
+          <w:rFonts w:ascii="Times New Roman" w:hAnsi="Times New Roman" w:cs="Times New Roman"/>
+          <w:sz w:val="24"/>
+          <w:szCs w:val="24"/>
+        </w:rPr>
+        <w:t>da informação exibida ao clicar sobre os itens da legenda; (c) alteração da in</w:t>
+      </w:r>
+      <w:r>
+        <w:rPr>
+          <w:rFonts w:ascii="Times New Roman" w:hAnsi="Times New Roman" w:cs="Times New Roman"/>
+          <w:sz w:val="24"/>
+          <w:szCs w:val="24"/>
+        </w:rPr>
+        <w:t>formação a ser comparada</w:t>
+      </w:r>
+      <w:r>
+        <w:rPr>
+          <w:rFonts w:ascii="Times New Roman" w:hAnsi="Times New Roman" w:cs="Times New Roman"/>
+          <w:sz w:val="24"/>
+          <w:szCs w:val="24"/>
+        </w:rPr>
+        <w:t xml:space="preserve">: </w:t>
+      </w:r>
+      <w:r>
+        <w:rPr>
+          <w:rFonts w:ascii="Times New Roman" w:hAnsi="Times New Roman" w:cs="Times New Roman"/>
+          <w:sz w:val="24"/>
+          <w:szCs w:val="24"/>
+        </w:rPr>
+        <w:t>se é a quantidade de conflitos ou</w:t>
+      </w:r>
+      <w:r>
+        <w:rPr>
+          <w:rFonts w:ascii="Times New Roman" w:hAnsi="Times New Roman" w:cs="Times New Roman"/>
+          <w:sz w:val="24"/>
+          <w:szCs w:val="24"/>
+        </w:rPr>
+        <w:t xml:space="preserve"> se é</w:t>
+      </w:r>
+      <w:r>
+        <w:rPr>
+          <w:rFonts w:ascii="Times New Roman" w:hAnsi="Times New Roman" w:cs="Times New Roman"/>
+          <w:sz w:val="24"/>
+          <w:szCs w:val="24"/>
+        </w:rPr>
+        <w:t xml:space="preserve"> quantidade de relações com outros países; e (d) </w:t>
+      </w:r>
+      <w:r>
+        <w:rPr>
+          <w:rFonts w:ascii="Times New Roman" w:hAnsi="Times New Roman" w:cs="Times New Roman"/>
+          <w:i/>
+          <w:sz w:val="24"/>
+          <w:szCs w:val="24"/>
+        </w:rPr>
+        <w:t>zoom</w:t>
+      </w:r>
+      <w:r>
+        <w:rPr>
+          <w:rFonts w:ascii="Times New Roman" w:hAnsi="Times New Roman" w:cs="Times New Roman"/>
+          <w:sz w:val="24"/>
+          <w:szCs w:val="24"/>
+        </w:rPr>
+        <w:t xml:space="preserve"> </w:t>
+      </w:r>
+      <w:r>
+        <w:rPr>
+          <w:rFonts w:ascii="Times New Roman" w:hAnsi="Times New Roman" w:cs="Times New Roman"/>
+          <w:sz w:val="24"/>
+          <w:szCs w:val="24"/>
+        </w:rPr>
+        <w:t>com o uso</w:t>
+      </w:r>
+      <w:r>
+        <w:rPr>
+          <w:rFonts w:ascii="Times New Roman" w:hAnsi="Times New Roman" w:cs="Times New Roman"/>
+          <w:sz w:val="24"/>
+          <w:szCs w:val="24"/>
+        </w:rPr>
+        <w:t xml:space="preserve"> do </w:t>
+      </w:r>
+      <w:r>
+        <w:rPr>
+          <w:rFonts w:ascii="Times New Roman" w:hAnsi="Times New Roman" w:cs="Times New Roman"/>
+          <w:i/>
+          <w:sz w:val="24"/>
+          <w:szCs w:val="24"/>
+        </w:rPr>
+        <w:t>scroll</w:t>
+      </w:r>
+      <w:r>
+        <w:rPr>
+          <w:rFonts w:ascii="Times New Roman" w:hAnsi="Times New Roman" w:cs="Times New Roman"/>
+          <w:sz w:val="24"/>
+          <w:szCs w:val="24"/>
+        </w:rPr>
+        <w:t xml:space="preserve">, </w:t>
+      </w:r>
+      <w:r>
+        <w:rPr>
+          <w:rFonts w:ascii="Times New Roman" w:hAnsi="Times New Roman" w:cs="Times New Roman"/>
+          <w:sz w:val="24"/>
+          <w:szCs w:val="24"/>
+        </w:rPr>
+        <w:t xml:space="preserve">sendo possível </w:t>
+      </w:r>
+      <w:r>
+        <w:rPr>
+          <w:rFonts w:ascii="Times New Roman" w:hAnsi="Times New Roman" w:cs="Times New Roman"/>
+          <w:sz w:val="24"/>
+          <w:szCs w:val="24"/>
+        </w:rPr>
+        <w:t xml:space="preserve">clicar e arrastar para a esquerda ou para a direita para modificar o período a ser </w:t>
+      </w:r>
+      <w:r>
+        <w:rPr>
+          <w:rFonts w:ascii="Times New Roman" w:hAnsi="Times New Roman" w:cs="Times New Roman"/>
+          <w:sz w:val="24"/>
+          <w:szCs w:val="24"/>
+        </w:rPr>
+        <w:t>visualizado.</w:t>
       </w:r>
     </w:p>
     <w:p>
       <w:pPr>
-        <w:keepNext/>
         <w:spacing w:before="120" w:after="0" w:line="405" w:lineRule="atLeast"/>
         <w:ind w:firstLine="360"/>
-        <w:jc w:val="center"/>
-      </w:pPr>
-      <w:r>
-        <w:rPr>
-          <w:noProof/>
-        </w:rPr>
-        <w:drawing>
-          <wp:inline distT="0" distB="0" distL="0" distR="0" wp14:anchorId="77216901" wp14:editId="57C64FFC">
-            <wp:extent cx="5400040" cy="2585085"/>
-            <wp:effectExtent l="0" t="0" r="0" b="5715"/>
-            <wp:docPr id="5" name="Imagem 5"/>
-            <wp:cNvGraphicFramePr>
-              <a:graphicFrameLocks xmlns:a="http://schemas.openxmlformats.org/drawingml/2006/main" noChangeAspect="1"/>
-            </wp:cNvGraphicFramePr>
-            <a:graphic xmlns:a="http://schemas.openxmlformats.org/drawingml/2006/main">
-              <a:graphicData uri="http://schemas.openxmlformats.org/drawingml/2006/picture">
-                <pic:pic xmlns:pic="http://schemas.openxmlformats.org/drawingml/2006/picture">
-                  <pic:nvPicPr>
-                    <pic:cNvPr id="1" name=""/>
-                    <pic:cNvPicPr/>
-                  </pic:nvPicPr>
-                  <pic:blipFill>
-                    <a:blip r:embed="rId8"/>
-                    <a:stretch>
-                      <a:fillRect/>
-                    </a:stretch>
-                  </pic:blipFill>
-                  <pic:spPr>
-                    <a:xfrm>
-                      <a:off x="0" y="0"/>
-                      <a:ext cx="5400040" cy="2585085"/>
-                    </a:xfrm>
-                    <a:prstGeom prst="rect">
-                      <a:avLst/>
-                    </a:prstGeom>
-                  </pic:spPr>
-                </pic:pic>
-              </a:graphicData>
-            </a:graphic>
-          </wp:inline>
-        </w:drawing>
-      </w:r>
-    </w:p>
-    <w:p>
-      <w:pPr>
-        <w:pStyle w:val="Legenda"/>
-        <w:jc w:val="center"/>
-        <w:rPr>
-          <w:rFonts w:ascii="Times New Roman" w:hAnsi="Times New Roman" w:cs="Times New Roman"/>
-          <w:sz w:val="24"/>
-          <w:szCs w:val="24"/>
-        </w:rPr>
-      </w:pPr>
-      <w:r>
-        <w:t xml:space="preserve">Figura </w:t>
-      </w:r>
-      <w:r>
-        <w:rPr>
-          <w:noProof/>
-        </w:rPr>
-        <w:fldChar w:fldCharType="begin"/>
-      </w:r>
-      <w:r>
-        <w:rPr>
-          <w:noProof/>
-        </w:rPr>
-        <w:instrText xml:space="preserve"> SEQ Figura \* ARABIC </w:instrText>
-      </w:r>
-      <w:r>
-        <w:rPr>
-          <w:noProof/>
-        </w:rPr>
-        <w:fldChar w:fldCharType="separate"/>
-      </w:r>
-      <w:r>
-        <w:rPr>
-          <w:noProof/>
-        </w:rPr>
-        <w:t>2</w:t>
-      </w:r>
-      <w:r>
-        <w:rPr>
-          <w:noProof/>
-        </w:rPr>
-        <w:fldChar w:fldCharType="end"/>
-      </w:r>
-      <w:r>
-        <w:t xml:space="preserve"> – Diferença de votos dos candidatos entre os dois turnos</w:t>
-      </w:r>
-    </w:p>
-    <w:p>
-      <w:pPr>
-        <w:spacing w:before="120" w:after="0" w:line="405" w:lineRule="atLeast"/>
         <w:jc w:val="both"/>
         <w:rPr>
           <w:rFonts w:ascii="Times New Roman" w:hAnsi="Times New Roman" w:cs="Times New Roman"/>
@@ -2379,7 +2791,7 @@
           <w:sz w:val="24"/>
           <w:szCs w:val="24"/>
         </w:rPr>
-        <w:t>Distribuição dos votos dos candidatos à presidência</w:t>
+        <w:t>Porcentagem de aliados e inimigos</w:t>
       </w:r>
     </w:p>
     <w:p>
@@ -2399,23 +2811,192 @@
           <w:sz w:val="24"/>
           <w:szCs w:val="24"/>
         </w:rPr>
-        <w:t xml:space="preserve">A partir da análise </w:t>
-      </w:r>
-      <w:r>
-        <w:rPr>
-          <w:rFonts w:ascii="Times New Roman" w:hAnsi="Times New Roman" w:cs="Times New Roman"/>
-          <w:sz w:val="24"/>
-          <w:szCs w:val="24"/>
-        </w:rPr>
-        <w:t>é</w:t>
-      </w:r>
-      <w:r>
-        <w:rPr>
-          <w:rFonts w:ascii="Times New Roman" w:hAnsi="Times New Roman" w:cs="Times New Roman"/>
-          <w:sz w:val="24"/>
-          <w:szCs w:val="24"/>
-        </w:rPr>
-        <w:t xml:space="preserve"> possível identificar</w:t>
+        <w:t>Dentre os 15 países com maior quantidade de relacionamentos registrados ao longo dos anos, apenas 2</w:t>
+      </w:r>
+      <w:r>
+        <w:rPr>
+          <w:rFonts w:ascii="Times New Roman" w:hAnsi="Times New Roman" w:cs="Times New Roman"/>
+          <w:sz w:val="24"/>
+          <w:szCs w:val="24"/>
+        </w:rPr>
+        <w:t xml:space="preserve"> (Rússia e China)</w:t>
+      </w:r>
+      <w:r>
+        <w:rPr>
+          <w:rFonts w:ascii="Times New Roman" w:hAnsi="Times New Roman" w:cs="Times New Roman"/>
+          <w:sz w:val="24"/>
+          <w:szCs w:val="24"/>
+        </w:rPr>
+        <w:t xml:space="preserve"> </w:t>
+      </w:r>
+      <w:r>
+        <w:rPr>
+          <w:rFonts w:ascii="Times New Roman" w:hAnsi="Times New Roman" w:cs="Times New Roman"/>
+          <w:sz w:val="24"/>
+          <w:szCs w:val="24"/>
+        </w:rPr>
+        <w:t>tiveram maior quantidade inimigos do que de aliados. Interessante observar que</w:t>
+      </w:r>
+      <w:r>
+        <w:rPr>
+          <w:rFonts w:ascii="Times New Roman" w:hAnsi="Times New Roman" w:cs="Times New Roman"/>
+          <w:sz w:val="24"/>
+          <w:szCs w:val="24"/>
+        </w:rPr>
+        <w:t xml:space="preserve"> os </w:t>
+      </w:r>
+      <w:r>
+        <w:rPr>
+          <w:rFonts w:ascii="Times New Roman" w:hAnsi="Times New Roman" w:cs="Times New Roman"/>
+          <w:sz w:val="24"/>
+          <w:szCs w:val="24"/>
+        </w:rPr>
+        <w:t xml:space="preserve">Estados </w:t>
+      </w:r>
+      <w:r>
+        <w:rPr>
+          <w:rFonts w:ascii="Times New Roman" w:hAnsi="Times New Roman" w:cs="Times New Roman"/>
+          <w:sz w:val="24"/>
+          <w:szCs w:val="24"/>
+        </w:rPr>
+        <w:t>Unidos</w:t>
+      </w:r>
+      <w:r>
+        <w:rPr>
+          <w:rFonts w:ascii="Times New Roman" w:hAnsi="Times New Roman" w:cs="Times New Roman"/>
+          <w:sz w:val="24"/>
+          <w:szCs w:val="24"/>
+        </w:rPr>
+        <w:t xml:space="preserve">, que conhecidamente </w:t>
+      </w:r>
+      <w:r>
+        <w:rPr>
+          <w:rFonts w:ascii="Times New Roman" w:hAnsi="Times New Roman" w:cs="Times New Roman"/>
+          <w:sz w:val="24"/>
+          <w:szCs w:val="24"/>
+        </w:rPr>
+        <w:t>est</w:t>
+      </w:r>
+      <w:r>
+        <w:rPr>
+          <w:rFonts w:ascii="Times New Roman" w:hAnsi="Times New Roman" w:cs="Times New Roman"/>
+          <w:sz w:val="24"/>
+          <w:szCs w:val="24"/>
+        </w:rPr>
+        <w:t>ão</w:t>
+      </w:r>
+      <w:r>
+        <w:rPr>
+          <w:rFonts w:ascii="Times New Roman" w:hAnsi="Times New Roman" w:cs="Times New Roman"/>
+          <w:sz w:val="24"/>
+          <w:szCs w:val="24"/>
+        </w:rPr>
+        <w:t xml:space="preserve"> envolvido</w:t>
+      </w:r>
+      <w:r>
+        <w:rPr>
+          <w:rFonts w:ascii="Times New Roman" w:hAnsi="Times New Roman" w:cs="Times New Roman"/>
+          <w:sz w:val="24"/>
+          <w:szCs w:val="24"/>
+        </w:rPr>
+        <w:t>s</w:t>
+      </w:r>
+      <w:r>
+        <w:rPr>
+          <w:rFonts w:ascii="Times New Roman" w:hAnsi="Times New Roman" w:cs="Times New Roman"/>
+          <w:sz w:val="24"/>
+          <w:szCs w:val="24"/>
+        </w:rPr>
+        <w:t xml:space="preserve"> em muitos conflitos na atualidade, </w:t>
+      </w:r>
+      <w:r>
+        <w:rPr>
+          <w:rFonts w:ascii="Times New Roman" w:hAnsi="Times New Roman" w:cs="Times New Roman"/>
+          <w:sz w:val="24"/>
+          <w:szCs w:val="24"/>
+        </w:rPr>
+        <w:t>historicamente t</w:t>
+      </w:r>
+      <w:r>
+        <w:rPr>
+          <w:rFonts w:ascii="Times New Roman" w:hAnsi="Times New Roman" w:cs="Times New Roman"/>
+          <w:sz w:val="24"/>
+          <w:szCs w:val="24"/>
+        </w:rPr>
+        <w:t>ê</w:t>
+      </w:r>
+      <w:r>
+        <w:rPr>
+          <w:rFonts w:ascii="Times New Roman" w:hAnsi="Times New Roman" w:cs="Times New Roman"/>
+          <w:sz w:val="24"/>
+          <w:szCs w:val="24"/>
+        </w:rPr>
+        <w:t xml:space="preserve">m muito mais aliados do que inimigos </w:t>
+      </w:r>
+      <w:r>
+        <w:rPr>
+          <w:rFonts w:ascii="Times New Roman" w:hAnsi="Times New Roman" w:cs="Times New Roman"/>
+          <w:sz w:val="24"/>
+          <w:szCs w:val="24"/>
+        </w:rPr>
+        <w:t xml:space="preserve">pois </w:t>
+      </w:r>
+      <w:r>
+        <w:rPr>
+          <w:rFonts w:ascii="Times New Roman" w:hAnsi="Times New Roman" w:cs="Times New Roman"/>
+          <w:sz w:val="24"/>
+          <w:szCs w:val="24"/>
+        </w:rPr>
+        <w:t>74,5% dos relacionamentos são de alianças</w:t>
+      </w:r>
+      <w:r>
+        <w:rPr>
+          <w:rFonts w:ascii="Times New Roman" w:hAnsi="Times New Roman" w:cs="Times New Roman"/>
+          <w:sz w:val="24"/>
+          <w:szCs w:val="24"/>
+        </w:rPr>
+        <w:t>.</w:t>
+      </w:r>
+      <w:r>
+        <w:rPr>
+          <w:rFonts w:ascii="Times New Roman" w:hAnsi="Times New Roman" w:cs="Times New Roman"/>
+          <w:sz w:val="24"/>
+          <w:szCs w:val="24"/>
+        </w:rPr>
+        <w:t xml:space="preserve"> Outro</w:t>
+      </w:r>
+      <w:r>
+        <w:rPr>
+          <w:rFonts w:ascii="Times New Roman" w:hAnsi="Times New Roman" w:cs="Times New Roman"/>
+          <w:sz w:val="24"/>
+          <w:szCs w:val="24"/>
+        </w:rPr>
+        <w:t xml:space="preserve">s países que se destacam nessa análise são Canadá, Austrália, Bélgica e Grécia, que são países que, na atualidade se </w:t>
+      </w:r>
+      <w:r>
+        <w:rPr>
+          <w:rFonts w:ascii="Times New Roman" w:hAnsi="Times New Roman" w:cs="Times New Roman"/>
+          <w:sz w:val="24"/>
+          <w:szCs w:val="24"/>
+        </w:rPr>
+        <w:lastRenderedPageBreak/>
+        <w:t>envolvem em poucos conflitos</w:t>
+      </w:r>
+      <w:r>
+        <w:rPr>
+          <w:rFonts w:ascii="Times New Roman" w:hAnsi="Times New Roman" w:cs="Times New Roman"/>
+          <w:sz w:val="24"/>
+          <w:szCs w:val="24"/>
+        </w:rPr>
+        <w:t xml:space="preserve"> e, </w:t>
+      </w:r>
+      <w:r>
+        <w:rPr>
+          <w:rFonts w:ascii="Times New Roman" w:hAnsi="Times New Roman" w:cs="Times New Roman"/>
+          <w:sz w:val="24"/>
+          <w:szCs w:val="24"/>
+        </w:rPr>
+        <w:t>da mesma forma, historicamente</w:t>
       </w:r>
       <w:r>
         <w:rPr>
@@ -2431,296 +3012,115 @@
           <w:sz w:val="24"/>
           <w:szCs w:val="24"/>
         </w:rPr>
-        <w:t>por exemplo,</w:t>
-      </w:r>
-      <w:r>
-        <w:rPr>
-          <w:rFonts w:ascii="Times New Roman" w:hAnsi="Times New Roman" w:cs="Times New Roman"/>
-          <w:sz w:val="24"/>
-          <w:szCs w:val="24"/>
-        </w:rPr>
-        <w:t xml:space="preserve"> que </w:t>
-      </w:r>
-      <w:r>
-        <w:rPr>
-          <w:rFonts w:ascii="Times New Roman" w:hAnsi="Times New Roman" w:cs="Times New Roman"/>
-          <w:sz w:val="24"/>
-          <w:szCs w:val="24"/>
-        </w:rPr>
-        <w:t xml:space="preserve">todos os candidatos tiveram maior concentração de votos </w:t>
-      </w:r>
-      <w:r>
-        <w:rPr>
-          <w:rFonts w:ascii="Times New Roman" w:hAnsi="Times New Roman" w:cs="Times New Roman"/>
-          <w:sz w:val="24"/>
-          <w:szCs w:val="24"/>
-        </w:rPr>
-        <w:t xml:space="preserve">no </w:t>
-      </w:r>
-      <w:r>
-        <w:rPr>
-          <w:rFonts w:ascii="Times New Roman" w:hAnsi="Times New Roman" w:cs="Times New Roman"/>
-          <w:sz w:val="24"/>
-          <w:szCs w:val="24"/>
-        </w:rPr>
-        <w:t>estado de São Paulo</w:t>
-      </w:r>
-      <w:r>
-        <w:rPr>
-          <w:rFonts w:ascii="Times New Roman" w:hAnsi="Times New Roman" w:cs="Times New Roman"/>
-          <w:sz w:val="24"/>
-          <w:szCs w:val="24"/>
-        </w:rPr>
-        <w:t>. Porém, alguns</w:t>
-      </w:r>
-      <w:r>
-        <w:rPr>
-          <w:rFonts w:ascii="Times New Roman" w:hAnsi="Times New Roman" w:cs="Times New Roman"/>
-          <w:sz w:val="24"/>
-          <w:szCs w:val="24"/>
-        </w:rPr>
-        <w:t xml:space="preserve"> estados têm pouca participação, </w:t>
-      </w:r>
-      <w:r>
-        <w:rPr>
-          <w:rFonts w:ascii="Times New Roman" w:hAnsi="Times New Roman" w:cs="Times New Roman"/>
-          <w:sz w:val="24"/>
-          <w:szCs w:val="24"/>
-        </w:rPr>
-        <w:t xml:space="preserve">o que </w:t>
-      </w:r>
-      <w:r>
-        <w:rPr>
-          <w:rFonts w:ascii="Times New Roman" w:hAnsi="Times New Roman" w:cs="Times New Roman"/>
-          <w:sz w:val="24"/>
-          <w:szCs w:val="24"/>
-        </w:rPr>
-        <w:t xml:space="preserve"> </w:t>
-      </w:r>
-      <w:r>
-        <w:rPr>
-          <w:rFonts w:ascii="Times New Roman" w:hAnsi="Times New Roman" w:cs="Times New Roman"/>
-          <w:sz w:val="24"/>
-          <w:szCs w:val="24"/>
-        </w:rPr>
-        <w:t>é o ca</w:t>
-      </w:r>
-      <w:r>
-        <w:rPr>
-          <w:rFonts w:ascii="Times New Roman" w:hAnsi="Times New Roman" w:cs="Times New Roman"/>
-          <w:sz w:val="24"/>
-          <w:szCs w:val="24"/>
-        </w:rPr>
-        <w:t>so do Acre, Roraima, Rondônia,</w:t>
-      </w:r>
-      <w:r>
-        <w:rPr>
-          <w:rFonts w:ascii="Times New Roman" w:hAnsi="Times New Roman" w:cs="Times New Roman"/>
-          <w:sz w:val="24"/>
-          <w:szCs w:val="24"/>
-        </w:rPr>
-        <w:t xml:space="preserve"> Amapá,</w:t>
-      </w:r>
-      <w:r>
-        <w:rPr>
-          <w:rFonts w:ascii="Times New Roman" w:hAnsi="Times New Roman" w:cs="Times New Roman"/>
-          <w:sz w:val="24"/>
-          <w:szCs w:val="24"/>
-        </w:rPr>
-        <w:t xml:space="preserve"> Tocantins,</w:t>
-      </w:r>
-      <w:r>
-        <w:rPr>
-          <w:rFonts w:ascii="Times New Roman" w:hAnsi="Times New Roman" w:cs="Times New Roman"/>
-          <w:sz w:val="24"/>
-          <w:szCs w:val="24"/>
-        </w:rPr>
-        <w:t xml:space="preserve"> </w:t>
-      </w:r>
-      <w:r>
-        <w:rPr>
-          <w:rFonts w:ascii="Times New Roman" w:hAnsi="Times New Roman" w:cs="Times New Roman"/>
-          <w:sz w:val="24"/>
-          <w:szCs w:val="24"/>
-        </w:rPr>
-        <w:t>Mato Grosso</w:t>
-      </w:r>
-      <w:r>
-        <w:rPr>
-          <w:rFonts w:ascii="Times New Roman" w:hAnsi="Times New Roman" w:cs="Times New Roman"/>
-          <w:sz w:val="24"/>
-          <w:szCs w:val="24"/>
-        </w:rPr>
-        <w:t xml:space="preserve"> e</w:t>
-      </w:r>
-      <w:r>
-        <w:rPr>
-          <w:rFonts w:ascii="Times New Roman" w:hAnsi="Times New Roman" w:cs="Times New Roman"/>
-          <w:sz w:val="24"/>
-          <w:szCs w:val="24"/>
-        </w:rPr>
-        <w:t xml:space="preserve"> Mato Grosso do Sul</w:t>
-      </w:r>
-      <w:r>
-        <w:rPr>
-          <w:rFonts w:ascii="Times New Roman" w:hAnsi="Times New Roman" w:cs="Times New Roman"/>
-          <w:sz w:val="24"/>
-          <w:szCs w:val="24"/>
-        </w:rPr>
-        <w:t xml:space="preserve">. Apesar de </w:t>
-      </w:r>
-      <w:r>
-        <w:rPr>
-          <w:rFonts w:ascii="Times New Roman" w:hAnsi="Times New Roman" w:cs="Times New Roman"/>
-          <w:sz w:val="24"/>
-          <w:szCs w:val="24"/>
-        </w:rPr>
-        <w:t xml:space="preserve">São Paulo ter maior número de habitantes, </w:t>
-      </w:r>
-      <w:r>
-        <w:rPr>
-          <w:rFonts w:ascii="Times New Roman" w:hAnsi="Times New Roman" w:cs="Times New Roman"/>
-          <w:sz w:val="24"/>
-          <w:szCs w:val="24"/>
-        </w:rPr>
-        <w:t>seria interessante analisar mais profundamente</w:t>
-      </w:r>
-      <w:r>
-        <w:rPr>
-          <w:rFonts w:ascii="Times New Roman" w:hAnsi="Times New Roman" w:cs="Times New Roman"/>
-          <w:sz w:val="24"/>
-          <w:szCs w:val="24"/>
-        </w:rPr>
-        <w:t xml:space="preserve">, em outras bases de dados, </w:t>
-      </w:r>
-      <w:r>
-        <w:rPr>
-          <w:rFonts w:ascii="Times New Roman" w:hAnsi="Times New Roman" w:cs="Times New Roman"/>
-          <w:sz w:val="24"/>
-          <w:szCs w:val="24"/>
-        </w:rPr>
-        <w:t>os motivos pelos quais esses estados têm pouca representativ</w:t>
-      </w:r>
-      <w:r>
-        <w:rPr>
-          <w:rFonts w:ascii="Times New Roman" w:hAnsi="Times New Roman" w:cs="Times New Roman"/>
-          <w:sz w:val="24"/>
-          <w:szCs w:val="24"/>
-        </w:rPr>
-        <w:t xml:space="preserve">idade no total de </w:t>
-      </w:r>
-      <w:r>
-        <w:rPr>
-          <w:rFonts w:ascii="Times New Roman" w:hAnsi="Times New Roman" w:cs="Times New Roman"/>
-          <w:sz w:val="24"/>
-          <w:szCs w:val="24"/>
-        </w:rPr>
-        <w:t xml:space="preserve">votos de </w:t>
-      </w:r>
-      <w:r>
-        <w:rPr>
-          <w:rFonts w:ascii="Times New Roman" w:hAnsi="Times New Roman" w:cs="Times New Roman"/>
-          <w:sz w:val="24"/>
-          <w:szCs w:val="24"/>
-        </w:rPr>
-        <w:t xml:space="preserve">todos os candidatos à presidência, pois mesmo que </w:t>
-      </w:r>
-      <w:r>
-        <w:rPr>
-          <w:rFonts w:ascii="Times New Roman" w:hAnsi="Times New Roman" w:cs="Times New Roman"/>
-          <w:sz w:val="24"/>
-          <w:szCs w:val="24"/>
-        </w:rPr>
-        <w:t xml:space="preserve">sejam populações menos numerosas em relação a São </w:t>
-      </w:r>
-      <w:r>
-        <w:rPr>
-          <w:rFonts w:ascii="Times New Roman" w:hAnsi="Times New Roman" w:cs="Times New Roman"/>
-          <w:sz w:val="24"/>
-          <w:szCs w:val="24"/>
-        </w:rPr>
-        <w:lastRenderedPageBreak/>
-        <w:t>Paulo</w:t>
-      </w:r>
-      <w:r>
-        <w:rPr>
-          <w:rFonts w:ascii="Times New Roman" w:hAnsi="Times New Roman" w:cs="Times New Roman"/>
-          <w:sz w:val="24"/>
-          <w:szCs w:val="24"/>
-        </w:rPr>
-        <w:t>,</w:t>
-      </w:r>
-      <w:r>
-        <w:rPr>
-          <w:rFonts w:ascii="Times New Roman" w:hAnsi="Times New Roman" w:cs="Times New Roman"/>
-          <w:sz w:val="24"/>
-          <w:szCs w:val="24"/>
-        </w:rPr>
-        <w:t xml:space="preserve"> </w:t>
-      </w:r>
-      <w:r>
-        <w:rPr>
-          <w:rFonts w:ascii="Times New Roman" w:hAnsi="Times New Roman" w:cs="Times New Roman"/>
-          <w:sz w:val="24"/>
-          <w:szCs w:val="24"/>
-        </w:rPr>
-        <w:t>é</w:t>
-      </w:r>
-      <w:r>
-        <w:rPr>
-          <w:rFonts w:ascii="Times New Roman" w:hAnsi="Times New Roman" w:cs="Times New Roman"/>
-          <w:sz w:val="24"/>
-          <w:szCs w:val="24"/>
-        </w:rPr>
-        <w:t xml:space="preserve"> </w:t>
-      </w:r>
-      <w:r>
-        <w:rPr>
-          <w:rFonts w:ascii="Times New Roman" w:hAnsi="Times New Roman" w:cs="Times New Roman"/>
-          <w:sz w:val="24"/>
-          <w:szCs w:val="24"/>
-        </w:rPr>
-        <w:t>no mínimo</w:t>
-      </w:r>
-      <w:r>
-        <w:rPr>
-          <w:rFonts w:ascii="Times New Roman" w:hAnsi="Times New Roman" w:cs="Times New Roman"/>
-          <w:sz w:val="24"/>
-          <w:szCs w:val="24"/>
-        </w:rPr>
-        <w:t xml:space="preserve"> </w:t>
-      </w:r>
-      <w:r>
-        <w:rPr>
-          <w:rFonts w:ascii="Times New Roman" w:hAnsi="Times New Roman" w:cs="Times New Roman"/>
-          <w:sz w:val="24"/>
-          <w:szCs w:val="24"/>
-        </w:rPr>
-        <w:t xml:space="preserve">curioso pensar que esses estados </w:t>
-      </w:r>
-      <w:r>
-        <w:rPr>
-          <w:rFonts w:ascii="Times New Roman" w:hAnsi="Times New Roman" w:cs="Times New Roman"/>
-          <w:sz w:val="24"/>
-          <w:szCs w:val="24"/>
-        </w:rPr>
-        <w:t>estão</w:t>
-      </w:r>
-      <w:r>
-        <w:rPr>
-          <w:rFonts w:ascii="Times New Roman" w:hAnsi="Times New Roman" w:cs="Times New Roman"/>
-          <w:sz w:val="24"/>
-          <w:szCs w:val="24"/>
-        </w:rPr>
-        <w:t xml:space="preserve"> com cores bem próximas ao</w:t>
-      </w:r>
-      <w:r>
-        <w:rPr>
-          <w:rFonts w:ascii="Times New Roman" w:hAnsi="Times New Roman" w:cs="Times New Roman"/>
-          <w:sz w:val="24"/>
-          <w:szCs w:val="24"/>
-        </w:rPr>
-        <w:t xml:space="preserve"> branco para todos os candidatos.</w:t>
+        <w:t>possuem</w:t>
+      </w:r>
+      <w:r>
+        <w:rPr>
+          <w:rFonts w:ascii="Times New Roman" w:hAnsi="Times New Roman" w:cs="Times New Roman"/>
+          <w:sz w:val="24"/>
+          <w:szCs w:val="24"/>
+        </w:rPr>
+        <w:t xml:space="preserve"> muito mais aliados do que inimigos</w:t>
+      </w:r>
+      <w:r>
+        <w:rPr>
+          <w:rFonts w:ascii="Times New Roman" w:hAnsi="Times New Roman" w:cs="Times New Roman"/>
+          <w:sz w:val="24"/>
+          <w:szCs w:val="24"/>
+        </w:rPr>
+        <w:t>.</w:t>
+      </w:r>
+    </w:p>
+    <w:p>
+      <w:pPr>
+        <w:spacing w:before="120" w:after="0" w:line="405" w:lineRule="atLeast"/>
+        <w:ind w:firstLine="360"/>
+        <w:jc w:val="both"/>
+        <w:rPr>
+          <w:rFonts w:ascii="Times New Roman" w:hAnsi="Times New Roman" w:cs="Times New Roman"/>
+          <w:sz w:val="24"/>
+          <w:szCs w:val="24"/>
+        </w:rPr>
+      </w:pPr>
+      <w:r>
+        <w:rPr>
+          <w:rFonts w:ascii="Times New Roman" w:hAnsi="Times New Roman" w:cs="Times New Roman"/>
+          <w:sz w:val="24"/>
+          <w:szCs w:val="24"/>
+        </w:rPr>
+        <w:t xml:space="preserve">Em relação ao Brasil, que é um país que historicamente se envolve em poucos conflitos (informação confirmada </w:t>
+      </w:r>
+      <w:r>
+        <w:rPr>
+          <w:rFonts w:ascii="Times New Roman" w:hAnsi="Times New Roman" w:cs="Times New Roman"/>
+          <w:sz w:val="24"/>
+          <w:szCs w:val="24"/>
+        </w:rPr>
+        <w:t>pelo que se sabe hoje e pela</w:t>
+      </w:r>
+      <w:r>
+        <w:rPr>
+          <w:rFonts w:ascii="Times New Roman" w:hAnsi="Times New Roman" w:cs="Times New Roman"/>
+          <w:sz w:val="24"/>
+          <w:szCs w:val="24"/>
+        </w:rPr>
+        <w:t xml:space="preserve"> Visualização 3)</w:t>
+      </w:r>
+      <w:r>
+        <w:rPr>
+          <w:rFonts w:ascii="Times New Roman" w:hAnsi="Times New Roman" w:cs="Times New Roman"/>
+          <w:sz w:val="24"/>
+          <w:szCs w:val="24"/>
+        </w:rPr>
+        <w:t>, também possui muito mais alianças do que inimizades</w:t>
+      </w:r>
+      <w:r>
+        <w:rPr>
+          <w:rFonts w:ascii="Times New Roman" w:hAnsi="Times New Roman" w:cs="Times New Roman"/>
+          <w:sz w:val="24"/>
+          <w:szCs w:val="24"/>
+        </w:rPr>
+        <w:t xml:space="preserve">. O Brasil possui </w:t>
+      </w:r>
+      <w:r>
+        <w:rPr>
+          <w:rFonts w:ascii="Times New Roman" w:hAnsi="Times New Roman" w:cs="Times New Roman"/>
+          <w:sz w:val="24"/>
+          <w:szCs w:val="24"/>
+        </w:rPr>
+        <w:t>75,3% de alianças</w:t>
+      </w:r>
+      <w:r>
+        <w:rPr>
+          <w:rFonts w:ascii="Times New Roman" w:hAnsi="Times New Roman" w:cs="Times New Roman"/>
+          <w:sz w:val="24"/>
+          <w:szCs w:val="24"/>
+        </w:rPr>
+        <w:t xml:space="preserve"> e todos os seus vizinhos </w:t>
+      </w:r>
+      <w:r>
+        <w:rPr>
+          <w:rFonts w:ascii="Times New Roman" w:hAnsi="Times New Roman" w:cs="Times New Roman"/>
+          <w:sz w:val="24"/>
+          <w:szCs w:val="24"/>
+        </w:rPr>
+        <w:t>que têm registros também possuem percentual de aliados muito maior do que de inimigos</w:t>
+      </w:r>
+      <w:r>
+        <w:rPr>
+          <w:rFonts w:ascii="Times New Roman" w:hAnsi="Times New Roman" w:cs="Times New Roman"/>
+          <w:sz w:val="24"/>
+          <w:szCs w:val="24"/>
+        </w:rPr>
+        <w:t xml:space="preserve"> (maioria com no mínimo ~70% de aliados)</w:t>
+      </w:r>
+      <w:r>
+        <w:rPr>
+          <w:rFonts w:ascii="Times New Roman" w:hAnsi="Times New Roman" w:cs="Times New Roman"/>
+          <w:sz w:val="24"/>
+          <w:szCs w:val="24"/>
+        </w:rPr>
+        <w:t>.</w:t>
       </w:r>
     </w:p>
     <w:p>
@@ -2776,50 +3176,19 @@
       <w:r>
         <w:rPr>
           <w:rFonts w:ascii="Times New Roman" w:hAnsi="Times New Roman" w:cs="Times New Roman"/>
-          <w:sz w:val="24"/>
-          <w:szCs w:val="24"/>
-        </w:rPr>
-        <w:t>Diferença</w:t>
-      </w:r>
-      <w:r>
-        <w:rPr>
-          <w:rFonts w:ascii="Times New Roman" w:hAnsi="Times New Roman" w:cs="Times New Roman"/>
-          <w:sz w:val="24"/>
-          <w:szCs w:val="24"/>
-        </w:rPr>
-        <w:t xml:space="preserve"> de </w:t>
-      </w:r>
-      <w:r>
-        <w:rPr>
-          <w:rFonts w:ascii="Times New Roman" w:hAnsi="Times New Roman" w:cs="Times New Roman"/>
-          <w:sz w:val="24"/>
-          <w:szCs w:val="24"/>
-        </w:rPr>
-        <w:t>votos dos candidatos</w:t>
-      </w:r>
-      <w:r>
-        <w:rPr>
-          <w:rFonts w:ascii="Times New Roman" w:hAnsi="Times New Roman" w:cs="Times New Roman"/>
-          <w:sz w:val="24"/>
-          <w:szCs w:val="24"/>
-        </w:rPr>
-        <w:t xml:space="preserve"> </w:t>
-      </w:r>
-      <w:r>
-        <w:rPr>
-          <w:rFonts w:ascii="Times New Roman" w:hAnsi="Times New Roman" w:cs="Times New Roman"/>
-          <w:sz w:val="24"/>
-          <w:szCs w:val="24"/>
-        </w:rPr>
-        <w:t>entre os</w:t>
-      </w:r>
-      <w:r>
-        <w:rPr>
-          <w:rFonts w:ascii="Times New Roman" w:hAnsi="Times New Roman" w:cs="Times New Roman"/>
-          <w:sz w:val="24"/>
-          <w:szCs w:val="24"/>
-        </w:rPr>
-        <w:t xml:space="preserve"> dois turnos</w:t>
+          <w:i/>
+          <w:sz w:val="24"/>
+          <w:szCs w:val="24"/>
+        </w:rPr>
+        <w:t>Ranking</w:t>
+      </w:r>
+      <w:r>
+        <w:rPr>
+          <w:rFonts w:ascii="Times New Roman" w:hAnsi="Times New Roman" w:cs="Times New Roman"/>
+          <w:sz w:val="24"/>
+          <w:szCs w:val="24"/>
+        </w:rPr>
+        <w:t xml:space="preserve"> dos conflitos mais longos</w:t>
       </w:r>
     </w:p>
     <w:p>
@@ -2839,191 +3208,39 @@
           <w:sz w:val="24"/>
           <w:szCs w:val="24"/>
         </w:rPr>
-        <w:t>A análise dessa visualização permite ver que</w:t>
-      </w:r>
-      <w:r>
-        <w:rPr>
-          <w:rFonts w:ascii="Times New Roman" w:hAnsi="Times New Roman" w:cs="Times New Roman"/>
-          <w:sz w:val="24"/>
-          <w:szCs w:val="24"/>
-        </w:rPr>
-        <w:t>, apesar de ter menor quantidade de votos tanto no primeiro turno quanto no segundo,</w:t>
-      </w:r>
-      <w:r>
-        <w:rPr>
-          <w:rFonts w:ascii="Times New Roman" w:hAnsi="Times New Roman" w:cs="Times New Roman"/>
-          <w:sz w:val="24"/>
-          <w:szCs w:val="24"/>
-        </w:rPr>
-        <w:t xml:space="preserve"> o candidato que conseguiu maior crescimento </w:t>
-      </w:r>
-      <w:r>
-        <w:rPr>
-          <w:rFonts w:ascii="Times New Roman" w:hAnsi="Times New Roman" w:cs="Times New Roman"/>
-          <w:sz w:val="24"/>
-          <w:szCs w:val="24"/>
-        </w:rPr>
-        <w:t xml:space="preserve">entre os turnos </w:t>
-      </w:r>
-      <w:r>
-        <w:rPr>
-          <w:rFonts w:ascii="Times New Roman" w:hAnsi="Times New Roman" w:cs="Times New Roman"/>
-          <w:sz w:val="24"/>
-          <w:szCs w:val="24"/>
-        </w:rPr>
-        <w:t>não foi o que ganhou as eleições.</w:t>
-      </w:r>
-      <w:r>
-        <w:rPr>
-          <w:rFonts w:ascii="Times New Roman" w:hAnsi="Times New Roman" w:cs="Times New Roman"/>
-          <w:sz w:val="24"/>
-          <w:szCs w:val="24"/>
-        </w:rPr>
-        <w:t xml:space="preserve"> Os dados utilizados para</w:t>
-      </w:r>
-      <w:r>
-        <w:rPr>
-          <w:rFonts w:ascii="Times New Roman" w:hAnsi="Times New Roman" w:cs="Times New Roman"/>
-          <w:sz w:val="24"/>
-          <w:szCs w:val="24"/>
-        </w:rPr>
-        <w:t xml:space="preserve"> o desenvolvimento </w:t>
-      </w:r>
-      <w:r>
-        <w:rPr>
-          <w:rFonts w:ascii="Times New Roman" w:hAnsi="Times New Roman" w:cs="Times New Roman"/>
-          <w:sz w:val="24"/>
-          <w:szCs w:val="24"/>
-        </w:rPr>
-        <w:t>dessa visualização não indicam os motivos, mas seria</w:t>
-      </w:r>
-      <w:r>
-        <w:rPr>
-          <w:rFonts w:ascii="Times New Roman" w:hAnsi="Times New Roman" w:cs="Times New Roman"/>
-          <w:sz w:val="24"/>
-          <w:szCs w:val="24"/>
-        </w:rPr>
-        <w:t xml:space="preserve"> interessante</w:t>
-      </w:r>
-      <w:r>
-        <w:rPr>
-          <w:rFonts w:ascii="Times New Roman" w:hAnsi="Times New Roman" w:cs="Times New Roman"/>
-          <w:sz w:val="24"/>
-          <w:szCs w:val="24"/>
-        </w:rPr>
-        <w:t xml:space="preserve"> pesquis</w:t>
-      </w:r>
-      <w:r>
-        <w:rPr>
-          <w:rFonts w:ascii="Times New Roman" w:hAnsi="Times New Roman" w:cs="Times New Roman"/>
-          <w:sz w:val="24"/>
-          <w:szCs w:val="24"/>
-        </w:rPr>
-        <w:t>á</w:t>
-      </w:r>
-      <w:r>
-        <w:rPr>
-          <w:rFonts w:ascii="Times New Roman" w:hAnsi="Times New Roman" w:cs="Times New Roman"/>
-          <w:sz w:val="24"/>
-          <w:szCs w:val="24"/>
-        </w:rPr>
-        <w:t>-los mais profundamente em outras bases</w:t>
-      </w:r>
-      <w:r>
-        <w:rPr>
-          <w:rFonts w:ascii="Times New Roman" w:hAnsi="Times New Roman" w:cs="Times New Roman"/>
-          <w:sz w:val="24"/>
-          <w:szCs w:val="24"/>
-        </w:rPr>
-        <w:t>, pois no cenário político brasileiro da época, poderia indicar, por exemplo, que o candidato com maior crescimento era o que tinha</w:t>
-      </w:r>
-      <w:r>
-        <w:rPr>
-          <w:rFonts w:ascii="Times New Roman" w:hAnsi="Times New Roman" w:cs="Times New Roman"/>
-          <w:sz w:val="24"/>
-          <w:szCs w:val="24"/>
-        </w:rPr>
-        <w:t xml:space="preserve"> menor índice de rejeição</w:t>
-      </w:r>
-      <w:r>
-        <w:rPr>
-          <w:rFonts w:ascii="Times New Roman" w:hAnsi="Times New Roman" w:cs="Times New Roman"/>
-          <w:sz w:val="24"/>
-          <w:szCs w:val="24"/>
-        </w:rPr>
-        <w:t xml:space="preserve"> dentre os que não votaram em nenhum deles no primeiro turno (ou seja, </w:t>
-      </w:r>
-      <w:r>
-        <w:rPr>
-          <w:rFonts w:ascii="Times New Roman" w:hAnsi="Times New Roman" w:cs="Times New Roman"/>
-          <w:sz w:val="24"/>
-          <w:szCs w:val="24"/>
-        </w:rPr>
-        <w:t>o crescimento no segundo turno não est</w:t>
-      </w:r>
-      <w:r>
-        <w:rPr>
-          <w:rFonts w:ascii="Times New Roman" w:hAnsi="Times New Roman" w:cs="Times New Roman"/>
-          <w:sz w:val="24"/>
-          <w:szCs w:val="24"/>
-        </w:rPr>
-        <w:t>aria</w:t>
-      </w:r>
-      <w:r>
-        <w:rPr>
-          <w:rFonts w:ascii="Times New Roman" w:hAnsi="Times New Roman" w:cs="Times New Roman"/>
-          <w:sz w:val="24"/>
-          <w:szCs w:val="24"/>
-        </w:rPr>
-        <w:t xml:space="preserve"> relacionado à</w:t>
-      </w:r>
-      <w:r>
-        <w:rPr>
-          <w:rFonts w:ascii="Times New Roman" w:hAnsi="Times New Roman" w:cs="Times New Roman"/>
-          <w:sz w:val="24"/>
-          <w:szCs w:val="24"/>
-        </w:rPr>
-        <w:t xml:space="preserve"> preferência</w:t>
-      </w:r>
-      <w:r>
-        <w:rPr>
-          <w:rFonts w:ascii="Times New Roman" w:hAnsi="Times New Roman" w:cs="Times New Roman"/>
-          <w:sz w:val="24"/>
-          <w:szCs w:val="24"/>
-        </w:rPr>
-        <w:t xml:space="preserve"> da população</w:t>
-      </w:r>
-      <w:r>
-        <w:rPr>
-          <w:rFonts w:ascii="Times New Roman" w:hAnsi="Times New Roman" w:cs="Times New Roman"/>
-          <w:sz w:val="24"/>
-          <w:szCs w:val="24"/>
-        </w:rPr>
-        <w:t xml:space="preserve">, mas sim </w:t>
-      </w:r>
-      <w:r>
-        <w:rPr>
-          <w:rFonts w:ascii="Times New Roman" w:hAnsi="Times New Roman" w:cs="Times New Roman"/>
-          <w:sz w:val="24"/>
-          <w:szCs w:val="24"/>
-        </w:rPr>
-        <w:t>à</w:t>
-      </w:r>
-      <w:r>
-        <w:rPr>
-          <w:rFonts w:ascii="Times New Roman" w:hAnsi="Times New Roman" w:cs="Times New Roman"/>
-          <w:sz w:val="24"/>
-          <w:szCs w:val="24"/>
-        </w:rPr>
-        <w:t xml:space="preserve"> rejeição).</w:t>
-      </w:r>
-      <w:r>
-        <w:rPr>
-          <w:rFonts w:ascii="Times New Roman" w:hAnsi="Times New Roman" w:cs="Times New Roman"/>
-          <w:sz w:val="24"/>
-          <w:szCs w:val="24"/>
-        </w:rPr>
-        <w:t xml:space="preserve">  </w:t>
+        <w:t xml:space="preserve">A partir da análise dessa visualização foi possível perceber que </w:t>
+      </w:r>
+      <w:r>
+        <w:rPr>
+          <w:rFonts w:ascii="Times New Roman" w:hAnsi="Times New Roman" w:cs="Times New Roman"/>
+          <w:sz w:val="24"/>
+          <w:szCs w:val="24"/>
+        </w:rPr>
+        <w:t xml:space="preserve">um conflito foi muito mais longo que os demais, o qual durou 396 anos. À exceção desse conflito, os outros 14 dentre os 15 mais longos </w:t>
+      </w:r>
+      <w:r>
+        <w:rPr>
+          <w:rFonts w:ascii="Times New Roman" w:hAnsi="Times New Roman" w:cs="Times New Roman"/>
+          <w:sz w:val="24"/>
+          <w:szCs w:val="24"/>
+        </w:rPr>
+        <w:t xml:space="preserve">duraram </w:t>
+      </w:r>
+      <w:r>
+        <w:rPr>
+          <w:rFonts w:ascii="Times New Roman" w:hAnsi="Times New Roman" w:cs="Times New Roman"/>
+          <w:sz w:val="24"/>
+          <w:szCs w:val="24"/>
+        </w:rPr>
+        <w:t xml:space="preserve">aproximadamente </w:t>
+      </w:r>
+      <w:r>
+        <w:rPr>
+          <w:rFonts w:ascii="Times New Roman" w:hAnsi="Times New Roman" w:cs="Times New Roman"/>
+          <w:sz w:val="24"/>
+          <w:szCs w:val="24"/>
+        </w:rPr>
+        <w:t>de 1 a 2 gerações (cada geração corresponde a ~25 anos</w:t>
       </w:r>
       <w:r>
         <w:rPr>
@@ -3032,10 +3249,77 @@
           <w:szCs w:val="24"/>
         </w:rPr>
         <w:t xml:space="preserve"> </w:t>
+      </w:r>
+      <w:sdt>
+        <w:sdtPr>
+          <w:rPr>
+            <w:rFonts w:ascii="Times New Roman" w:hAnsi="Times New Roman" w:cs="Times New Roman"/>
+            <w:sz w:val="24"/>
+            <w:szCs w:val="24"/>
+          </w:rPr>
+          <w:id w:val="-912934687"/>
+          <w:citation/>
+        </w:sdtPr>
+        <w:sdtContent>
+          <w:r>
+            <w:rPr>
+              <w:rFonts w:ascii="Times New Roman" w:hAnsi="Times New Roman" w:cs="Times New Roman"/>
+              <w:sz w:val="24"/>
+              <w:szCs w:val="24"/>
+            </w:rPr>
+            <w:fldChar w:fldCharType="begin"/>
+          </w:r>
+          <w:r>
+            <w:rPr>
+              <w:rFonts w:ascii="Times New Roman" w:hAnsi="Times New Roman" w:cs="Times New Roman"/>
+              <w:sz w:val="24"/>
+              <w:szCs w:val="24"/>
+            </w:rPr>
+            <w:instrText xml:space="preserve"> CITATION Dic18 \l 1046 </w:instrText>
+          </w:r>
+          <w:r>
+            <w:rPr>
+              <w:rFonts w:ascii="Times New Roman" w:hAnsi="Times New Roman" w:cs="Times New Roman"/>
+              <w:sz w:val="24"/>
+              <w:szCs w:val="24"/>
+            </w:rPr>
+            <w:fldChar w:fldCharType="separate"/>
+          </w:r>
+          <w:r>
+            <w:rPr>
+              <w:rFonts w:ascii="Times New Roman" w:hAnsi="Times New Roman" w:cs="Times New Roman"/>
+              <w:noProof/>
+              <w:sz w:val="24"/>
+              <w:szCs w:val="24"/>
+            </w:rPr>
+            <w:t>(Dicio, 2018)</w:t>
+          </w:r>
+          <w:r>
+            <w:rPr>
+              <w:rFonts w:ascii="Times New Roman" w:hAnsi="Times New Roman" w:cs="Times New Roman"/>
+              <w:sz w:val="24"/>
+              <w:szCs w:val="24"/>
+            </w:rPr>
+            <w:fldChar w:fldCharType="end"/>
+          </w:r>
+        </w:sdtContent>
+      </w:sdt>
+      <w:r>
+        <w:rPr>
+          <w:rFonts w:ascii="Times New Roman" w:hAnsi="Times New Roman" w:cs="Times New Roman"/>
+          <w:sz w:val="24"/>
+          <w:szCs w:val="24"/>
+        </w:rPr>
+        <w:t xml:space="preserve">). </w:t>
       </w:r>
     </w:p>
     <w:p>
       <w:pPr>
+        <w:pStyle w:val="PargrafodaLista"/>
+        <w:numPr>
+          <w:ilvl w:val="0"/>
+          <w:numId w:val="8"/>
+        </w:numPr>
         <w:spacing w:before="120" w:after="0" w:line="405" w:lineRule="atLeast"/>
         <w:jc w:val="both"/>
         <w:rPr>
@@ -3044,6 +3328,213 @@
           <w:szCs w:val="24"/>
         </w:rPr>
       </w:pPr>
+      <w:r>
+        <w:rPr>
+          <w:rFonts w:ascii="Times New Roman" w:hAnsi="Times New Roman" w:cs="Times New Roman"/>
+          <w:sz w:val="24"/>
+          <w:szCs w:val="24"/>
+          <w:u w:val="single"/>
+        </w:rPr>
+        <w:t xml:space="preserve">Visualização </w:t>
+      </w:r>
+      <w:r>
+        <w:rPr>
+          <w:rFonts w:ascii="Times New Roman" w:hAnsi="Times New Roman" w:cs="Times New Roman"/>
+          <w:sz w:val="24"/>
+          <w:szCs w:val="24"/>
+          <w:u w:val="single"/>
+        </w:rPr>
+        <w:t>3</w:t>
+      </w:r>
+      <w:r>
+        <w:rPr>
+          <w:rFonts w:ascii="Times New Roman" w:hAnsi="Times New Roman" w:cs="Times New Roman"/>
+          <w:sz w:val="24"/>
+          <w:szCs w:val="24"/>
+          <w:u w:val="single"/>
+        </w:rPr>
+        <w:t>:</w:t>
+      </w:r>
+      <w:r>
+        <w:rPr>
+          <w:rFonts w:ascii="Times New Roman" w:hAnsi="Times New Roman" w:cs="Times New Roman"/>
+          <w:sz w:val="24"/>
+          <w:szCs w:val="24"/>
+        </w:rPr>
+        <w:t xml:space="preserve"> Comparação entre o Brasil e o mundo ao longo dos anos</w:t>
+      </w:r>
+    </w:p>
+    <w:p>
+      <w:pPr>
+        <w:spacing w:before="120" w:after="0" w:line="405" w:lineRule="atLeast"/>
+        <w:ind w:firstLine="360"/>
+        <w:jc w:val="both"/>
+        <w:rPr>
+          <w:rFonts w:ascii="Times New Roman" w:hAnsi="Times New Roman" w:cs="Times New Roman"/>
+          <w:sz w:val="24"/>
+          <w:szCs w:val="24"/>
+        </w:rPr>
+      </w:pPr>
+      <w:r>
+        <w:rPr>
+          <w:rFonts w:ascii="Times New Roman" w:hAnsi="Times New Roman" w:cs="Times New Roman"/>
+          <w:sz w:val="24"/>
+          <w:szCs w:val="24"/>
+        </w:rPr>
+        <w:t>Como dito anteriormente, o Brasil é um país que se envolve em poucos conflitos e a grande maioria de seus relacionamentos é de alianças. Ao visualizar a linha do tempo</w:t>
+      </w:r>
+      <w:r>
+        <w:rPr>
+          <w:rFonts w:ascii="Times New Roman" w:hAnsi="Times New Roman" w:cs="Times New Roman"/>
+          <w:sz w:val="24"/>
+          <w:szCs w:val="24"/>
+        </w:rPr>
+        <w:t xml:space="preserve"> de conflitos, é possível perceber que na maior parte do tempo o Brasil não esteve envolvido em conflitos e, </w:t>
+      </w:r>
+      <w:r>
+        <w:rPr>
+          <w:rFonts w:ascii="Times New Roman" w:hAnsi="Times New Roman" w:cs="Times New Roman"/>
+          <w:sz w:val="24"/>
+          <w:szCs w:val="24"/>
+        </w:rPr>
+        <w:t>o número</w:t>
+      </w:r>
+      <w:r>
+        <w:rPr>
+          <w:rFonts w:ascii="Times New Roman" w:hAnsi="Times New Roman" w:cs="Times New Roman"/>
+          <w:sz w:val="24"/>
+          <w:szCs w:val="24"/>
+        </w:rPr>
+        <w:t xml:space="preserve"> máximo de conflitos que participou simultaneamente foi 2</w:t>
+      </w:r>
+      <w:r>
+        <w:rPr>
+          <w:rFonts w:ascii="Times New Roman" w:hAnsi="Times New Roman" w:cs="Times New Roman"/>
+          <w:sz w:val="24"/>
+          <w:szCs w:val="24"/>
+        </w:rPr>
+        <w:t xml:space="preserve"> </w:t>
+      </w:r>
+      <w:r>
+        <w:rPr>
+          <w:rFonts w:ascii="Times New Roman" w:hAnsi="Times New Roman" w:cs="Times New Roman"/>
+          <w:sz w:val="24"/>
+          <w:szCs w:val="24"/>
+        </w:rPr>
+        <w:t>(de 1863 a 1865)</w:t>
+      </w:r>
+      <w:r>
+        <w:rPr>
+          <w:rFonts w:ascii="Times New Roman" w:hAnsi="Times New Roman" w:cs="Times New Roman"/>
+          <w:sz w:val="24"/>
+          <w:szCs w:val="24"/>
+        </w:rPr>
+        <w:t>.</w:t>
+      </w:r>
+      <w:r>
+        <w:rPr>
+          <w:rFonts w:ascii="Times New Roman" w:hAnsi="Times New Roman" w:cs="Times New Roman"/>
+          <w:sz w:val="24"/>
+          <w:szCs w:val="24"/>
+        </w:rPr>
+        <w:t xml:space="preserve"> Em relação à quantidade de relacionamentos, o período de maior número foi durante a Segunda Guerra Mundial (</w:t>
+      </w:r>
+      <w:r>
+        <w:rPr>
+          <w:rFonts w:ascii="Times New Roman" w:hAnsi="Times New Roman" w:cs="Times New Roman"/>
+          <w:sz w:val="24"/>
+          <w:szCs w:val="24"/>
+        </w:rPr>
+        <w:t>1939 a 1945</w:t>
+      </w:r>
+      <w:r>
+        <w:rPr>
+          <w:rFonts w:ascii="Times New Roman" w:hAnsi="Times New Roman" w:cs="Times New Roman"/>
+          <w:sz w:val="24"/>
+          <w:szCs w:val="24"/>
+        </w:rPr>
+        <w:t>)</w:t>
+      </w:r>
+      <w:r>
+        <w:rPr>
+          <w:rFonts w:ascii="Times New Roman" w:hAnsi="Times New Roman" w:cs="Times New Roman"/>
+          <w:sz w:val="24"/>
+          <w:szCs w:val="24"/>
+        </w:rPr>
+        <w:t xml:space="preserve">, </w:t>
+      </w:r>
+      <w:r>
+        <w:rPr>
+          <w:rFonts w:ascii="Times New Roman" w:hAnsi="Times New Roman" w:cs="Times New Roman"/>
+          <w:sz w:val="24"/>
+          <w:szCs w:val="24"/>
+        </w:rPr>
+        <w:t>período que confere com o de maior quantidade de relacionamentos registrados no mundo.</w:t>
+      </w:r>
+    </w:p>
+    <w:p>
+      <w:pPr>
+        <w:spacing w:before="120" w:after="0" w:line="405" w:lineRule="atLeast"/>
+        <w:ind w:firstLine="360"/>
+        <w:jc w:val="both"/>
+        <w:rPr>
+          <w:rFonts w:ascii="Times New Roman" w:hAnsi="Times New Roman" w:cs="Times New Roman"/>
+          <w:sz w:val="24"/>
+          <w:szCs w:val="24"/>
+        </w:rPr>
+      </w:pPr>
+      <w:r>
+        <w:rPr>
+          <w:rFonts w:ascii="Times New Roman" w:hAnsi="Times New Roman" w:cs="Times New Roman"/>
+          <w:sz w:val="24"/>
+          <w:szCs w:val="24"/>
+        </w:rPr>
+        <w:t xml:space="preserve">Em relação à quantidade de conflitos registrados no mundo, </w:t>
+      </w:r>
+      <w:r>
+        <w:rPr>
+          <w:rFonts w:ascii="Times New Roman" w:hAnsi="Times New Roman" w:cs="Times New Roman"/>
+          <w:sz w:val="24"/>
+          <w:szCs w:val="24"/>
+        </w:rPr>
+        <w:t>somente durante 3 anos (1517 a 1519) não ocorreram</w:t>
+      </w:r>
+      <w:r>
+        <w:rPr>
+          <w:rFonts w:ascii="Times New Roman" w:hAnsi="Times New Roman" w:cs="Times New Roman"/>
+          <w:sz w:val="24"/>
+          <w:szCs w:val="24"/>
+        </w:rPr>
+        <w:t xml:space="preserve"> conflitos</w:t>
+      </w:r>
+      <w:r>
+        <w:rPr>
+          <w:rFonts w:ascii="Times New Roman" w:hAnsi="Times New Roman" w:cs="Times New Roman"/>
+          <w:sz w:val="24"/>
+          <w:szCs w:val="24"/>
+        </w:rPr>
+        <w:t>. Além disso, o Brasil só esteve presente em conflitos durante épocas que ocorreram muitos conflitos no mundo.</w:t>
+      </w:r>
+    </w:p>
+    <w:p>
+      <w:pPr>
+        <w:spacing w:before="120" w:after="0" w:line="405" w:lineRule="atLeast"/>
+        <w:ind w:firstLine="360"/>
+        <w:jc w:val="both"/>
+        <w:rPr>
+          <w:rFonts w:ascii="Times New Roman" w:hAnsi="Times New Roman" w:cs="Times New Roman"/>
+          <w:sz w:val="24"/>
+          <w:szCs w:val="24"/>
+        </w:rPr>
+      </w:pPr>
+      <w:r>
+        <w:rPr>
+          <w:rFonts w:ascii="Times New Roman" w:hAnsi="Times New Roman" w:cs="Times New Roman"/>
+          <w:sz w:val="24"/>
+          <w:szCs w:val="24"/>
+        </w:rPr>
+        <w:t xml:space="preserve"> </w:t>
+      </w:r>
     </w:p>
     <w:p>
       <w:pPr>
@@ -3085,7 +3576,47 @@
           <w:sz w:val="24"/>
           <w:szCs w:val="24"/>
         </w:rPr>
-        <w:t xml:space="preserve">Devido à dificuldade em utilizar a biblioteca D3.js (que era a sugestão no enunciado do trabalho), as visualizações foram desenvolvidas com a C3.js. Essa biblioteca foi escolhida por ser baseada na D3.js e por permitir que as visualizações sejam alteradas utilizando os recursos oferecidos pela D3.js. Apesar do uso ser pontual, em alguns itens das </w:t>
+        <w:t>As visualizações foram desenvolvidas utilizando a biblioteca C3.js, pois houve d</w:t>
+      </w:r>
+      <w:r>
+        <w:rPr>
+          <w:rFonts w:ascii="Times New Roman" w:hAnsi="Times New Roman" w:cs="Times New Roman"/>
+          <w:sz w:val="24"/>
+          <w:szCs w:val="24"/>
+        </w:rPr>
+        <w:t xml:space="preserve">ificuldade </w:t>
+      </w:r>
+      <w:r>
+        <w:rPr>
+          <w:rFonts w:ascii="Times New Roman" w:hAnsi="Times New Roman" w:cs="Times New Roman"/>
+          <w:sz w:val="24"/>
+          <w:szCs w:val="24"/>
+        </w:rPr>
+        <w:t>para</w:t>
+      </w:r>
+      <w:r>
+        <w:rPr>
+          <w:rFonts w:ascii="Times New Roman" w:hAnsi="Times New Roman" w:cs="Times New Roman"/>
+          <w:sz w:val="24"/>
+          <w:szCs w:val="24"/>
+        </w:rPr>
+        <w:t xml:space="preserve"> utilizar a biblioteca D3.js (que era a sugestão no enunciado do trabalho)</w:t>
+      </w:r>
+      <w:r>
+        <w:rPr>
+          <w:rFonts w:ascii="Times New Roman" w:hAnsi="Times New Roman" w:cs="Times New Roman"/>
+          <w:sz w:val="24"/>
+          <w:szCs w:val="24"/>
+        </w:rPr>
+        <w:t xml:space="preserve">. </w:t>
+      </w:r>
+      <w:r>
+        <w:rPr>
+          <w:rFonts w:ascii="Times New Roman" w:hAnsi="Times New Roman" w:cs="Times New Roman"/>
+          <w:sz w:val="24"/>
+          <w:szCs w:val="24"/>
+        </w:rPr>
+        <w:t xml:space="preserve">Essa biblioteca foi escolhida por ser baseada na D3.js e por permitir que as visualizações sejam alteradas utilizando os recursos oferecidos pela D3.js. Apesar do uso ser pontual, em alguns itens das </w:t>
       </w:r>
       <w:proofErr w:type="spellStart"/>
       <w:r>
@@ -3104,25 +3635,23 @@
           <w:sz w:val="24"/>
           <w:szCs w:val="24"/>
         </w:rPr>
-        <w:t xml:space="preserve"> a D3.js foi utilizada para alcançar o formato </w:t>
-      </w:r>
-      <w:proofErr w:type="gramStart"/>
-      <w:r>
-        <w:rPr>
-          <w:rFonts w:ascii="Times New Roman" w:hAnsi="Times New Roman" w:cs="Times New Roman"/>
-          <w:sz w:val="24"/>
-          <w:szCs w:val="24"/>
-        </w:rPr>
-        <w:t>desejado..</w:t>
-      </w:r>
-      <w:proofErr w:type="gramEnd"/>
-      <w:r>
-        <w:rPr>
-          <w:rFonts w:ascii="Times New Roman" w:hAnsi="Times New Roman" w:cs="Times New Roman"/>
-          <w:sz w:val="24"/>
-          <w:szCs w:val="24"/>
-        </w:rPr>
-        <w:t xml:space="preserve"> </w:t>
+        <w:t xml:space="preserve"> a D3.js foi utilizada para </w:t>
+      </w:r>
+      <w:r>
+        <w:rPr>
+          <w:rFonts w:ascii="Times New Roman" w:hAnsi="Times New Roman" w:cs="Times New Roman"/>
+          <w:sz w:val="24"/>
+          <w:szCs w:val="24"/>
+        </w:rPr>
+        <w:t>atingir</w:t>
+      </w:r>
+      <w:r>
+        <w:rPr>
+          <w:rFonts w:ascii="Times New Roman" w:hAnsi="Times New Roman" w:cs="Times New Roman"/>
+          <w:sz w:val="24"/>
+          <w:szCs w:val="24"/>
+        </w:rPr>
+        <w:t xml:space="preserve"> o formato desejado.</w:t>
       </w:r>
     </w:p>
     <w:p>
@@ -3132,109 +3661,165 @@
         <w:jc w:val="both"/>
         <w:rPr>
           <w:rFonts w:ascii="Times New Roman" w:hAnsi="Times New Roman" w:cs="Times New Roman"/>
-          <w:color w:val="FF0000"/>
-          <w:sz w:val="24"/>
-          <w:szCs w:val="24"/>
-        </w:rPr>
-      </w:pPr>
-      <w:r>
-        <w:rPr>
-          <w:rFonts w:ascii="Times New Roman" w:hAnsi="Times New Roman" w:cs="Times New Roman"/>
-          <w:color w:val="FF0000"/>
-          <w:sz w:val="24"/>
-          <w:szCs w:val="24"/>
-        </w:rPr>
-        <w:t>A segunda visualização foi feita utilizando a C3.js</w:t>
-      </w:r>
-      <w:r>
-        <w:rPr>
-          <w:rFonts w:ascii="Times New Roman" w:hAnsi="Times New Roman" w:cs="Times New Roman"/>
-          <w:color w:val="FF0000"/>
-          <w:sz w:val="24"/>
-          <w:szCs w:val="24"/>
-        </w:rPr>
-        <w:t xml:space="preserve">, </w:t>
-      </w:r>
-      <w:r>
-        <w:rPr>
-          <w:rFonts w:ascii="Times New Roman" w:hAnsi="Times New Roman" w:cs="Times New Roman"/>
-          <w:color w:val="FF0000"/>
-          <w:sz w:val="24"/>
-          <w:szCs w:val="24"/>
-        </w:rPr>
-        <w:t>c</w:t>
-      </w:r>
-      <w:r>
-        <w:rPr>
-          <w:rFonts w:ascii="Times New Roman" w:hAnsi="Times New Roman" w:cs="Times New Roman"/>
-          <w:color w:val="FF0000"/>
-          <w:sz w:val="24"/>
-          <w:szCs w:val="24"/>
-        </w:rPr>
-        <w:t>ujo aprendizado é muito mais fácil. P</w:t>
-      </w:r>
-      <w:r>
-        <w:rPr>
-          <w:rFonts w:ascii="Times New Roman" w:hAnsi="Times New Roman" w:cs="Times New Roman"/>
-          <w:color w:val="FF0000"/>
-          <w:sz w:val="24"/>
-          <w:szCs w:val="24"/>
-        </w:rPr>
-        <w:t xml:space="preserve">or ser baseada na D3.js, </w:t>
-      </w:r>
-      <w:r>
-        <w:rPr>
-          <w:rFonts w:ascii="Times New Roman" w:hAnsi="Times New Roman" w:cs="Times New Roman"/>
-          <w:color w:val="FF0000"/>
-          <w:sz w:val="24"/>
-          <w:szCs w:val="24"/>
-        </w:rPr>
-        <w:t>caso seja necessário, as visualizações padrão podem ser alteradas, recurso que foi</w:t>
-      </w:r>
-      <w:r>
-        <w:rPr>
-          <w:rFonts w:ascii="Times New Roman" w:hAnsi="Times New Roman" w:cs="Times New Roman"/>
-          <w:color w:val="FF0000"/>
-          <w:sz w:val="24"/>
-          <w:szCs w:val="24"/>
-        </w:rPr>
-        <w:t xml:space="preserve"> pouco</w:t>
-      </w:r>
-      <w:r>
-        <w:rPr>
-          <w:rFonts w:ascii="Times New Roman" w:hAnsi="Times New Roman" w:cs="Times New Roman"/>
-          <w:color w:val="FF0000"/>
-          <w:sz w:val="24"/>
-          <w:szCs w:val="24"/>
-        </w:rPr>
-        <w:t xml:space="preserve"> utilizado nesse trabalho</w:t>
-      </w:r>
-      <w:r>
-        <w:rPr>
-          <w:rFonts w:ascii="Times New Roman" w:hAnsi="Times New Roman" w:cs="Times New Roman"/>
-          <w:color w:val="FF0000"/>
-          <w:sz w:val="24"/>
-          <w:szCs w:val="24"/>
-        </w:rPr>
-        <w:t xml:space="preserve">. </w:t>
-      </w:r>
-      <w:r>
-        <w:rPr>
-          <w:rFonts w:ascii="Times New Roman" w:hAnsi="Times New Roman" w:cs="Times New Roman"/>
-          <w:color w:val="FF0000"/>
-          <w:sz w:val="24"/>
-          <w:szCs w:val="24"/>
-        </w:rPr>
-        <w:t>Devido À facilidade de aprendizado e à possibilidade de customização utilizando a D3.js, achei melhor trabalhar com a C3.js</w:t>
-      </w:r>
-      <w:r>
-        <w:rPr>
-          <w:rFonts w:ascii="Times New Roman" w:hAnsi="Times New Roman" w:cs="Times New Roman"/>
-          <w:color w:val="FF0000"/>
-          <w:sz w:val="24"/>
-          <w:szCs w:val="24"/>
-        </w:rPr>
-        <w:t>.</w:t>
+          <w:sz w:val="24"/>
+          <w:szCs w:val="24"/>
+        </w:rPr>
+      </w:pPr>
+      <w:r>
+        <w:rPr>
+          <w:rFonts w:ascii="Times New Roman" w:hAnsi="Times New Roman" w:cs="Times New Roman"/>
+          <w:sz w:val="24"/>
+          <w:szCs w:val="24"/>
+        </w:rPr>
+        <w:lastRenderedPageBreak/>
+        <w:t xml:space="preserve">Além disso, foi utilizado </w:t>
+      </w:r>
+      <w:r>
+        <w:rPr>
+          <w:rFonts w:ascii="Times New Roman" w:hAnsi="Times New Roman" w:cs="Times New Roman"/>
+          <w:sz w:val="24"/>
+          <w:szCs w:val="24"/>
+        </w:rPr>
+        <w:t xml:space="preserve">CSS, </w:t>
+      </w:r>
+      <w:r>
+        <w:rPr>
+          <w:rFonts w:ascii="Times New Roman" w:hAnsi="Times New Roman" w:cs="Times New Roman"/>
+          <w:sz w:val="24"/>
+          <w:szCs w:val="24"/>
+        </w:rPr>
+        <w:t xml:space="preserve">Node.js e o HTML foi incluído nos arquivos com </w:t>
+      </w:r>
+      <w:r>
+        <w:rPr>
+          <w:rFonts w:ascii="Times New Roman" w:hAnsi="Times New Roman" w:cs="Times New Roman"/>
+          <w:sz w:val="24"/>
+          <w:szCs w:val="24"/>
+        </w:rPr>
+        <w:t xml:space="preserve">a </w:t>
+      </w:r>
+      <w:r>
+        <w:rPr>
+          <w:rFonts w:ascii="Times New Roman" w:hAnsi="Times New Roman" w:cs="Times New Roman"/>
+          <w:sz w:val="24"/>
+          <w:szCs w:val="24"/>
+        </w:rPr>
+        <w:t>extensão *.</w:t>
+      </w:r>
+      <w:proofErr w:type="spellStart"/>
+      <w:r>
+        <w:rPr>
+          <w:rFonts w:ascii="Times New Roman" w:hAnsi="Times New Roman" w:cs="Times New Roman"/>
+          <w:sz w:val="24"/>
+          <w:szCs w:val="24"/>
+        </w:rPr>
+        <w:t>hbs</w:t>
+      </w:r>
+      <w:proofErr w:type="spellEnd"/>
+      <w:r>
+        <w:rPr>
+          <w:rFonts w:ascii="Times New Roman" w:hAnsi="Times New Roman" w:cs="Times New Roman"/>
+          <w:sz w:val="24"/>
+          <w:szCs w:val="24"/>
+        </w:rPr>
+        <w:t xml:space="preserve">, pois </w:t>
+      </w:r>
+      <w:r>
+        <w:rPr>
+          <w:rFonts w:ascii="Times New Roman" w:hAnsi="Times New Roman" w:cs="Times New Roman"/>
+          <w:sz w:val="24"/>
+          <w:szCs w:val="24"/>
+        </w:rPr>
+        <w:t>foi</w:t>
+      </w:r>
+      <w:r>
+        <w:rPr>
+          <w:rFonts w:ascii="Times New Roman" w:hAnsi="Times New Roman" w:cs="Times New Roman"/>
+          <w:sz w:val="24"/>
+          <w:szCs w:val="24"/>
+        </w:rPr>
+        <w:t xml:space="preserve"> definida a </w:t>
+      </w:r>
+      <w:proofErr w:type="spellStart"/>
+      <w:r>
+        <w:rPr>
+          <w:rFonts w:ascii="Times New Roman" w:hAnsi="Times New Roman" w:cs="Times New Roman"/>
+          <w:i/>
+          <w:sz w:val="24"/>
+          <w:szCs w:val="24"/>
+        </w:rPr>
+        <w:t>templating</w:t>
+      </w:r>
+      <w:proofErr w:type="spellEnd"/>
+      <w:r>
+        <w:rPr>
+          <w:rFonts w:ascii="Times New Roman" w:hAnsi="Times New Roman" w:cs="Times New Roman"/>
+          <w:i/>
+          <w:sz w:val="24"/>
+          <w:szCs w:val="24"/>
+        </w:rPr>
+        <w:t xml:space="preserve"> </w:t>
+      </w:r>
+      <w:proofErr w:type="spellStart"/>
+      <w:r>
+        <w:rPr>
+          <w:rFonts w:ascii="Times New Roman" w:hAnsi="Times New Roman" w:cs="Times New Roman"/>
+          <w:i/>
+          <w:sz w:val="24"/>
+          <w:szCs w:val="24"/>
+        </w:rPr>
+        <w:t>engine</w:t>
+      </w:r>
+      <w:proofErr w:type="spellEnd"/>
+      <w:r>
+        <w:rPr>
+          <w:rFonts w:ascii="Times New Roman" w:hAnsi="Times New Roman" w:cs="Times New Roman"/>
+          <w:sz w:val="24"/>
+          <w:szCs w:val="24"/>
+        </w:rPr>
+        <w:t xml:space="preserve"> </w:t>
+      </w:r>
+      <w:proofErr w:type="spellStart"/>
+      <w:r>
+        <w:rPr>
+          <w:rFonts w:ascii="Times New Roman" w:hAnsi="Times New Roman" w:cs="Times New Roman"/>
+          <w:sz w:val="24"/>
+          <w:szCs w:val="24"/>
+        </w:rPr>
+        <w:t>h</w:t>
+      </w:r>
+      <w:r>
+        <w:rPr>
+          <w:rFonts w:ascii="Times New Roman" w:hAnsi="Times New Roman" w:cs="Times New Roman"/>
+          <w:sz w:val="24"/>
+          <w:szCs w:val="24"/>
+        </w:rPr>
+        <w:t>andlebars</w:t>
+      </w:r>
+      <w:proofErr w:type="spellEnd"/>
+      <w:r>
+        <w:rPr>
+          <w:rFonts w:ascii="Times New Roman" w:hAnsi="Times New Roman" w:cs="Times New Roman"/>
+          <w:sz w:val="24"/>
+          <w:szCs w:val="24"/>
+        </w:rPr>
+        <w:t xml:space="preserve"> (apesar de nenhum recurso</w:t>
+      </w:r>
+      <w:r>
+        <w:rPr>
+          <w:rFonts w:ascii="Times New Roman" w:hAnsi="Times New Roman" w:cs="Times New Roman"/>
+          <w:sz w:val="24"/>
+          <w:szCs w:val="24"/>
+        </w:rPr>
+        <w:t xml:space="preserve"> específico</w:t>
+      </w:r>
+      <w:r>
+        <w:rPr>
+          <w:rFonts w:ascii="Times New Roman" w:hAnsi="Times New Roman" w:cs="Times New Roman"/>
+          <w:sz w:val="24"/>
+          <w:szCs w:val="24"/>
+        </w:rPr>
+        <w:t xml:space="preserve"> ter sido utilizado nessa etapa do projeto).</w:t>
       </w:r>
     </w:p>
     <w:p>
@@ -3313,7 +3898,15 @@
           <w:sz w:val="24"/>
           <w:szCs w:val="24"/>
         </w:rPr>
-        <w:t xml:space="preserve">introduzir os alunos a ferramentas/bibliotecas para o desenvolvimento de visualizações de dados, bem como para a exploração e análise visual, </w:t>
+        <w:t>colocar em prática os conhecimentos adquiridos na disciplina para propor e desenvolver visualizações interativas</w:t>
+      </w:r>
+      <w:r>
+        <w:rPr>
+          <w:rFonts w:ascii="Times New Roman" w:hAnsi="Times New Roman" w:cs="Times New Roman"/>
+          <w:sz w:val="24"/>
+          <w:szCs w:val="24"/>
+        </w:rPr>
+        <w:t xml:space="preserve">, </w:t>
       </w:r>
       <w:r>
         <w:rPr>
@@ -3337,91 +3930,31 @@
           <w:sz w:val="24"/>
           <w:szCs w:val="24"/>
         </w:rPr>
-        <w:t xml:space="preserve"> </w:t>
-      </w:r>
-      <w:r>
-        <w:rPr>
-          <w:rFonts w:ascii="Times New Roman" w:hAnsi="Times New Roman" w:cs="Times New Roman"/>
-          <w:sz w:val="24"/>
-          <w:szCs w:val="24"/>
-        </w:rPr>
-        <w:t xml:space="preserve">Foram encontradas muitas dificuldades na compreensão da biblioteca sugerida (D3.js) e, por isso, </w:t>
-      </w:r>
-      <w:r>
-        <w:rPr>
-          <w:rFonts w:ascii="Times New Roman" w:hAnsi="Times New Roman" w:cs="Times New Roman"/>
-          <w:sz w:val="24"/>
-          <w:szCs w:val="24"/>
-        </w:rPr>
-        <w:t xml:space="preserve">foi feita a opção por utilizar outra biblioteca </w:t>
-      </w:r>
-      <w:r>
-        <w:rPr>
-          <w:rFonts w:ascii="Times New Roman" w:hAnsi="Times New Roman" w:cs="Times New Roman"/>
-          <w:sz w:val="24"/>
-          <w:szCs w:val="24"/>
-        </w:rPr>
-        <w:t xml:space="preserve">(C3.js) </w:t>
-      </w:r>
-      <w:r>
-        <w:rPr>
-          <w:rFonts w:ascii="Times New Roman" w:hAnsi="Times New Roman" w:cs="Times New Roman"/>
-          <w:sz w:val="24"/>
-          <w:szCs w:val="24"/>
-        </w:rPr>
-        <w:t xml:space="preserve">para criar a segunda visualização. Acredito que essa dificuldade poderia </w:t>
-      </w:r>
-      <w:r>
-        <w:rPr>
-          <w:rFonts w:ascii="Times New Roman" w:hAnsi="Times New Roman" w:cs="Times New Roman"/>
-          <w:sz w:val="24"/>
-          <w:szCs w:val="24"/>
-        </w:rPr>
-        <w:t>ter sido</w:t>
-      </w:r>
-      <w:r>
-        <w:rPr>
-          <w:rFonts w:ascii="Times New Roman" w:hAnsi="Times New Roman" w:cs="Times New Roman"/>
-          <w:sz w:val="24"/>
-          <w:szCs w:val="24"/>
-        </w:rPr>
-        <w:t xml:space="preserve"> </w:t>
-      </w:r>
-      <w:r>
-        <w:rPr>
-          <w:rFonts w:ascii="Times New Roman" w:hAnsi="Times New Roman" w:cs="Times New Roman"/>
-          <w:sz w:val="24"/>
-          <w:szCs w:val="24"/>
-        </w:rPr>
-        <w:lastRenderedPageBreak/>
-        <w:t xml:space="preserve">amenizada se fossem dadas uma ou duas aulas de introdução à biblioteca, pois mesmo </w:t>
-      </w:r>
-      <w:r>
-        <w:rPr>
-          <w:rFonts w:ascii="Times New Roman" w:hAnsi="Times New Roman" w:cs="Times New Roman"/>
-          <w:sz w:val="24"/>
-          <w:szCs w:val="24"/>
-        </w:rPr>
-        <w:t xml:space="preserve">tendo algum conhecimento de </w:t>
-      </w:r>
-      <w:proofErr w:type="spellStart"/>
-      <w:r>
-        <w:rPr>
-          <w:rFonts w:ascii="Times New Roman" w:hAnsi="Times New Roman" w:cs="Times New Roman"/>
-          <w:i/>
-          <w:sz w:val="24"/>
-          <w:szCs w:val="24"/>
-        </w:rPr>
-        <w:t>javascript</w:t>
-      </w:r>
-      <w:proofErr w:type="spellEnd"/>
-      <w:r>
-        <w:rPr>
-          <w:rFonts w:ascii="Times New Roman" w:hAnsi="Times New Roman" w:cs="Times New Roman"/>
-          <w:sz w:val="24"/>
-          <w:szCs w:val="24"/>
-        </w:rPr>
-        <w:t>, foi difícil criar a visualização.</w:t>
+        <w:t xml:space="preserve"> Foi utilizada a </w:t>
+      </w:r>
+      <w:r>
+        <w:rPr>
+          <w:rFonts w:ascii="Times New Roman" w:hAnsi="Times New Roman" w:cs="Times New Roman"/>
+          <w:sz w:val="24"/>
+          <w:szCs w:val="24"/>
+        </w:rPr>
+        <w:t>C3.js</w:t>
+      </w:r>
+      <w:r>
+        <w:rPr>
+          <w:rFonts w:ascii="Times New Roman" w:hAnsi="Times New Roman" w:cs="Times New Roman"/>
+          <w:sz w:val="24"/>
+          <w:szCs w:val="24"/>
+        </w:rPr>
+        <w:t xml:space="preserve"> com alguns ajustes utilizando a D3.js</w:t>
+      </w:r>
+      <w:r>
+        <w:rPr>
+          <w:rFonts w:ascii="Times New Roman" w:hAnsi="Times New Roman" w:cs="Times New Roman"/>
+          <w:sz w:val="24"/>
+          <w:szCs w:val="24"/>
+        </w:rPr>
+        <w:t>.</w:t>
       </w:r>
     </w:p>
     <w:p>
@@ -3441,47 +3974,211 @@
           <w:sz w:val="24"/>
           <w:szCs w:val="24"/>
         </w:rPr>
-        <w:t>Em relação às análises</w:t>
-      </w:r>
-      <w:r>
-        <w:rPr>
-          <w:rFonts w:ascii="Times New Roman" w:hAnsi="Times New Roman" w:cs="Times New Roman"/>
-          <w:sz w:val="24"/>
-          <w:szCs w:val="24"/>
-        </w:rPr>
-        <w:t xml:space="preserve">, </w:t>
-      </w:r>
-      <w:r>
-        <w:rPr>
-          <w:rFonts w:ascii="Times New Roman" w:hAnsi="Times New Roman" w:cs="Times New Roman"/>
-          <w:sz w:val="24"/>
-          <w:szCs w:val="24"/>
-        </w:rPr>
-        <w:t>criei algumas o</w:t>
-      </w:r>
-      <w:r>
-        <w:rPr>
-          <w:rFonts w:ascii="Times New Roman" w:hAnsi="Times New Roman" w:cs="Times New Roman"/>
-          <w:sz w:val="24"/>
-          <w:szCs w:val="24"/>
-        </w:rPr>
-        <w:t xml:space="preserve">pções de visualização </w:t>
-      </w:r>
-      <w:r>
-        <w:rPr>
-          <w:rFonts w:ascii="Times New Roman" w:hAnsi="Times New Roman" w:cs="Times New Roman"/>
-          <w:sz w:val="24"/>
-          <w:szCs w:val="24"/>
-        </w:rPr>
-        <w:t xml:space="preserve">(que não foram apresentadas nesse trabalho) </w:t>
-      </w:r>
-      <w:r>
-        <w:rPr>
-          <w:rFonts w:ascii="Times New Roman" w:hAnsi="Times New Roman" w:cs="Times New Roman"/>
-          <w:sz w:val="24"/>
-          <w:szCs w:val="24"/>
-        </w:rPr>
-        <w:t>para apresentação dos dados</w:t>
+        <w:t>Em relação</w:t>
+      </w:r>
+      <w:r>
+        <w:rPr>
+          <w:rFonts w:ascii="Times New Roman" w:hAnsi="Times New Roman" w:cs="Times New Roman"/>
+          <w:sz w:val="24"/>
+          <w:szCs w:val="24"/>
+        </w:rPr>
+        <w:t xml:space="preserve"> às visualizações desenvolvidas e as respectivas análises, foi possível identificar padrões que não </w:t>
+      </w:r>
+      <w:r>
+        <w:rPr>
+          <w:rFonts w:ascii="Times New Roman" w:hAnsi="Times New Roman" w:cs="Times New Roman"/>
+          <w:sz w:val="24"/>
+          <w:szCs w:val="24"/>
+        </w:rPr>
+        <w:t xml:space="preserve">poderiam ser percebidos </w:t>
+      </w:r>
+      <w:r>
+        <w:rPr>
+          <w:rFonts w:ascii="Times New Roman" w:hAnsi="Times New Roman" w:cs="Times New Roman"/>
+          <w:sz w:val="24"/>
+          <w:szCs w:val="24"/>
+        </w:rPr>
+        <w:t>apenas pela análise d</w:t>
+      </w:r>
+      <w:r>
+        <w:rPr>
+          <w:rFonts w:ascii="Times New Roman" w:hAnsi="Times New Roman" w:cs="Times New Roman"/>
+          <w:sz w:val="24"/>
+          <w:szCs w:val="24"/>
+        </w:rPr>
+        <w:t>os dados, mesmo dep</w:t>
+      </w:r>
+      <w:r>
+        <w:rPr>
+          <w:rFonts w:ascii="Times New Roman" w:hAnsi="Times New Roman" w:cs="Times New Roman"/>
+          <w:sz w:val="24"/>
+          <w:szCs w:val="24"/>
+        </w:rPr>
+        <w:t xml:space="preserve">ois de tratados. Além disso, as interações implementadas nesse trabalho </w:t>
+      </w:r>
+      <w:r>
+        <w:rPr>
+          <w:rFonts w:ascii="Times New Roman" w:hAnsi="Times New Roman" w:cs="Times New Roman"/>
+          <w:sz w:val="24"/>
+          <w:szCs w:val="24"/>
+        </w:rPr>
+        <w:t xml:space="preserve">simplificaram a análise das </w:t>
+      </w:r>
+      <w:r>
+        <w:rPr>
+          <w:rFonts w:ascii="Times New Roman" w:hAnsi="Times New Roman" w:cs="Times New Roman"/>
+          <w:sz w:val="24"/>
+          <w:szCs w:val="24"/>
+        </w:rPr>
+        <w:t>visualizações, um</w:t>
+      </w:r>
+      <w:r>
+        <w:rPr>
+          <w:rFonts w:ascii="Times New Roman" w:hAnsi="Times New Roman" w:cs="Times New Roman"/>
+          <w:sz w:val="24"/>
+          <w:szCs w:val="24"/>
+        </w:rPr>
+        <w:t>a</w:t>
+      </w:r>
+      <w:r>
+        <w:rPr>
+          <w:rFonts w:ascii="Times New Roman" w:hAnsi="Times New Roman" w:cs="Times New Roman"/>
+          <w:sz w:val="24"/>
+          <w:szCs w:val="24"/>
+        </w:rPr>
+        <w:t xml:space="preserve"> vez que o período selecionado é muito longo (mais de 500 anos)</w:t>
+      </w:r>
+      <w:r>
+        <w:rPr>
+          <w:rFonts w:ascii="Times New Roman" w:hAnsi="Times New Roman" w:cs="Times New Roman"/>
+          <w:sz w:val="24"/>
+          <w:szCs w:val="24"/>
+        </w:rPr>
+        <w:t xml:space="preserve"> e alguns dados são discrepantes (o que dificulta a escolha de uma boa escala).</w:t>
+      </w:r>
+    </w:p>
+    <w:p>
+      <w:pPr>
+        <w:spacing w:before="120" w:after="0" w:line="405" w:lineRule="atLeast"/>
+        <w:ind w:firstLine="708"/>
+        <w:jc w:val="both"/>
+        <w:rPr>
+          <w:rFonts w:ascii="Times New Roman" w:hAnsi="Times New Roman" w:cs="Times New Roman"/>
+          <w:sz w:val="24"/>
+          <w:szCs w:val="24"/>
+        </w:rPr>
+      </w:pPr>
+      <w:r>
+        <w:rPr>
+          <w:rFonts w:ascii="Times New Roman" w:hAnsi="Times New Roman" w:cs="Times New Roman"/>
+          <w:sz w:val="24"/>
+          <w:szCs w:val="24"/>
+        </w:rPr>
+        <w:t xml:space="preserve">Ao permitir que o usuário interaja com a visualização, mais informações podem ser obtidas, </w:t>
+      </w:r>
+      <w:r>
+        <w:rPr>
+          <w:rFonts w:ascii="Times New Roman" w:hAnsi="Times New Roman" w:cs="Times New Roman"/>
+          <w:sz w:val="24"/>
+          <w:szCs w:val="24"/>
+        </w:rPr>
+        <w:t>uma vez que, dentre as</w:t>
+      </w:r>
+      <w:r>
+        <w:rPr>
+          <w:rFonts w:ascii="Times New Roman" w:hAnsi="Times New Roman" w:cs="Times New Roman"/>
+          <w:sz w:val="24"/>
+          <w:szCs w:val="24"/>
+        </w:rPr>
+        <w:t xml:space="preserve"> interações</w:t>
+      </w:r>
+      <w:r>
+        <w:rPr>
+          <w:rFonts w:ascii="Times New Roman" w:hAnsi="Times New Roman" w:cs="Times New Roman"/>
+          <w:sz w:val="24"/>
+          <w:szCs w:val="24"/>
+        </w:rPr>
+        <w:t xml:space="preserve"> escolhidas para este trabalho, algumas detalham melhor os dados, outras facilitam a visualização e ainda outras </w:t>
+      </w:r>
+      <w:r>
+        <w:rPr>
+          <w:rFonts w:ascii="Times New Roman" w:hAnsi="Times New Roman" w:cs="Times New Roman"/>
+          <w:sz w:val="24"/>
+          <w:szCs w:val="24"/>
+        </w:rPr>
+        <w:t>possibilitam a alteração da quantidade de informação exibida</w:t>
+      </w:r>
+      <w:r>
+        <w:rPr>
+          <w:rFonts w:ascii="Times New Roman" w:hAnsi="Times New Roman" w:cs="Times New Roman"/>
+          <w:sz w:val="24"/>
+          <w:szCs w:val="24"/>
+        </w:rPr>
+        <w:t>.</w:t>
+      </w:r>
+      <w:r>
+        <w:rPr>
+          <w:rFonts w:ascii="Times New Roman" w:hAnsi="Times New Roman" w:cs="Times New Roman"/>
+          <w:sz w:val="24"/>
+          <w:szCs w:val="24"/>
+        </w:rPr>
+        <w:t xml:space="preserve"> Portanto, é interessante oferecer a opção de interação quando possível, </w:t>
+      </w:r>
+      <w:r>
+        <w:rPr>
+          <w:rFonts w:ascii="Times New Roman" w:hAnsi="Times New Roman" w:cs="Times New Roman"/>
+          <w:sz w:val="24"/>
+          <w:szCs w:val="24"/>
+        </w:rPr>
+        <w:t xml:space="preserve">pois a pessoa que </w:t>
+      </w:r>
+      <w:r>
+        <w:rPr>
+          <w:rFonts w:ascii="Times New Roman" w:hAnsi="Times New Roman" w:cs="Times New Roman"/>
+          <w:sz w:val="24"/>
+          <w:szCs w:val="24"/>
+        </w:rPr>
+        <w:t>fará a análise</w:t>
+      </w:r>
+      <w:r>
+        <w:rPr>
+          <w:rFonts w:ascii="Times New Roman" w:hAnsi="Times New Roman" w:cs="Times New Roman"/>
+          <w:sz w:val="24"/>
+          <w:szCs w:val="24"/>
+        </w:rPr>
+        <w:t xml:space="preserve"> pode</w:t>
+      </w:r>
+      <w:r>
+        <w:rPr>
+          <w:rFonts w:ascii="Times New Roman" w:hAnsi="Times New Roman" w:cs="Times New Roman"/>
+          <w:sz w:val="24"/>
+          <w:szCs w:val="24"/>
+        </w:rPr>
+        <w:t>rá</w:t>
+      </w:r>
+      <w:r>
+        <w:rPr>
+          <w:rFonts w:ascii="Times New Roman" w:hAnsi="Times New Roman" w:cs="Times New Roman"/>
+          <w:sz w:val="24"/>
+          <w:szCs w:val="24"/>
+        </w:rPr>
+        <w:t xml:space="preserve"> enxergar um ponto interessante que não foi</w:t>
+      </w:r>
+      <w:r>
+        <w:rPr>
+          <w:rFonts w:ascii="Times New Roman" w:hAnsi="Times New Roman" w:cs="Times New Roman"/>
+          <w:sz w:val="24"/>
+          <w:szCs w:val="24"/>
+        </w:rPr>
+        <w:t xml:space="preserve"> previamente</w:t>
+      </w:r>
+      <w:r>
+        <w:rPr>
+          <w:rFonts w:ascii="Times New Roman" w:hAnsi="Times New Roman" w:cs="Times New Roman"/>
+          <w:sz w:val="24"/>
+          <w:szCs w:val="24"/>
+        </w:rPr>
+        <w:t xml:space="preserve"> identificado pela pessoa que criou as visualizações</w:t>
       </w:r>
       <w:r>
         <w:rPr>
@@ -3497,120 +4194,197 @@
           <w:sz w:val="24"/>
           <w:szCs w:val="24"/>
         </w:rPr>
-        <w:t>até encontrar</w:t>
-      </w:r>
-      <w:r>
-        <w:rPr>
-          <w:rFonts w:ascii="Times New Roman" w:hAnsi="Times New Roman" w:cs="Times New Roman"/>
-          <w:sz w:val="24"/>
-          <w:szCs w:val="24"/>
-        </w:rPr>
-        <w:t xml:space="preserve"> uma que considerei melhor para cada </w:t>
-      </w:r>
-      <w:r>
-        <w:rPr>
-          <w:rFonts w:ascii="Times New Roman" w:hAnsi="Times New Roman" w:cs="Times New Roman"/>
-          <w:sz w:val="24"/>
-          <w:szCs w:val="24"/>
-        </w:rPr>
-        <w:t>situação e</w:t>
-      </w:r>
-      <w:r>
-        <w:rPr>
-          <w:rFonts w:ascii="Times New Roman" w:hAnsi="Times New Roman" w:cs="Times New Roman"/>
-          <w:sz w:val="24"/>
-          <w:szCs w:val="24"/>
-        </w:rPr>
-        <w:t xml:space="preserve">, com isso, foi possível ver que algumas visualizações favorecem e outras </w:t>
-      </w:r>
-      <w:r>
-        <w:rPr>
-          <w:rFonts w:ascii="Times New Roman" w:hAnsi="Times New Roman" w:cs="Times New Roman"/>
-          <w:sz w:val="24"/>
-          <w:szCs w:val="24"/>
-        </w:rPr>
-        <w:t xml:space="preserve">dificultam </w:t>
-      </w:r>
-      <w:r>
-        <w:rPr>
-          <w:rFonts w:ascii="Times New Roman" w:hAnsi="Times New Roman" w:cs="Times New Roman"/>
-          <w:sz w:val="24"/>
-          <w:szCs w:val="24"/>
-        </w:rPr>
-        <w:t xml:space="preserve">a análise dos dados devido à forma </w:t>
-      </w:r>
-      <w:r>
-        <w:rPr>
-          <w:rFonts w:ascii="Times New Roman" w:hAnsi="Times New Roman" w:cs="Times New Roman"/>
-          <w:sz w:val="24"/>
-          <w:szCs w:val="24"/>
-        </w:rPr>
-        <w:t>como eles são apresentados</w:t>
-      </w:r>
-      <w:r>
-        <w:rPr>
-          <w:rFonts w:ascii="Times New Roman" w:hAnsi="Times New Roman" w:cs="Times New Roman"/>
-          <w:sz w:val="24"/>
-          <w:szCs w:val="24"/>
-        </w:rPr>
-        <w:t>.</w:t>
-      </w:r>
-      <w:r>
-        <w:rPr>
-          <w:rFonts w:ascii="Times New Roman" w:hAnsi="Times New Roman" w:cs="Times New Roman"/>
-          <w:sz w:val="24"/>
-          <w:szCs w:val="24"/>
-        </w:rPr>
-        <w:t xml:space="preserve"> </w:t>
-      </w:r>
-      <w:r>
-        <w:rPr>
-          <w:rFonts w:ascii="Times New Roman" w:hAnsi="Times New Roman" w:cs="Times New Roman"/>
-          <w:sz w:val="24"/>
-          <w:szCs w:val="24"/>
-        </w:rPr>
-        <w:t>Portanto</w:t>
-      </w:r>
-      <w:r>
-        <w:rPr>
-          <w:rFonts w:ascii="Times New Roman" w:hAnsi="Times New Roman" w:cs="Times New Roman"/>
-          <w:sz w:val="24"/>
-          <w:szCs w:val="24"/>
-        </w:rPr>
-        <w:t>, é imprescindível que o desenvolvedor tenha clareza do que quer transmitir</w:t>
-      </w:r>
-      <w:r>
-        <w:rPr>
-          <w:rFonts w:ascii="Times New Roman" w:hAnsi="Times New Roman" w:cs="Times New Roman"/>
-          <w:sz w:val="24"/>
-          <w:szCs w:val="24"/>
-        </w:rPr>
-        <w:t xml:space="preserve"> e quais as melhores formas de apresentar os dados de forma a facilitar a identificação de padrões, o que favorece a an</w:t>
-      </w:r>
-      <w:r>
-        <w:rPr>
-          <w:rFonts w:ascii="Times New Roman" w:hAnsi="Times New Roman" w:cs="Times New Roman"/>
-          <w:sz w:val="24"/>
-          <w:szCs w:val="24"/>
-        </w:rPr>
-        <w:t>á</w:t>
-      </w:r>
-      <w:r>
-        <w:rPr>
-          <w:rFonts w:ascii="Times New Roman" w:hAnsi="Times New Roman" w:cs="Times New Roman"/>
-          <w:sz w:val="24"/>
-          <w:szCs w:val="24"/>
-        </w:rPr>
-        <w:t>lise.</w:t>
-      </w:r>
-      <w:r>
-        <w:rPr>
-          <w:rFonts w:ascii="Times New Roman" w:hAnsi="Times New Roman" w:cs="Times New Roman"/>
-          <w:sz w:val="24"/>
-          <w:szCs w:val="24"/>
-        </w:rPr>
-        <w:t xml:space="preserve"> </w:t>
-      </w:r>
+        <w:t>e, com isso, obter novas informações pelo simples fato de poder ver mais detalhes ou alterar a forma de exibição, por exemplo.</w:t>
+      </w:r>
+      <w:bookmarkStart w:id="0" w:name="_GoBack"/>
+      <w:bookmarkEnd w:id="0"/>
+    </w:p>
+    <w:p>
+      <w:pPr>
+        <w:spacing w:before="120" w:after="0" w:line="405" w:lineRule="atLeast"/>
+        <w:ind w:firstLine="708"/>
+        <w:jc w:val="both"/>
+        <w:rPr>
+          <w:rFonts w:ascii="Times New Roman" w:hAnsi="Times New Roman" w:cs="Times New Roman"/>
+          <w:sz w:val="24"/>
+          <w:szCs w:val="24"/>
+        </w:rPr>
+      </w:pPr>
+    </w:p>
+    <w:sdt>
+      <w:sdtPr>
+        <w:id w:val="-1731149844"/>
+        <w:docPartObj>
+          <w:docPartGallery w:val="Bibliographies"/>
+          <w:docPartUnique/>
+        </w:docPartObj>
+      </w:sdtPr>
+      <w:sdtEndPr>
+        <w:rPr>
+          <w:rFonts w:asciiTheme="minorHAnsi" w:eastAsiaTheme="minorHAnsi" w:hAnsiTheme="minorHAnsi" w:cstheme="minorBidi"/>
+          <w:color w:val="auto"/>
+          <w:sz w:val="22"/>
+          <w:szCs w:val="22"/>
+          <w:lang w:eastAsia="en-US"/>
+        </w:rPr>
+      </w:sdtEndPr>
+      <w:sdtContent>
+        <w:p>
+          <w:pPr>
+            <w:pStyle w:val="Ttulo1"/>
+          </w:pPr>
+          <w:r>
+            <w:t>Referências</w:t>
+          </w:r>
+        </w:p>
+        <w:sdt>
+          <w:sdtPr>
+            <w:id w:val="-573587230"/>
+            <w:bibliography/>
+          </w:sdtPr>
+          <w:sdtContent>
+            <w:p>
+              <w:pPr>
+                <w:pStyle w:val="Bibliografia"/>
+                <w:rPr>
+                  <w:noProof/>
+                  <w:sz w:val="24"/>
+                  <w:szCs w:val="24"/>
+                </w:rPr>
+              </w:pPr>
+              <w:r>
+                <w:fldChar w:fldCharType="begin"/>
+              </w:r>
+              <w:r>
+                <w:instrText>BIBLIOGRAPHY</w:instrText>
+              </w:r>
+              <w:r>
+                <w:fldChar w:fldCharType="separate"/>
+              </w:r>
+              <w:r>
+                <w:rPr>
+                  <w:b/>
+                  <w:bCs/>
+                  <w:noProof/>
+                </w:rPr>
+                <w:t>Brewer, Cynthia e Harrower, Mark. 2006.</w:t>
+              </w:r>
+              <w:r>
+                <w:rPr>
+                  <w:noProof/>
+                </w:rPr>
+                <w:t xml:space="preserve"> ColorBrewer 2.0 - Color Advice for Cartography. </w:t>
+              </w:r>
+              <w:r>
+                <w:rPr>
+                  <w:i/>
+                  <w:iCs/>
+                  <w:noProof/>
+                </w:rPr>
+                <w:t xml:space="preserve">ColorBrewer 2.0. </w:t>
+              </w:r>
+              <w:r>
+                <w:rPr>
+                  <w:noProof/>
+                </w:rPr>
+                <w:t>[Online] 2006. http://colorbrewer2.org.</w:t>
+              </w:r>
+            </w:p>
+            <w:p>
+              <w:pPr>
+                <w:pStyle w:val="Bibliografia"/>
+                <w:rPr>
+                  <w:noProof/>
+                </w:rPr>
+              </w:pPr>
+              <w:r>
+                <w:rPr>
+                  <w:b/>
+                  <w:bCs/>
+                  <w:noProof/>
+                </w:rPr>
+                <w:t>Dicio. 2018.</w:t>
+              </w:r>
+              <w:r>
+                <w:rPr>
+                  <w:noProof/>
+                </w:rPr>
+                <w:t xml:space="preserve"> Geração - Significado de geração. </w:t>
+              </w:r>
+              <w:r>
+                <w:rPr>
+                  <w:i/>
+                  <w:iCs/>
+                  <w:noProof/>
+                </w:rPr>
+                <w:t xml:space="preserve">Dicio - Dicionário Online de Português. </w:t>
+              </w:r>
+              <w:r>
+                <w:rPr>
+                  <w:noProof/>
+                </w:rPr>
+                <w:t>[Online] 2018. https://www.dicio.com.br/geracao/.</w:t>
+              </w:r>
+            </w:p>
+            <w:p>
+              <w:pPr>
+                <w:pStyle w:val="Bibliografia"/>
+                <w:rPr>
+                  <w:noProof/>
+                </w:rPr>
+              </w:pPr>
+              <w:r>
+                <w:rPr>
+                  <w:b/>
+                  <w:bCs/>
+                  <w:noProof/>
+                </w:rPr>
+                <w:t>Jenny, Bernie. 2018.</w:t>
+              </w:r>
+              <w:r>
+                <w:rPr>
+                  <w:noProof/>
+                </w:rPr>
+                <w:t xml:space="preserve"> Color Oracle - Design for the Color Impaired. </w:t>
+              </w:r>
+              <w:r>
+                <w:rPr>
+                  <w:i/>
+                  <w:iCs/>
+                  <w:noProof/>
+                </w:rPr>
+                <w:t xml:space="preserve">Color Oracle. </w:t>
+              </w:r>
+              <w:r>
+                <w:rPr>
+                  <w:noProof/>
+                </w:rPr>
+                <w:t>[Online] 05 de Maio de 2018. http://colororacle.org/.</w:t>
+              </w:r>
+            </w:p>
+            <w:p>
+              <w:r>
+                <w:rPr>
+                  <w:b/>
+                  <w:bCs/>
+                </w:rPr>
+                <w:fldChar w:fldCharType="end"/>
+              </w:r>
+            </w:p>
+          </w:sdtContent>
+        </w:sdt>
+      </w:sdtContent>
+    </w:sdt>
+    <w:p>
+      <w:pPr>
+        <w:spacing w:before="120" w:after="0" w:line="405" w:lineRule="atLeast"/>
+        <w:jc w:val="both"/>
+        <w:rPr>
+          <w:rFonts w:ascii="Times New Roman" w:hAnsi="Times New Roman" w:cs="Times New Roman"/>
+          <w:sz w:val="24"/>
+          <w:szCs w:val="24"/>
+        </w:rPr>
+      </w:pPr>
     </w:p>
     <w:sectPr>
       <w:pgSz w:w="11906" w:h="16838"/>
@@ -5082,6 +5856,28 @@
     <w:qFormat/>
     <w:rsid w:val="005356FA"/>
   </w:style>
+  <w:style w:type="paragraph" w:styleId="Ttulo1">
+    <w:name w:val="heading 1"/>
+    <w:basedOn w:val="Normal"/>
+    <w:next w:val="Normal"/>
+    <w:link w:val="Ttulo1Char"/>
+    <w:uiPriority w:val="9"/>
+    <w:qFormat/>
+    <w:rsid w:val="00264599"/>
+    <w:pPr>
+      <w:keepNext/>
+      <w:keepLines/>
+      <w:spacing w:before="240" w:after="0"/>
+      <w:outlineLvl w:val="0"/>
+    </w:pPr>
+    <w:rPr>
+      <w:rFonts w:asciiTheme="majorHAnsi" w:eastAsiaTheme="majorEastAsia" w:hAnsiTheme="majorHAnsi" w:cstheme="majorBidi"/>
+      <w:color w:val="2F5496" w:themeColor="accent1" w:themeShade="BF"/>
+      <w:sz w:val="32"/>
+      <w:szCs w:val="32"/>
+      <w:lang w:eastAsia="pt-BR"/>
+    </w:rPr>
+  </w:style>
   <w:style w:type="character" w:default="1" w:styleId="Fontepargpadro">
     <w:name w:val="Default Paragraph Font"/>
     <w:uiPriority w:val="1"/>
@@ -5178,6 +5974,28 @@
       <w:color w:val="605E5C"/>
       <w:shd w:val="clear" w:color="auto" w:fill="E1DFDD"/>
     </w:rPr>
+  </w:style>
+  <w:style w:type="character" w:customStyle="1" w:styleId="Ttulo1Char">
+    <w:name w:val="Título 1 Char"/>
+    <w:basedOn w:val="Fontepargpadro"/>
+    <w:link w:val="Ttulo1"/>
+    <w:uiPriority w:val="9"/>
+    <w:rsid w:val="00264599"/>
+    <w:rPr>
+      <w:rFonts w:asciiTheme="majorHAnsi" w:eastAsiaTheme="majorEastAsia" w:hAnsiTheme="majorHAnsi" w:cstheme="majorBidi"/>
+      <w:color w:val="2F5496" w:themeColor="accent1" w:themeShade="BF"/>
+      <w:sz w:val="32"/>
+      <w:szCs w:val="32"/>
+      <w:lang w:eastAsia="pt-BR"/>
+    </w:rPr>
+  </w:style>
+  <w:style w:type="paragraph" w:styleId="Bibliografia">
+    <w:name w:val="Bibliography"/>
+    <w:basedOn w:val="Normal"/>
+    <w:next w:val="Normal"/>
+    <w:uiPriority w:val="37"/>
+    <w:unhideWhenUsed/>
+    <w:rsid w:val="00264599"/>
   </w:style>
 </w:styles>
 </file>
@@ -5475,4 +6293,78 @@
     </a:ext>
   </a:extLst>
 </a:theme>
+</file>
+
+<file path=customXml/item1.xml><?xml version="1.0" encoding="utf-8"?>
+<b:Sources xmlns:b="http://schemas.openxmlformats.org/officeDocument/2006/bibliography" xmlns="http://schemas.openxmlformats.org/officeDocument/2006/bibliography" SelectedStyle="\GB.XSL" StyleName="GB7714" Version="2005">
+  <b:Source>
+    <b:Tag>Jen18</b:Tag>
+    <b:SourceType>InternetSite</b:SourceType>
+    <b:Guid>{B9E8281B-5998-4227-870B-080CAC937BD4}</b:Guid>
+    <b:Title>Color Oracle - Design for the Color Impaired</b:Title>
+    <b:InternetSiteTitle>Color Oracle</b:InternetSiteTitle>
+    <b:Year>2018</b:Year>
+    <b:Month>Maio</b:Month>
+    <b:Day>05</b:Day>
+    <b:URL>http://colororacle.org/</b:URL>
+    <b:Author>
+      <b:Author>
+        <b:NameList>
+          <b:Person>
+            <b:Last>Jenny</b:Last>
+            <b:First>Bernie</b:First>
+          </b:Person>
+        </b:NameList>
+      </b:Author>
+    </b:Author>
+    <b:RefOrder>2</b:RefOrder>
+  </b:Source>
+  <b:Source>
+    <b:Tag>Bre06</b:Tag>
+    <b:SourceType>InternetSite</b:SourceType>
+    <b:Guid>{37A187A6-B8C8-488A-B50E-2B5F4EC04E1F}</b:Guid>
+    <b:Title>ColorBrewer 2.0 - Color Advice for Cartography</b:Title>
+    <b:InternetSiteTitle>ColorBrewer 2.0</b:InternetSiteTitle>
+    <b:Year>2006</b:Year>
+    <b:URL>http://colorbrewer2.org</b:URL>
+    <b:Author>
+      <b:Author>
+        <b:NameList>
+          <b:Person>
+            <b:Last>Brewer</b:Last>
+            <b:First>Cynthia</b:First>
+          </b:Person>
+          <b:Person>
+            <b:Last>Harrower</b:Last>
+            <b:First>Mark</b:First>
+          </b:Person>
+        </b:NameList>
+      </b:Author>
+    </b:Author>
+    <b:RefOrder>1</b:RefOrder>
+  </b:Source>
+  <b:Source>
+    <b:Tag>Dic18</b:Tag>
+    <b:SourceType>InternetSite</b:SourceType>
+    <b:Guid>{CA8872CB-6797-4126-A84F-8216DD577559}</b:Guid>
+    <b:Author>
+      <b:Author>
+        <b:Corporate>Dicio</b:Corporate>
+      </b:Author>
+    </b:Author>
+    <b:Title>Geração - Significado de geração</b:Title>
+    <b:InternetSiteTitle>Dicio - Dicionário Online de Português</b:InternetSiteTitle>
+    <b:Year>2018</b:Year>
+    <b:URL>https://www.dicio.com.br/geracao/</b:URL>
+    <b:RefOrder>3</b:RefOrder>
+  </b:Source>
+</b:Sources>
+</file>
+
+<file path=customXml/itemProps1.xml><?xml version="1.0" encoding="utf-8"?>
+<ds:datastoreItem xmlns:ds="http://schemas.openxmlformats.org/officeDocument/2006/customXml" ds:itemID="{BD94F3BA-0715-4046-BDDD-1C7061EA4B22}">
+  <ds:schemaRefs>
+    <ds:schemaRef ds:uri="http://schemas.openxmlformats.org/officeDocument/2006/bibliography"/>
+  </ds:schemaRefs>
+</ds:datastoreItem>
 </file>
</xml_diff>